<commit_message>
Final update of SRS document.
</commit_message>
<xml_diff>
--- a/doc/SRS.docx
+++ b/doc/SRS.docx
@@ -50,9 +50,6 @@
                 </w:rPr>
                 <w:alias w:val="标题"/>
                 <w:id w:val="13553149"/>
-                <w:placeholder>
-                  <w:docPart w:val="2EAF5EBEEAE64490925B902A64C0A60B"/>
-                </w:placeholder>
                 <w:dataBinding w:prefixMappings="xmlns:ns0='http://schemas.openxmlformats.org/package/2006/metadata/core-properties' xmlns:ns1='http://purl.org/dc/elements/1.1/'" w:xpath="/ns0:coreProperties[1]/ns1:title[1]" w:storeItemID="{6C3C8BC8-F283-45AE-878A-BAB7291924A1}"/>
                 <w:text/>
               </w:sdtPr>
@@ -94,9 +91,6 @@
                 </w:rPr>
                 <w:alias w:val="副标题"/>
                 <w:id w:val="13553153"/>
-                <w:placeholder>
-                  <w:docPart w:val="BFE2442F95554DEABE8BFB717E14EE5E"/>
-                </w:placeholder>
                 <w:dataBinding w:prefixMappings="xmlns:ns0='http://schemas.openxmlformats.org/package/2006/metadata/core-properties' xmlns:ns1='http://purl.org/dc/elements/1.1/'" w:xpath="/ns0:coreProperties[1]/ns1:subject[1]" w:storeItemID="{6C3C8BC8-F283-45AE-878A-BAB7291924A1}"/>
                 <w:text/>
               </w:sdtPr>
@@ -122,16 +116,14 @@
                       </w:rPr>
                       <w:t>证券</w:t>
                     </w:r>
-                    <w:proofErr w:type="gramStart"/>
                     <w:r>
                       <w:rPr>
                         <w:rFonts w:ascii="黑体" w:eastAsia="黑体" w:hAnsi="黑体" w:cs="Segoe UI" w:hint="eastAsia"/>
                         <w:sz w:val="52"/>
                         <w:szCs w:val="52"/>
                       </w:rPr>
-                      <w:t>帐户</w:t>
+                      <w:t>账户</w:t>
                     </w:r>
-                    <w:proofErr w:type="gramEnd"/>
                     <w:r>
                       <w:rPr>
                         <w:rFonts w:ascii="黑体" w:eastAsia="黑体" w:hAnsi="黑体" w:cs="Segoe UI" w:hint="eastAsia"/>
@@ -210,7 +202,7 @@
             <mc:AlternateContent>
               <mc:Choice Requires="wps">
                 <w:drawing>
-                  <wp:anchor distT="0" distB="0" distL="114300" distR="114300" simplePos="0" relativeHeight="251659264" behindDoc="0" locked="0" layoutInCell="1" allowOverlap="1" wp14:editId="36B11C9B">
+                  <wp:anchor distT="0" distB="0" distL="114300" distR="114300" simplePos="0" relativeHeight="251659264" behindDoc="0" locked="0" layoutInCell="1" allowOverlap="1" wp14:anchorId="67181977" wp14:editId="2295CB57">
                     <wp:simplePos x="0" y="0"/>
                     <wp:positionH relativeFrom="column">
                       <wp:posOffset>1529457</wp:posOffset>
@@ -2013,7 +2005,7 @@
           <w:r>
             <w:fldChar w:fldCharType="separate"/>
           </w:r>
-          <w:hyperlink w:anchor="_Toc385575153" w:history="1">
+          <w:hyperlink w:anchor="_Toc385576063" w:history="1">
             <w:r>
               <w:rPr>
                 <w:rStyle w:val="a3"/>
@@ -2048,7 +2040,7 @@
                 <w:noProof/>
                 <w:webHidden/>
               </w:rPr>
-              <w:instrText xml:space="preserve"> PAGEREF _Toc385575153 \h </w:instrText>
+              <w:instrText xml:space="preserve"> PAGEREF _Toc385576063 \h </w:instrText>
             </w:r>
             <w:r>
               <w:rPr>
@@ -2068,7 +2060,7 @@
                 <w:noProof/>
                 <w:webHidden/>
               </w:rPr>
-              <w:t>6</w:t>
+              <w:t>5</w:t>
             </w:r>
             <w:r>
               <w:rPr>
@@ -2092,7 +2084,7 @@
               <w:sz w:val="21"/>
             </w:rPr>
           </w:pPr>
-          <w:hyperlink w:anchor="_Toc385575154" w:history="1">
+          <w:hyperlink w:anchor="_Toc385576064" w:history="1">
             <w:r>
               <w:rPr>
                 <w:rStyle w:val="a3"/>
@@ -2127,7 +2119,7 @@
                 <w:noProof/>
                 <w:webHidden/>
               </w:rPr>
-              <w:instrText xml:space="preserve"> PAGEREF _Toc385575154 \h </w:instrText>
+              <w:instrText xml:space="preserve"> PAGEREF _Toc385576064 \h </w:instrText>
             </w:r>
             <w:r>
               <w:rPr>
@@ -2147,7 +2139,7 @@
                 <w:noProof/>
                 <w:webHidden/>
               </w:rPr>
-              <w:t>6</w:t>
+              <w:t>5</w:t>
             </w:r>
             <w:r>
               <w:rPr>
@@ -2171,7 +2163,7 @@
               <w:sz w:val="21"/>
             </w:rPr>
           </w:pPr>
-          <w:hyperlink w:anchor="_Toc385575155" w:history="1">
+          <w:hyperlink w:anchor="_Toc385576065" w:history="1">
             <w:r>
               <w:rPr>
                 <w:rStyle w:val="a3"/>
@@ -2206,7 +2198,7 @@
                 <w:noProof/>
                 <w:webHidden/>
               </w:rPr>
-              <w:instrText xml:space="preserve"> PAGEREF _Toc385575155 \h </w:instrText>
+              <w:instrText xml:space="preserve"> PAGEREF _Toc385576065 \h </w:instrText>
             </w:r>
             <w:r>
               <w:rPr>
@@ -2226,7 +2218,7 @@
                 <w:noProof/>
                 <w:webHidden/>
               </w:rPr>
-              <w:t>6</w:t>
+              <w:t>5</w:t>
             </w:r>
             <w:r>
               <w:rPr>
@@ -2250,7 +2242,7 @@
               <w:sz w:val="21"/>
             </w:rPr>
           </w:pPr>
-          <w:hyperlink w:anchor="_Toc385575156" w:history="1">
+          <w:hyperlink w:anchor="_Toc385576066" w:history="1">
             <w:r>
               <w:rPr>
                 <w:rStyle w:val="a3"/>
@@ -2285,7 +2277,7 @@
                 <w:noProof/>
                 <w:webHidden/>
               </w:rPr>
-              <w:instrText xml:space="preserve"> PAGEREF _Toc385575156 \h </w:instrText>
+              <w:instrText xml:space="preserve"> PAGEREF _Toc385576066 \h </w:instrText>
             </w:r>
             <w:r>
               <w:rPr>
@@ -2305,7 +2297,7 @@
                 <w:noProof/>
                 <w:webHidden/>
               </w:rPr>
-              <w:t>7</w:t>
+              <w:t>6</w:t>
             </w:r>
             <w:r>
               <w:rPr>
@@ -2329,7 +2321,7 @@
               <w:sz w:val="21"/>
             </w:rPr>
           </w:pPr>
-          <w:hyperlink w:anchor="_Toc385575157" w:history="1">
+          <w:hyperlink w:anchor="_Toc385576067" w:history="1">
             <w:r>
               <w:rPr>
                 <w:rStyle w:val="a3"/>
@@ -2364,7 +2356,7 @@
                 <w:noProof/>
                 <w:webHidden/>
               </w:rPr>
-              <w:instrText xml:space="preserve"> PAGEREF _Toc385575157 \h </w:instrText>
+              <w:instrText xml:space="preserve"> PAGEREF _Toc385576067 \h </w:instrText>
             </w:r>
             <w:r>
               <w:rPr>
@@ -2384,7 +2376,7 @@
                 <w:noProof/>
                 <w:webHidden/>
               </w:rPr>
-              <w:t>7</w:t>
+              <w:t>6</w:t>
             </w:r>
             <w:r>
               <w:rPr>
@@ -2407,7 +2399,7 @@
               <w:sz w:val="21"/>
             </w:rPr>
           </w:pPr>
-          <w:hyperlink w:anchor="_Toc385575158" w:history="1">
+          <w:hyperlink w:anchor="_Toc385576068" w:history="1">
             <w:r>
               <w:rPr>
                 <w:rStyle w:val="a3"/>
@@ -2442,7 +2434,7 @@
                 <w:noProof/>
                 <w:webHidden/>
               </w:rPr>
-              <w:instrText xml:space="preserve"> PAGEREF _Toc385575158 \h </w:instrText>
+              <w:instrText xml:space="preserve"> PAGEREF _Toc385576068 \h </w:instrText>
             </w:r>
             <w:r>
               <w:rPr>
@@ -2462,7 +2454,7 @@
                 <w:noProof/>
                 <w:webHidden/>
               </w:rPr>
-              <w:t>10</w:t>
+              <w:t>9</w:t>
             </w:r>
             <w:r>
               <w:rPr>
@@ -2486,7 +2478,7 @@
               <w:sz w:val="21"/>
             </w:rPr>
           </w:pPr>
-          <w:hyperlink w:anchor="_Toc385575159" w:history="1">
+          <w:hyperlink w:anchor="_Toc385576069" w:history="1">
             <w:r>
               <w:rPr>
                 <w:rStyle w:val="a3"/>
@@ -2521,7 +2513,7 @@
                 <w:noProof/>
                 <w:webHidden/>
               </w:rPr>
-              <w:instrText xml:space="preserve"> PAGEREF _Toc385575159 \h </w:instrText>
+              <w:instrText xml:space="preserve"> PAGEREF _Toc385576069 \h </w:instrText>
             </w:r>
             <w:r>
               <w:rPr>
@@ -2541,7 +2533,7 @@
                 <w:noProof/>
                 <w:webHidden/>
               </w:rPr>
-              <w:t>10</w:t>
+              <w:t>9</w:t>
             </w:r>
             <w:r>
               <w:rPr>
@@ -2565,7 +2557,7 @@
               <w:sz w:val="21"/>
             </w:rPr>
           </w:pPr>
-          <w:hyperlink w:anchor="_Toc385575160" w:history="1">
+          <w:hyperlink w:anchor="_Toc385576070" w:history="1">
             <w:r>
               <w:rPr>
                 <w:rStyle w:val="a3"/>
@@ -2600,7 +2592,7 @@
                 <w:noProof/>
                 <w:webHidden/>
               </w:rPr>
-              <w:instrText xml:space="preserve"> PAGEREF _Toc385575160 \h </w:instrText>
+              <w:instrText xml:space="preserve"> PAGEREF _Toc385576070 \h </w:instrText>
             </w:r>
             <w:r>
               <w:rPr>
@@ -2644,7 +2636,7 @@
               <w:sz w:val="21"/>
             </w:rPr>
           </w:pPr>
-          <w:hyperlink w:anchor="_Toc385575161" w:history="1">
+          <w:hyperlink w:anchor="_Toc385576071" w:history="1">
             <w:r>
               <w:rPr>
                 <w:rStyle w:val="a3"/>
@@ -2679,7 +2671,7 @@
                 <w:noProof/>
                 <w:webHidden/>
               </w:rPr>
-              <w:instrText xml:space="preserve"> PAGEREF _Toc385575161 \h </w:instrText>
+              <w:instrText xml:space="preserve"> PAGEREF _Toc385576071 \h </w:instrText>
             </w:r>
             <w:r>
               <w:rPr>
@@ -2722,7 +2714,7 @@
               <w:sz w:val="21"/>
             </w:rPr>
           </w:pPr>
-          <w:hyperlink w:anchor="_Toc385575162" w:history="1">
+          <w:hyperlink w:anchor="_Toc385576072" w:history="1">
             <w:r>
               <w:rPr>
                 <w:rStyle w:val="a3"/>
@@ -2757,7 +2749,7 @@
                 <w:noProof/>
                 <w:webHidden/>
               </w:rPr>
-              <w:instrText xml:space="preserve"> PAGEREF _Toc385575162 \h </w:instrText>
+              <w:instrText xml:space="preserve"> PAGEREF _Toc385576072 \h </w:instrText>
             </w:r>
             <w:r>
               <w:rPr>
@@ -2777,7 +2769,7 @@
                 <w:noProof/>
                 <w:webHidden/>
               </w:rPr>
-              <w:t>11</w:t>
+              <w:t>10</w:t>
             </w:r>
             <w:r>
               <w:rPr>
@@ -2801,7 +2793,7 @@
               <w:sz w:val="21"/>
             </w:rPr>
           </w:pPr>
-          <w:hyperlink w:anchor="_Toc385575163" w:history="1">
+          <w:hyperlink w:anchor="_Toc385576073" w:history="1">
             <w:r>
               <w:rPr>
                 <w:rStyle w:val="a3"/>
@@ -2836,7 +2828,7 @@
                 <w:noProof/>
                 <w:webHidden/>
               </w:rPr>
-              <w:instrText xml:space="preserve"> PAGEREF _Toc385575163 \h </w:instrText>
+              <w:instrText xml:space="preserve"> PAGEREF _Toc385576073 \h </w:instrText>
             </w:r>
             <w:r>
               <w:rPr>
@@ -2856,7 +2848,7 @@
                 <w:noProof/>
                 <w:webHidden/>
               </w:rPr>
-              <w:t>11</w:t>
+              <w:t>10</w:t>
             </w:r>
             <w:r>
               <w:rPr>
@@ -2880,7 +2872,7 @@
               <w:sz w:val="21"/>
             </w:rPr>
           </w:pPr>
-          <w:hyperlink w:anchor="_Toc385575164" w:history="1">
+          <w:hyperlink w:anchor="_Toc385576074" w:history="1">
             <w:r>
               <w:rPr>
                 <w:rStyle w:val="a3"/>
@@ -2894,7 +2886,7 @@
                 <w:rFonts w:hint="eastAsia"/>
                 <w:noProof/>
               </w:rPr>
-              <w:t>开设证券帐户</w:t>
+              <w:t>开设证券账户</w:t>
             </w:r>
             <w:r>
               <w:rPr>
@@ -2915,7 +2907,7 @@
                 <w:noProof/>
                 <w:webHidden/>
               </w:rPr>
-              <w:instrText xml:space="preserve"> PAGEREF _Toc385575164 \h </w:instrText>
+              <w:instrText xml:space="preserve"> PAGEREF _Toc385576074 \h </w:instrText>
             </w:r>
             <w:r>
               <w:rPr>
@@ -2959,7 +2951,7 @@
               <w:sz w:val="21"/>
             </w:rPr>
           </w:pPr>
-          <w:hyperlink w:anchor="_Toc385575165" w:history="1">
+          <w:hyperlink w:anchor="_Toc385576075" w:history="1">
             <w:r>
               <w:rPr>
                 <w:rStyle w:val="a3"/>
@@ -2973,7 +2965,7 @@
                 <w:rFonts w:hint="eastAsia"/>
                 <w:noProof/>
               </w:rPr>
-              <w:t>挂失，补办证券帐户</w:t>
+              <w:t>挂失，补办证券账户</w:t>
             </w:r>
             <w:r>
               <w:rPr>
@@ -2994,7 +2986,7 @@
                 <w:noProof/>
                 <w:webHidden/>
               </w:rPr>
-              <w:instrText xml:space="preserve"> PAGEREF _Toc385575165 \h </w:instrText>
+              <w:instrText xml:space="preserve"> PAGEREF _Toc385576075 \h </w:instrText>
             </w:r>
             <w:r>
               <w:rPr>
@@ -3038,7 +3030,7 @@
               <w:sz w:val="21"/>
             </w:rPr>
           </w:pPr>
-          <w:hyperlink w:anchor="_Toc385575166" w:history="1">
+          <w:hyperlink w:anchor="_Toc385576076" w:history="1">
             <w:r>
               <w:rPr>
                 <w:rStyle w:val="a3"/>
@@ -3052,7 +3044,7 @@
                 <w:rFonts w:hint="eastAsia"/>
                 <w:noProof/>
               </w:rPr>
-              <w:t>销户证券帐户</w:t>
+              <w:t>销户证券账户</w:t>
             </w:r>
             <w:r>
               <w:rPr>
@@ -3073,7 +3065,7 @@
                 <w:noProof/>
                 <w:webHidden/>
               </w:rPr>
-              <w:instrText xml:space="preserve"> PAGEREF _Toc385575166 \h </w:instrText>
+              <w:instrText xml:space="preserve"> PAGEREF _Toc385576076 \h </w:instrText>
             </w:r>
             <w:r>
               <w:rPr>
@@ -3093,7 +3085,7 @@
                 <w:noProof/>
                 <w:webHidden/>
               </w:rPr>
-              <w:t>14</w:t>
+              <w:t>13</w:t>
             </w:r>
             <w:r>
               <w:rPr>
@@ -3117,7 +3109,7 @@
               <w:sz w:val="21"/>
             </w:rPr>
           </w:pPr>
-          <w:hyperlink w:anchor="_Toc385575167" w:history="1">
+          <w:hyperlink w:anchor="_Toc385576077" w:history="1">
             <w:r>
               <w:rPr>
                 <w:rStyle w:val="a3"/>
@@ -3152,7 +3144,7 @@
                 <w:noProof/>
                 <w:webHidden/>
               </w:rPr>
-              <w:instrText xml:space="preserve"> PAGEREF _Toc385575167 \h </w:instrText>
+              <w:instrText xml:space="preserve"> PAGEREF _Toc385576077 \h </w:instrText>
             </w:r>
             <w:r>
               <w:rPr>
@@ -3172,7 +3164,7 @@
                 <w:noProof/>
                 <w:webHidden/>
               </w:rPr>
-              <w:t>14</w:t>
+              <w:t>13</w:t>
             </w:r>
             <w:r>
               <w:rPr>
@@ -3196,7 +3188,7 @@
               <w:sz w:val="21"/>
             </w:rPr>
           </w:pPr>
-          <w:hyperlink w:anchor="_Toc385575168" w:history="1">
+          <w:hyperlink w:anchor="_Toc385576078" w:history="1">
             <w:r>
               <w:rPr>
                 <w:rStyle w:val="a3"/>
@@ -3231,7 +3223,7 @@
                 <w:noProof/>
                 <w:webHidden/>
               </w:rPr>
-              <w:instrText xml:space="preserve"> PAGEREF _Toc385575168 \h </w:instrText>
+              <w:instrText xml:space="preserve"> PAGEREF _Toc385576078 \h </w:instrText>
             </w:r>
             <w:r>
               <w:rPr>
@@ -3251,7 +3243,7 @@
                 <w:noProof/>
                 <w:webHidden/>
               </w:rPr>
-              <w:t>14</w:t>
+              <w:t>13</w:t>
             </w:r>
             <w:r>
               <w:rPr>
@@ -3275,7 +3267,7 @@
               <w:sz w:val="21"/>
             </w:rPr>
           </w:pPr>
-          <w:hyperlink w:anchor="_Toc385575169" w:history="1">
+          <w:hyperlink w:anchor="_Toc385576079" w:history="1">
             <w:r>
               <w:rPr>
                 <w:rStyle w:val="a3"/>
@@ -3310,7 +3302,7 @@
                 <w:noProof/>
                 <w:webHidden/>
               </w:rPr>
-              <w:instrText xml:space="preserve"> PAGEREF _Toc385575169 \h </w:instrText>
+              <w:instrText xml:space="preserve"> PAGEREF _Toc385576079 \h </w:instrText>
             </w:r>
             <w:r>
               <w:rPr>
@@ -3354,7 +3346,7 @@
               <w:sz w:val="21"/>
             </w:rPr>
           </w:pPr>
-          <w:hyperlink w:anchor="_Toc385575170" w:history="1">
+          <w:hyperlink w:anchor="_Toc385576080" w:history="1">
             <w:r>
               <w:rPr>
                 <w:rStyle w:val="a3"/>
@@ -3389,7 +3381,7 @@
                 <w:noProof/>
                 <w:webHidden/>
               </w:rPr>
-              <w:instrText xml:space="preserve"> PAGEREF _Toc385575170 \h </w:instrText>
+              <w:instrText xml:space="preserve"> PAGEREF _Toc385576080 \h </w:instrText>
             </w:r>
             <w:r>
               <w:rPr>
@@ -3433,7 +3425,7 @@
               <w:sz w:val="21"/>
             </w:rPr>
           </w:pPr>
-          <w:hyperlink w:anchor="_Toc385575171" w:history="1">
+          <w:hyperlink w:anchor="_Toc385576081" w:history="1">
             <w:r>
               <w:rPr>
                 <w:rStyle w:val="a3"/>
@@ -3468,7 +3460,7 @@
                 <w:noProof/>
                 <w:webHidden/>
               </w:rPr>
-              <w:instrText xml:space="preserve"> PAGEREF _Toc385575171 \h </w:instrText>
+              <w:instrText xml:space="preserve"> PAGEREF _Toc385576081 \h </w:instrText>
             </w:r>
             <w:r>
               <w:rPr>
@@ -3512,7 +3504,7 @@
               <w:sz w:val="21"/>
             </w:rPr>
           </w:pPr>
-          <w:hyperlink w:anchor="_Toc385575172" w:history="1">
+          <w:hyperlink w:anchor="_Toc385576082" w:history="1">
             <w:r>
               <w:rPr>
                 <w:rStyle w:val="a3"/>
@@ -3547,7 +3539,7 @@
                 <w:noProof/>
                 <w:webHidden/>
               </w:rPr>
-              <w:instrText xml:space="preserve"> PAGEREF _Toc385575172 \h </w:instrText>
+              <w:instrText xml:space="preserve"> PAGEREF _Toc385576082 \h </w:instrText>
             </w:r>
             <w:r>
               <w:rPr>
@@ -3591,7 +3583,7 @@
               <w:sz w:val="21"/>
             </w:rPr>
           </w:pPr>
-          <w:hyperlink w:anchor="_Toc385575173" w:history="1">
+          <w:hyperlink w:anchor="_Toc385576083" w:history="1">
             <w:r>
               <w:rPr>
                 <w:rStyle w:val="a3"/>
@@ -3626,7 +3618,7 @@
                 <w:noProof/>
                 <w:webHidden/>
               </w:rPr>
-              <w:instrText xml:space="preserve"> PAGEREF _Toc385575173 \h </w:instrText>
+              <w:instrText xml:space="preserve"> PAGEREF _Toc385576083 \h </w:instrText>
             </w:r>
             <w:r>
               <w:rPr>
@@ -3670,7 +3662,7 @@
               <w:sz w:val="21"/>
             </w:rPr>
           </w:pPr>
-          <w:hyperlink w:anchor="_Toc385575174" w:history="1">
+          <w:hyperlink w:anchor="_Toc385576084" w:history="1">
             <w:r>
               <w:rPr>
                 <w:rStyle w:val="a3"/>
@@ -3705,7 +3697,7 @@
                 <w:noProof/>
                 <w:webHidden/>
               </w:rPr>
-              <w:instrText xml:space="preserve"> PAGEREF _Toc385575174 \h </w:instrText>
+              <w:instrText xml:space="preserve"> PAGEREF _Toc385576084 \h </w:instrText>
             </w:r>
             <w:r>
               <w:rPr>
@@ -3748,7 +3740,7 @@
               <w:sz w:val="21"/>
             </w:rPr>
           </w:pPr>
-          <w:hyperlink w:anchor="_Toc385575175" w:history="1">
+          <w:hyperlink w:anchor="_Toc385576085" w:history="1">
             <w:r>
               <w:rPr>
                 <w:rStyle w:val="a3"/>
@@ -3783,7 +3775,7 @@
                 <w:noProof/>
                 <w:webHidden/>
               </w:rPr>
-              <w:instrText xml:space="preserve"> PAGEREF _Toc385575175 \h </w:instrText>
+              <w:instrText xml:space="preserve"> PAGEREF _Toc385576085 \h </w:instrText>
             </w:r>
             <w:r>
               <w:rPr>
@@ -3827,7 +3819,7 @@
               <w:sz w:val="21"/>
             </w:rPr>
           </w:pPr>
-          <w:hyperlink w:anchor="_Toc385575176" w:history="1">
+          <w:hyperlink w:anchor="_Toc385576086" w:history="1">
             <w:r>
               <w:rPr>
                 <w:rStyle w:val="a3"/>
@@ -3862,7 +3854,7 @@
                 <w:noProof/>
                 <w:webHidden/>
               </w:rPr>
-              <w:instrText xml:space="preserve"> PAGEREF _Toc385575176 \h </w:instrText>
+              <w:instrText xml:space="preserve"> PAGEREF _Toc385576086 \h </w:instrText>
             </w:r>
             <w:r>
               <w:rPr>
@@ -3906,7 +3898,7 @@
               <w:sz w:val="21"/>
             </w:rPr>
           </w:pPr>
-          <w:hyperlink w:anchor="_Toc385575177" w:history="1">
+          <w:hyperlink w:anchor="_Toc385576087" w:history="1">
             <w:r>
               <w:rPr>
                 <w:rStyle w:val="a3"/>
@@ -3941,7 +3933,7 @@
                 <w:noProof/>
                 <w:webHidden/>
               </w:rPr>
-              <w:instrText xml:space="preserve"> PAGEREF _Toc385575177 \h </w:instrText>
+              <w:instrText xml:space="preserve"> PAGEREF _Toc385576087 \h </w:instrText>
             </w:r>
             <w:r>
               <w:rPr>
@@ -3985,7 +3977,7 @@
               <w:sz w:val="21"/>
             </w:rPr>
           </w:pPr>
-          <w:hyperlink w:anchor="_Toc385575178" w:history="1">
+          <w:hyperlink w:anchor="_Toc385576088" w:history="1">
             <w:r>
               <w:rPr>
                 <w:rStyle w:val="a3"/>
@@ -4020,7 +4012,7 @@
                 <w:noProof/>
                 <w:webHidden/>
               </w:rPr>
-              <w:instrText xml:space="preserve"> PAGEREF _Toc385575178 \h </w:instrText>
+              <w:instrText xml:space="preserve"> PAGEREF _Toc385576088 \h </w:instrText>
             </w:r>
             <w:r>
               <w:rPr>
@@ -4064,7 +4056,7 @@
               <w:sz w:val="21"/>
             </w:rPr>
           </w:pPr>
-          <w:hyperlink w:anchor="_Toc385575179" w:history="1">
+          <w:hyperlink w:anchor="_Toc385576089" w:history="1">
             <w:r>
               <w:rPr>
                 <w:rStyle w:val="a3"/>
@@ -4099,7 +4091,7 @@
                 <w:noProof/>
                 <w:webHidden/>
               </w:rPr>
-              <w:instrText xml:space="preserve"> PAGEREF _Toc385575179 \h </w:instrText>
+              <w:instrText xml:space="preserve"> PAGEREF _Toc385576089 \h </w:instrText>
             </w:r>
             <w:r>
               <w:rPr>
@@ -4143,7 +4135,7 @@
               <w:sz w:val="21"/>
             </w:rPr>
           </w:pPr>
-          <w:hyperlink w:anchor="_Toc385575180" w:history="1">
+          <w:hyperlink w:anchor="_Toc385576090" w:history="1">
             <w:r>
               <w:rPr>
                 <w:rStyle w:val="a3"/>
@@ -4178,7 +4170,7 @@
                 <w:noProof/>
                 <w:webHidden/>
               </w:rPr>
-              <w:instrText xml:space="preserve"> PAGEREF _Toc385575180 \h </w:instrText>
+              <w:instrText xml:space="preserve"> PAGEREF _Toc385576090 \h </w:instrText>
             </w:r>
             <w:r>
               <w:rPr>
@@ -4222,7 +4214,7 @@
               <w:sz w:val="21"/>
             </w:rPr>
           </w:pPr>
-          <w:hyperlink w:anchor="_Toc385575181" w:history="1">
+          <w:hyperlink w:anchor="_Toc385576091" w:history="1">
             <w:r>
               <w:rPr>
                 <w:rStyle w:val="a3"/>
@@ -4257,7 +4249,7 @@
                 <w:noProof/>
                 <w:webHidden/>
               </w:rPr>
-              <w:instrText xml:space="preserve"> PAGEREF _Toc385575181 \h </w:instrText>
+              <w:instrText xml:space="preserve"> PAGEREF _Toc385576091 \h </w:instrText>
             </w:r>
             <w:r>
               <w:rPr>
@@ -4301,7 +4293,7 @@
               <w:sz w:val="21"/>
             </w:rPr>
           </w:pPr>
-          <w:hyperlink w:anchor="_Toc385575182" w:history="1">
+          <w:hyperlink w:anchor="_Toc385576092" w:history="1">
             <w:r>
               <w:rPr>
                 <w:rStyle w:val="a3"/>
@@ -4336,7 +4328,7 @@
                 <w:noProof/>
                 <w:webHidden/>
               </w:rPr>
-              <w:instrText xml:space="preserve"> PAGEREF _Toc385575182 \h </w:instrText>
+              <w:instrText xml:space="preserve"> PAGEREF _Toc385576092 \h </w:instrText>
             </w:r>
             <w:r>
               <w:rPr>
@@ -4380,7 +4372,7 @@
               <w:sz w:val="21"/>
             </w:rPr>
           </w:pPr>
-          <w:hyperlink w:anchor="_Toc385575183" w:history="1">
+          <w:hyperlink w:anchor="_Toc385576093" w:history="1">
             <w:r>
               <w:rPr>
                 <w:rStyle w:val="a3"/>
@@ -4423,7 +4415,7 @@
                 <w:noProof/>
                 <w:webHidden/>
               </w:rPr>
-              <w:instrText xml:space="preserve"> PAGEREF _Toc385575183 \h </w:instrText>
+              <w:instrText xml:space="preserve"> PAGEREF _Toc385576093 \h </w:instrText>
             </w:r>
             <w:r>
               <w:rPr>
@@ -4466,7 +4458,7 @@
               <w:sz w:val="21"/>
             </w:rPr>
           </w:pPr>
-          <w:hyperlink w:anchor="_Toc385575184" w:history="1">
+          <w:hyperlink w:anchor="_Toc385576094" w:history="1">
             <w:r>
               <w:rPr>
                 <w:rStyle w:val="a3"/>
@@ -4501,7 +4493,7 @@
                 <w:noProof/>
                 <w:webHidden/>
               </w:rPr>
-              <w:instrText xml:space="preserve"> PAGEREF _Toc385575184 \h </w:instrText>
+              <w:instrText xml:space="preserve"> PAGEREF _Toc385576094 \h </w:instrText>
             </w:r>
             <w:r>
               <w:rPr>
@@ -4545,7 +4537,7 @@
               <w:sz w:val="21"/>
             </w:rPr>
           </w:pPr>
-          <w:hyperlink w:anchor="_Toc385575185" w:history="1">
+          <w:hyperlink w:anchor="_Toc385576095" w:history="1">
             <w:r>
               <w:rPr>
                 <w:rStyle w:val="a3"/>
@@ -4580,7 +4572,7 @@
                 <w:noProof/>
                 <w:webHidden/>
               </w:rPr>
-              <w:instrText xml:space="preserve"> PAGEREF _Toc385575185 \h </w:instrText>
+              <w:instrText xml:space="preserve"> PAGEREF _Toc385576095 \h </w:instrText>
             </w:r>
             <w:r>
               <w:rPr>
@@ -4624,7 +4616,7 @@
               <w:sz w:val="21"/>
             </w:rPr>
           </w:pPr>
-          <w:hyperlink w:anchor="_Toc385575186" w:history="1">
+          <w:hyperlink w:anchor="_Toc385576096" w:history="1">
             <w:r>
               <w:rPr>
                 <w:rStyle w:val="a3"/>
@@ -4659,7 +4651,7 @@
                 <w:noProof/>
                 <w:webHidden/>
               </w:rPr>
-              <w:instrText xml:space="preserve"> PAGEREF _Toc385575186 \h </w:instrText>
+              <w:instrText xml:space="preserve"> PAGEREF _Toc385576096 \h </w:instrText>
             </w:r>
             <w:r>
               <w:rPr>
@@ -4703,7 +4695,7 @@
               <w:sz w:val="21"/>
             </w:rPr>
           </w:pPr>
-          <w:hyperlink w:anchor="_Toc385575187" w:history="1">
+          <w:hyperlink w:anchor="_Toc385576097" w:history="1">
             <w:r>
               <w:rPr>
                 <w:rStyle w:val="a3"/>
@@ -4717,7 +4709,7 @@
                 <w:rFonts w:hint="eastAsia"/>
                 <w:noProof/>
               </w:rPr>
-              <w:t>登陆界面</w:t>
+              <w:t>登录界面</w:t>
             </w:r>
             <w:r>
               <w:rPr>
@@ -4738,7 +4730,7 @@
                 <w:noProof/>
                 <w:webHidden/>
               </w:rPr>
-              <w:instrText xml:space="preserve"> PAGEREF _Toc385575187 \h </w:instrText>
+              <w:instrText xml:space="preserve"> PAGEREF _Toc385576097 \h </w:instrText>
             </w:r>
             <w:r>
               <w:rPr>
@@ -4782,7 +4774,7 @@
               <w:sz w:val="21"/>
             </w:rPr>
           </w:pPr>
-          <w:hyperlink w:anchor="_Toc385575188" w:history="1">
+          <w:hyperlink w:anchor="_Toc385576098" w:history="1">
             <w:r>
               <w:rPr>
                 <w:rStyle w:val="a3"/>
@@ -4817,7 +4809,7 @@
                 <w:noProof/>
                 <w:webHidden/>
               </w:rPr>
-              <w:instrText xml:space="preserve"> PAGEREF _Toc385575188 \h </w:instrText>
+              <w:instrText xml:space="preserve"> PAGEREF _Toc385576098 \h </w:instrText>
             </w:r>
             <w:r>
               <w:rPr>
@@ -4861,7 +4853,7 @@
               <w:sz w:val="21"/>
             </w:rPr>
           </w:pPr>
-          <w:hyperlink w:anchor="_Toc385575189" w:history="1">
+          <w:hyperlink w:anchor="_Toc385576099" w:history="1">
             <w:r>
               <w:rPr>
                 <w:rStyle w:val="a3"/>
@@ -4896,7 +4888,7 @@
                 <w:noProof/>
                 <w:webHidden/>
               </w:rPr>
-              <w:instrText xml:space="preserve"> PAGEREF _Toc385575189 \h </w:instrText>
+              <w:instrText xml:space="preserve"> PAGEREF _Toc385576099 \h </w:instrText>
             </w:r>
             <w:r>
               <w:rPr>
@@ -4940,7 +4932,7 @@
               <w:sz w:val="21"/>
             </w:rPr>
           </w:pPr>
-          <w:hyperlink w:anchor="_Toc385575190" w:history="1">
+          <w:hyperlink w:anchor="_Toc385576100" w:history="1">
             <w:r>
               <w:rPr>
                 <w:rStyle w:val="a3"/>
@@ -4975,7 +4967,7 @@
                 <w:noProof/>
                 <w:webHidden/>
               </w:rPr>
-              <w:instrText xml:space="preserve"> PAGEREF _Toc385575190 \h </w:instrText>
+              <w:instrText xml:space="preserve"> PAGEREF _Toc385576100 \h </w:instrText>
             </w:r>
             <w:r>
               <w:rPr>
@@ -5019,7 +5011,7 @@
               <w:sz w:val="21"/>
             </w:rPr>
           </w:pPr>
-          <w:hyperlink w:anchor="_Toc385575191" w:history="1">
+          <w:hyperlink w:anchor="_Toc385576101" w:history="1">
             <w:r>
               <w:rPr>
                 <w:rStyle w:val="a3"/>
@@ -5054,7 +5046,7 @@
                 <w:noProof/>
                 <w:webHidden/>
               </w:rPr>
-              <w:instrText xml:space="preserve"> PAGEREF _Toc385575191 \h </w:instrText>
+              <w:instrText xml:space="preserve"> PAGEREF _Toc385576101 \h </w:instrText>
             </w:r>
             <w:r>
               <w:rPr>
@@ -5098,7 +5090,7 @@
               <w:sz w:val="21"/>
             </w:rPr>
           </w:pPr>
-          <w:hyperlink w:anchor="_Toc385575192" w:history="1">
+          <w:hyperlink w:anchor="_Toc385576102" w:history="1">
             <w:r>
               <w:rPr>
                 <w:rStyle w:val="a3"/>
@@ -5133,7 +5125,7 @@
                 <w:noProof/>
                 <w:webHidden/>
               </w:rPr>
-              <w:instrText xml:space="preserve"> PAGEREF _Toc385575192 \h </w:instrText>
+              <w:instrText xml:space="preserve"> PAGEREF _Toc385576102 \h </w:instrText>
             </w:r>
             <w:r>
               <w:rPr>
@@ -5177,7 +5169,7 @@
               <w:sz w:val="21"/>
             </w:rPr>
           </w:pPr>
-          <w:hyperlink w:anchor="_Toc385575193" w:history="1">
+          <w:hyperlink w:anchor="_Toc385576103" w:history="1">
             <w:r>
               <w:rPr>
                 <w:rStyle w:val="a3"/>
@@ -5212,7 +5204,7 @@
                 <w:noProof/>
                 <w:webHidden/>
               </w:rPr>
-              <w:instrText xml:space="preserve"> PAGEREF _Toc385575193 \h </w:instrText>
+              <w:instrText xml:space="preserve"> PAGEREF _Toc385576103 \h </w:instrText>
             </w:r>
             <w:r>
               <w:rPr>
@@ -5256,7 +5248,7 @@
               <w:sz w:val="21"/>
             </w:rPr>
           </w:pPr>
-          <w:hyperlink w:anchor="_Toc385575194" w:history="1">
+          <w:hyperlink w:anchor="_Toc385576104" w:history="1">
             <w:r>
               <w:rPr>
                 <w:rStyle w:val="a3"/>
@@ -5291,7 +5283,7 @@
                 <w:noProof/>
                 <w:webHidden/>
               </w:rPr>
-              <w:instrText xml:space="preserve"> PAGEREF _Toc385575194 \h </w:instrText>
+              <w:instrText xml:space="preserve"> PAGEREF _Toc385576104 \h </w:instrText>
             </w:r>
             <w:r>
               <w:rPr>
@@ -5335,7 +5327,7 @@
               <w:sz w:val="21"/>
             </w:rPr>
           </w:pPr>
-          <w:hyperlink w:anchor="_Toc385575195" w:history="1">
+          <w:hyperlink w:anchor="_Toc385576105" w:history="1">
             <w:r>
               <w:rPr>
                 <w:rStyle w:val="a3"/>
@@ -5370,7 +5362,7 @@
                 <w:noProof/>
                 <w:webHidden/>
               </w:rPr>
-              <w:instrText xml:space="preserve"> PAGEREF _Toc385575195 \h </w:instrText>
+              <w:instrText xml:space="preserve"> PAGEREF _Toc385576105 \h </w:instrText>
             </w:r>
             <w:r>
               <w:rPr>
@@ -5413,7 +5405,7 @@
               <w:sz w:val="21"/>
             </w:rPr>
           </w:pPr>
-          <w:hyperlink w:anchor="_Toc385575196" w:history="1">
+          <w:hyperlink w:anchor="_Toc385576106" w:history="1">
             <w:r>
               <w:rPr>
                 <w:rStyle w:val="a3"/>
@@ -5448,7 +5440,7 @@
                 <w:noProof/>
                 <w:webHidden/>
               </w:rPr>
-              <w:instrText xml:space="preserve"> PAGEREF _Toc385575196 \h </w:instrText>
+              <w:instrText xml:space="preserve"> PAGEREF _Toc385576106 \h </w:instrText>
             </w:r>
             <w:r>
               <w:rPr>
@@ -5491,7 +5483,7 @@
               <w:sz w:val="21"/>
             </w:rPr>
           </w:pPr>
-          <w:hyperlink w:anchor="_Toc385575197" w:history="1">
+          <w:hyperlink w:anchor="_Toc385576107" w:history="1">
             <w:r>
               <w:rPr>
                 <w:rStyle w:val="a3"/>
@@ -5526,7 +5518,7 @@
                 <w:noProof/>
                 <w:webHidden/>
               </w:rPr>
-              <w:instrText xml:space="preserve"> PAGEREF _Toc385575197 \h </w:instrText>
+              <w:instrText xml:space="preserve"> PAGEREF _Toc385576107 \h </w:instrText>
             </w:r>
             <w:r>
               <w:rPr>
@@ -5570,7 +5562,7 @@
               <w:sz w:val="21"/>
             </w:rPr>
           </w:pPr>
-          <w:hyperlink w:anchor="_Toc385575198" w:history="1">
+          <w:hyperlink w:anchor="_Toc385576108" w:history="1">
             <w:r>
               <w:rPr>
                 <w:rStyle w:val="a3"/>
@@ -5605,7 +5597,7 @@
                 <w:noProof/>
                 <w:webHidden/>
               </w:rPr>
-              <w:instrText xml:space="preserve"> PAGEREF _Toc385575198 \h </w:instrText>
+              <w:instrText xml:space="preserve"> PAGEREF _Toc385576108 \h </w:instrText>
             </w:r>
             <w:r>
               <w:rPr>
@@ -5649,7 +5641,7 @@
               <w:sz w:val="21"/>
             </w:rPr>
           </w:pPr>
-          <w:hyperlink w:anchor="_Toc385575199" w:history="1">
+          <w:hyperlink w:anchor="_Toc385576109" w:history="1">
             <w:r>
               <w:rPr>
                 <w:rStyle w:val="a3"/>
@@ -5684,7 +5676,7 @@
                 <w:noProof/>
                 <w:webHidden/>
               </w:rPr>
-              <w:instrText xml:space="preserve"> PAGEREF _Toc385575199 \h </w:instrText>
+              <w:instrText xml:space="preserve"> PAGEREF _Toc385576109 \h </w:instrText>
             </w:r>
             <w:r>
               <w:rPr>
@@ -5728,7 +5720,7 @@
               <w:sz w:val="21"/>
             </w:rPr>
           </w:pPr>
-          <w:hyperlink w:anchor="_Toc385575200" w:history="1">
+          <w:hyperlink w:anchor="_Toc385576110" w:history="1">
             <w:r>
               <w:rPr>
                 <w:rStyle w:val="a3"/>
@@ -5763,7 +5755,7 @@
                 <w:noProof/>
                 <w:webHidden/>
               </w:rPr>
-              <w:instrText xml:space="preserve"> PAGEREF _Toc385575200 \h </w:instrText>
+              <w:instrText xml:space="preserve"> PAGEREF _Toc385576110 \h </w:instrText>
             </w:r>
             <w:r>
               <w:rPr>
@@ -5807,7 +5799,7 @@
               <w:sz w:val="21"/>
             </w:rPr>
           </w:pPr>
-          <w:hyperlink w:anchor="_Toc385575201" w:history="1">
+          <w:hyperlink w:anchor="_Toc385576111" w:history="1">
             <w:r>
               <w:rPr>
                 <w:rStyle w:val="a3"/>
@@ -5842,7 +5834,7 @@
                 <w:noProof/>
                 <w:webHidden/>
               </w:rPr>
-              <w:instrText xml:space="preserve"> PAGEREF _Toc385575201 \h </w:instrText>
+              <w:instrText xml:space="preserve"> PAGEREF _Toc385576111 \h </w:instrText>
             </w:r>
             <w:r>
               <w:rPr>
@@ -5886,7 +5878,7 @@
               <w:sz w:val="21"/>
             </w:rPr>
           </w:pPr>
-          <w:hyperlink w:anchor="_Toc385575202" w:history="1">
+          <w:hyperlink w:anchor="_Toc385576112" w:history="1">
             <w:r>
               <w:rPr>
                 <w:rStyle w:val="a3"/>
@@ -5921,7 +5913,7 @@
                 <w:noProof/>
                 <w:webHidden/>
               </w:rPr>
-              <w:instrText xml:space="preserve"> PAGEREF _Toc385575202 \h </w:instrText>
+              <w:instrText xml:space="preserve"> PAGEREF _Toc385576112 \h </w:instrText>
             </w:r>
             <w:r>
               <w:rPr>
@@ -5964,7 +5956,7 @@
               <w:sz w:val="21"/>
             </w:rPr>
           </w:pPr>
-          <w:hyperlink w:anchor="_Toc385575203" w:history="1">
+          <w:hyperlink w:anchor="_Toc385576113" w:history="1">
             <w:r>
               <w:rPr>
                 <w:rStyle w:val="a3"/>
@@ -5999,7 +5991,7 @@
                 <w:noProof/>
                 <w:webHidden/>
               </w:rPr>
-              <w:instrText xml:space="preserve"> PAGEREF _Toc385575203 \h </w:instrText>
+              <w:instrText xml:space="preserve"> PAGEREF _Toc385576113 \h </w:instrText>
             </w:r>
             <w:r>
               <w:rPr>
@@ -6043,7 +6035,7 @@
               <w:sz w:val="21"/>
             </w:rPr>
           </w:pPr>
-          <w:hyperlink w:anchor="_Toc385575204" w:history="1">
+          <w:hyperlink w:anchor="_Toc385576114" w:history="1">
             <w:r>
               <w:rPr>
                 <w:rStyle w:val="a3"/>
@@ -6078,7 +6070,7 @@
                 <w:noProof/>
                 <w:webHidden/>
               </w:rPr>
-              <w:instrText xml:space="preserve"> PAGEREF _Toc385575204 \h </w:instrText>
+              <w:instrText xml:space="preserve"> PAGEREF _Toc385576114 \h </w:instrText>
             </w:r>
             <w:r>
               <w:rPr>
@@ -6122,7 +6114,7 @@
               <w:sz w:val="21"/>
             </w:rPr>
           </w:pPr>
-          <w:hyperlink w:anchor="_Toc385575205" w:history="1">
+          <w:hyperlink w:anchor="_Toc385576115" w:history="1">
             <w:r>
               <w:rPr>
                 <w:rStyle w:val="a3"/>
@@ -6136,7 +6128,7 @@
                 <w:rFonts w:hint="eastAsia"/>
                 <w:noProof/>
               </w:rPr>
-              <w:t>管理员登陆</w:t>
+              <w:t>管理员登录</w:t>
             </w:r>
             <w:r>
               <w:rPr>
@@ -6157,7 +6149,7 @@
                 <w:noProof/>
                 <w:webHidden/>
               </w:rPr>
-              <w:instrText xml:space="preserve"> PAGEREF _Toc385575205 \h </w:instrText>
+              <w:instrText xml:space="preserve"> PAGEREF _Toc385576115 \h </w:instrText>
             </w:r>
             <w:r>
               <w:rPr>
@@ -6201,7 +6193,7 @@
               <w:sz w:val="21"/>
             </w:rPr>
           </w:pPr>
-          <w:hyperlink w:anchor="_Toc385575206" w:history="1">
+          <w:hyperlink w:anchor="_Toc385576116" w:history="1">
             <w:r>
               <w:rPr>
                 <w:rStyle w:val="a3"/>
@@ -6236,7 +6228,7 @@
                 <w:noProof/>
                 <w:webHidden/>
               </w:rPr>
-              <w:instrText xml:space="preserve"> PAGEREF _Toc385575206 \h </w:instrText>
+              <w:instrText xml:space="preserve"> PAGEREF _Toc385576116 \h </w:instrText>
             </w:r>
             <w:r>
               <w:rPr>
@@ -6280,7 +6272,7 @@
               <w:sz w:val="21"/>
             </w:rPr>
           </w:pPr>
-          <w:hyperlink w:anchor="_Toc385575207" w:history="1">
+          <w:hyperlink w:anchor="_Toc385576117" w:history="1">
             <w:r>
               <w:rPr>
                 <w:rStyle w:val="a3"/>
@@ -6315,7 +6307,7 @@
                 <w:noProof/>
                 <w:webHidden/>
               </w:rPr>
-              <w:instrText xml:space="preserve"> PAGEREF _Toc385575207 \h </w:instrText>
+              <w:instrText xml:space="preserve"> PAGEREF _Toc385576117 \h </w:instrText>
             </w:r>
             <w:r>
               <w:rPr>
@@ -6359,7 +6351,7 @@
               <w:sz w:val="21"/>
             </w:rPr>
           </w:pPr>
-          <w:hyperlink w:anchor="_Toc385575208" w:history="1">
+          <w:hyperlink w:anchor="_Toc385576118" w:history="1">
             <w:r>
               <w:rPr>
                 <w:rStyle w:val="a3"/>
@@ -6394,7 +6386,7 @@
                 <w:noProof/>
                 <w:webHidden/>
               </w:rPr>
-              <w:instrText xml:space="preserve"> PAGEREF _Toc385575208 \h </w:instrText>
+              <w:instrText xml:space="preserve"> PAGEREF _Toc385576118 \h </w:instrText>
             </w:r>
             <w:r>
               <w:rPr>
@@ -6438,7 +6430,7 @@
               <w:sz w:val="21"/>
             </w:rPr>
           </w:pPr>
-          <w:hyperlink w:anchor="_Toc385575209" w:history="1">
+          <w:hyperlink w:anchor="_Toc385576119" w:history="1">
             <w:r>
               <w:rPr>
                 <w:rStyle w:val="a3"/>
@@ -6473,7 +6465,7 @@
                 <w:noProof/>
                 <w:webHidden/>
               </w:rPr>
-              <w:instrText xml:space="preserve"> PAGEREF _Toc385575209 \h </w:instrText>
+              <w:instrText xml:space="preserve"> PAGEREF _Toc385576119 \h </w:instrText>
             </w:r>
             <w:r>
               <w:rPr>
@@ -6517,7 +6509,7 @@
               <w:sz w:val="21"/>
             </w:rPr>
           </w:pPr>
-          <w:hyperlink w:anchor="_Toc385575210" w:history="1">
+          <w:hyperlink w:anchor="_Toc385576120" w:history="1">
             <w:r>
               <w:rPr>
                 <w:rStyle w:val="a3"/>
@@ -6552,7 +6544,7 @@
                 <w:noProof/>
                 <w:webHidden/>
               </w:rPr>
-              <w:instrText xml:space="preserve"> PAGEREF _Toc385575210 \h </w:instrText>
+              <w:instrText xml:space="preserve"> PAGEREF _Toc385576120 \h </w:instrText>
             </w:r>
             <w:r>
               <w:rPr>
@@ -6596,7 +6588,7 @@
               <w:sz w:val="21"/>
             </w:rPr>
           </w:pPr>
-          <w:hyperlink w:anchor="_Toc385575211" w:history="1">
+          <w:hyperlink w:anchor="_Toc385576121" w:history="1">
             <w:r>
               <w:rPr>
                 <w:rStyle w:val="a3"/>
@@ -6631,7 +6623,7 @@
                 <w:noProof/>
                 <w:webHidden/>
               </w:rPr>
-              <w:instrText xml:space="preserve"> PAGEREF _Toc385575211 \h </w:instrText>
+              <w:instrText xml:space="preserve"> PAGEREF _Toc385576121 \h </w:instrText>
             </w:r>
             <w:r>
               <w:rPr>
@@ -6675,7 +6667,7 @@
               <w:sz w:val="21"/>
             </w:rPr>
           </w:pPr>
-          <w:hyperlink w:anchor="_Toc385575212" w:history="1">
+          <w:hyperlink w:anchor="_Toc385576122" w:history="1">
             <w:r>
               <w:rPr>
                 <w:rStyle w:val="a3"/>
@@ -6710,7 +6702,7 @@
                 <w:noProof/>
                 <w:webHidden/>
               </w:rPr>
-              <w:instrText xml:space="preserve"> PAGEREF _Toc385575212 \h </w:instrText>
+              <w:instrText xml:space="preserve"> PAGEREF _Toc385576122 \h </w:instrText>
             </w:r>
             <w:r>
               <w:rPr>
@@ -6753,7 +6745,7 @@
               <w:sz w:val="21"/>
             </w:rPr>
           </w:pPr>
-          <w:hyperlink w:anchor="_Toc385575213" w:history="1">
+          <w:hyperlink w:anchor="_Toc385576123" w:history="1">
             <w:r>
               <w:rPr>
                 <w:rStyle w:val="a3"/>
@@ -6781,7 +6773,7 @@
                 <w:noProof/>
                 <w:webHidden/>
               </w:rPr>
-              <w:instrText xml:space="preserve"> PAGEREF _Toc385575213 \h </w:instrText>
+              <w:instrText xml:space="preserve"> PAGEREF _Toc385576123 \h </w:instrText>
             </w:r>
             <w:r>
               <w:rPr>
@@ -6825,7 +6817,7 @@
               <w:sz w:val="21"/>
             </w:rPr>
           </w:pPr>
-          <w:hyperlink w:anchor="_Toc385575214" w:history="1">
+          <w:hyperlink w:anchor="_Toc385576124" w:history="1">
             <w:r>
               <w:rPr>
                 <w:rStyle w:val="a3"/>
@@ -6853,7 +6845,7 @@
                 <w:noProof/>
                 <w:webHidden/>
               </w:rPr>
-              <w:instrText xml:space="preserve"> PAGEREF _Toc385575214 \h </w:instrText>
+              <w:instrText xml:space="preserve"> PAGEREF _Toc385576124 \h </w:instrText>
             </w:r>
             <w:r>
               <w:rPr>
@@ -6885,6 +6877,16 @@
           </w:hyperlink>
         </w:p>
         <w:p>
+          <w:pPr>
+            <w:pStyle w:val="20"/>
+            <w:tabs>
+              <w:tab w:val="right" w:leader="dot" w:pos="8296"/>
+            </w:tabs>
+            <w:ind w:left="480"/>
+            <w:rPr>
+              <w:lang w:val="zh-CN"/>
+            </w:rPr>
+          </w:pPr>
           <w:r>
             <w:rPr>
               <w:b/>
@@ -6902,18 +6904,9 @@
         <w:widowControl/>
         <w:spacing w:line="240" w:lineRule="auto"/>
         <w:jc w:val="left"/>
-        <w:rPr>
-          <w:rFonts w:ascii="Calibri" w:eastAsia="宋体" w:hAnsi="Calibri" w:cs="Calibri"/>
-          <w:kern w:val="0"/>
-          <w:sz w:val="22"/>
-        </w:rPr>
-      </w:pPr>
-      <w:r>
-        <w:rPr>
-          <w:rFonts w:ascii="Calibri" w:eastAsia="宋体" w:hAnsi="Calibri" w:cs="Calibri"/>
-          <w:kern w:val="0"/>
-          <w:sz w:val="22"/>
-        </w:rPr>
+      </w:pPr>
+      <w:bookmarkStart w:id="0" w:name="_Toc385576063"/>
+      <w:r>
         <w:br w:type="page"/>
       </w:r>
     </w:p>
@@ -6926,7 +6919,6 @@
           <w:szCs w:val="12"/>
         </w:rPr>
       </w:pPr>
-      <w:bookmarkStart w:id="0" w:name="_Toc385575153"/>
       <w:r>
         <w:lastRenderedPageBreak/>
         <w:t>1</w:t>
@@ -6950,7 +6942,7 @@
           <w:szCs w:val="12"/>
         </w:rPr>
       </w:pPr>
-      <w:bookmarkStart w:id="1" w:name="_Toc385575154"/>
+      <w:bookmarkStart w:id="1" w:name="_Toc385576064"/>
       <w:r>
         <w:t>1.1</w:t>
       </w:r>
@@ -7167,7 +7159,7 @@
           <w:szCs w:val="12"/>
         </w:rPr>
       </w:pPr>
-      <w:bookmarkStart w:id="2" w:name="_Toc385575155"/>
+      <w:bookmarkStart w:id="2" w:name="_Toc385576065"/>
       <w:r>
         <w:t>1.2</w:t>
       </w:r>
@@ -7306,7 +7298,7 @@
           <w:szCs w:val="12"/>
         </w:rPr>
       </w:pPr>
-      <w:bookmarkStart w:id="3" w:name="_Toc385575156"/>
+      <w:bookmarkStart w:id="3" w:name="_Toc385576066"/>
       <w:r>
         <w:lastRenderedPageBreak/>
         <w:t>1.3</w:t>
@@ -7641,7 +7633,7 @@
           <w:szCs w:val="12"/>
         </w:rPr>
       </w:pPr>
-      <w:bookmarkStart w:id="4" w:name="_Toc385575157"/>
+      <w:bookmarkStart w:id="4" w:name="_Toc385576067"/>
       <w:r>
         <w:t>1.4</w:t>
       </w:r>
@@ -8231,11 +8223,6 @@
       </w:r>
     </w:p>
     <w:p>
-      <w:pPr>
-        <w:rPr>
-          <w:rFonts w:hint="eastAsia"/>
-        </w:rPr>
-      </w:pPr>
       <w:r>
         <w:rPr>
           <w:rFonts w:hint="eastAsia"/>
@@ -8338,11 +8325,6 @@
       </w:r>
     </w:p>
     <w:p>
-      <w:pPr>
-        <w:rPr>
-          <w:rFonts w:hint="eastAsia"/>
-        </w:rPr>
-      </w:pPr>
       <w:r>
         <w:rPr>
           <w:rFonts w:hint="eastAsia"/>
@@ -8372,11 +8354,6 @@
       </w:r>
     </w:p>
     <w:p>
-      <w:pPr>
-        <w:rPr>
-          <w:rFonts w:hint="eastAsia"/>
-        </w:rPr>
-      </w:pPr>
       <w:r>
         <w:rPr>
           <w:rFonts w:hint="eastAsia"/>
@@ -8490,8 +8467,6 @@
         </w:rPr>
         <w:t>两种</w:t>
       </w:r>
-      <w:bookmarkStart w:id="5" w:name="_GoBack"/>
-      <w:bookmarkEnd w:id="5"/>
       <w:r>
         <w:rPr>
           <w:rFonts w:hint="eastAsia"/>
@@ -8716,7 +8691,7 @@
           <w:szCs w:val="12"/>
         </w:rPr>
       </w:pPr>
-      <w:bookmarkStart w:id="6" w:name="_Toc385575158"/>
+      <w:bookmarkStart w:id="5" w:name="_Toc385576068"/>
       <w:r>
         <w:t>2</w:t>
       </w:r>
@@ -8726,7 +8701,7 @@
       <w:r>
         <w:t>项目概述</w:t>
       </w:r>
-      <w:bookmarkEnd w:id="6"/>
+      <w:bookmarkEnd w:id="5"/>
       <w:r>
         <w:t> </w:t>
       </w:r>
@@ -8739,7 +8714,7 @@
           <w:szCs w:val="12"/>
         </w:rPr>
       </w:pPr>
-      <w:bookmarkStart w:id="7" w:name="_Toc385575159"/>
+      <w:bookmarkStart w:id="6" w:name="_Toc385576069"/>
       <w:r>
         <w:t>2.1</w:t>
       </w:r>
@@ -8749,7 +8724,7 @@
       <w:r>
         <w:t>项目目标</w:t>
       </w:r>
-      <w:bookmarkEnd w:id="7"/>
+      <w:bookmarkEnd w:id="6"/>
       <w:r>
         <w:t> </w:t>
       </w:r>
@@ -8821,7 +8796,13 @@
         <w:rPr>
           <w:rFonts w:hint="eastAsia"/>
         </w:rPr>
-        <w:t>管理人员可以通过用户界面进行下面的操作：对证</w:t>
+        <w:t>雇员</w:t>
+      </w:r>
+      <w:r>
+        <w:rPr>
+          <w:rFonts w:hint="eastAsia"/>
+        </w:rPr>
+        <w:t>可以通过用户界面进行下面的操作：对证</w:t>
       </w:r>
       <w:proofErr w:type="gramStart"/>
       <w:r>
@@ -8860,7 +8841,7 @@
           <w:szCs w:val="12"/>
         </w:rPr>
       </w:pPr>
-      <w:bookmarkStart w:id="8" w:name="_Toc385575160"/>
+      <w:bookmarkStart w:id="7" w:name="_Toc385576070"/>
       <w:r>
         <w:t>2.2</w:t>
       </w:r>
@@ -8870,7 +8851,7 @@
       <w:r>
         <w:t>用户特点</w:t>
       </w:r>
-      <w:bookmarkEnd w:id="8"/>
+      <w:bookmarkEnd w:id="7"/>
       <w:r>
         <w:t> </w:t>
       </w:r>
@@ -8894,7 +8875,7 @@
           <w:szCs w:val="12"/>
         </w:rPr>
       </w:pPr>
-      <w:bookmarkStart w:id="9" w:name="_Toc385575161"/>
+      <w:bookmarkStart w:id="8" w:name="_Toc385576071"/>
       <w:r>
         <w:lastRenderedPageBreak/>
         <w:t>2.</w:t>
@@ -8911,7 +8892,7 @@
       <w:r>
         <w:t>假定和约束</w:t>
       </w:r>
-      <w:bookmarkEnd w:id="9"/>
+      <w:bookmarkEnd w:id="8"/>
       <w:r>
         <w:t> </w:t>
       </w:r>
@@ -9038,7 +9019,7 @@
       <w:pPr>
         <w:pStyle w:val="1"/>
       </w:pPr>
-      <w:bookmarkStart w:id="10" w:name="_Toc385575162"/>
+      <w:bookmarkStart w:id="9" w:name="_Toc385576072"/>
       <w:r>
         <w:t>3</w:t>
       </w:r>
@@ -9048,7 +9029,7 @@
       <w:r>
         <w:t>需求详述</w:t>
       </w:r>
-      <w:bookmarkEnd w:id="10"/>
+      <w:bookmarkEnd w:id="9"/>
       <w:r>
         <w:t> </w:t>
       </w:r>
@@ -9057,7 +9038,7 @@
       <w:pPr>
         <w:pStyle w:val="2"/>
       </w:pPr>
-      <w:bookmarkStart w:id="11" w:name="_Toc385575163"/>
+      <w:bookmarkStart w:id="10" w:name="_Toc385576073"/>
       <w:r>
         <w:rPr>
           <w:rFonts w:hint="eastAsia"/>
@@ -9069,6 +9050,42 @@
           <w:rFonts w:hint="eastAsia"/>
         </w:rPr>
         <w:t>需求描述</w:t>
+      </w:r>
+      <w:bookmarkEnd w:id="10"/>
+    </w:p>
+    <w:p>
+      <w:pPr>
+        <w:ind w:firstLine="420"/>
+      </w:pPr>
+      <w:r>
+        <w:rPr>
+          <w:rFonts w:hint="eastAsia"/>
+        </w:rPr>
+        <w:t>本节对客户提出的描述进行了详细的文字说明，并根据前期和客户的沟通明确了细节部分。</w:t>
+      </w:r>
+    </w:p>
+    <w:p>
+      <w:pPr>
+        <w:pStyle w:val="3"/>
+      </w:pPr>
+      <w:bookmarkStart w:id="11" w:name="_Toc385576074"/>
+      <w:r>
+        <w:rPr>
+          <w:rFonts w:hint="eastAsia"/>
+        </w:rPr>
+        <w:t xml:space="preserve">3.1.1 </w:t>
+      </w:r>
+      <w:r>
+        <w:rPr>
+          <w:rFonts w:hint="eastAsia"/>
+        </w:rPr>
+        <w:t>开设证券</w:t>
+      </w:r>
+      <w:r>
+        <w:rPr>
+          <w:rFonts w:hint="eastAsia"/>
+        </w:rPr>
+        <w:t>账户</w:t>
       </w:r>
       <w:bookmarkEnd w:id="11"/>
     </w:p>
@@ -9080,77 +9097,35 @@
         <w:rPr>
           <w:rFonts w:hint="eastAsia"/>
         </w:rPr>
-        <w:t>本节对客户提出的描述进行了详细的文字说明，并根据前期和客户的沟通明确了细节部分。</w:t>
+        <w:t>办理证券</w:t>
+      </w:r>
+      <w:r>
+        <w:rPr>
+          <w:rFonts w:hint="eastAsia"/>
+        </w:rPr>
+        <w:t>账户</w:t>
+      </w:r>
+      <w:r>
+        <w:rPr>
+          <w:rFonts w:hint="eastAsia"/>
+        </w:rPr>
+        <w:t>是走进股市的第一步。证券</w:t>
+      </w:r>
+      <w:r>
+        <w:rPr>
+          <w:rFonts w:hint="eastAsia"/>
+        </w:rPr>
+        <w:t>账户</w:t>
+      </w:r>
+      <w:r>
+        <w:rPr>
+          <w:rFonts w:hint="eastAsia"/>
+        </w:rPr>
+        <w:t>可以视为投资者进入股票交易市场的通行证，只有拥有它，才能进场买卖证券。</w:t>
       </w:r>
     </w:p>
     <w:p>
       <w:pPr>
-        <w:pStyle w:val="3"/>
-      </w:pPr>
-      <w:bookmarkStart w:id="12" w:name="_Toc385575164"/>
-      <w:r>
-        <w:rPr>
-          <w:rFonts w:hint="eastAsia"/>
-        </w:rPr>
-        <w:t xml:space="preserve">3.1.1 </w:t>
-      </w:r>
-      <w:r>
-        <w:rPr>
-          <w:rFonts w:hint="eastAsia"/>
-        </w:rPr>
-        <w:t>开设证券</w:t>
-      </w:r>
-      <w:proofErr w:type="gramStart"/>
-      <w:r>
-        <w:rPr>
-          <w:rFonts w:hint="eastAsia"/>
-        </w:rPr>
-        <w:t>帐户</w:t>
-      </w:r>
-      <w:bookmarkEnd w:id="12"/>
-      <w:proofErr w:type="gramEnd"/>
-    </w:p>
-    <w:p>
-      <w:pPr>
-        <w:ind w:firstLine="420"/>
-      </w:pPr>
-      <w:r>
-        <w:rPr>
-          <w:rFonts w:hint="eastAsia"/>
-        </w:rPr>
-        <w:t>办理证券</w:t>
-      </w:r>
-      <w:proofErr w:type="gramStart"/>
-      <w:r>
-        <w:rPr>
-          <w:rFonts w:hint="eastAsia"/>
-        </w:rPr>
-        <w:t>帐户</w:t>
-      </w:r>
-      <w:proofErr w:type="gramEnd"/>
-      <w:r>
-        <w:rPr>
-          <w:rFonts w:hint="eastAsia"/>
-        </w:rPr>
-        <w:t>是走进股市的第一步。证券</w:t>
-      </w:r>
-      <w:proofErr w:type="gramStart"/>
-      <w:r>
-        <w:rPr>
-          <w:rFonts w:hint="eastAsia"/>
-        </w:rPr>
-        <w:t>帐户</w:t>
-      </w:r>
-      <w:proofErr w:type="gramEnd"/>
-      <w:r>
-        <w:rPr>
-          <w:rFonts w:hint="eastAsia"/>
-        </w:rPr>
-        <w:t>可以视为投资者进入股票交易市场的通行证，只有拥有它，才能进场买卖证券。</w:t>
-      </w:r>
-    </w:p>
-    <w:p>
-      <w:pPr>
         <w:ind w:firstLine="420"/>
       </w:pPr>
       <w:r>
@@ -9160,42 +9135,38 @@
         <w:lastRenderedPageBreak/>
         <w:t>想要开设证券</w:t>
       </w:r>
+      <w:r>
+        <w:rPr>
+          <w:rFonts w:hint="eastAsia"/>
+        </w:rPr>
+        <w:t>账户</w:t>
+      </w:r>
+      <w:r>
+        <w:rPr>
+          <w:rFonts w:hint="eastAsia"/>
+        </w:rPr>
+        <w:t>，开户人必须不是国家规定禁止开户的四类人员，其他人员均可以</w:t>
+      </w:r>
       <w:proofErr w:type="gramStart"/>
       <w:r>
         <w:rPr>
           <w:rFonts w:hint="eastAsia"/>
         </w:rPr>
-        <w:t>帐户</w:t>
+        <w:t>凭相关</w:t>
       </w:r>
       <w:proofErr w:type="gramEnd"/>
       <w:r>
         <w:rPr>
           <w:rFonts w:hint="eastAsia"/>
         </w:rPr>
-        <w:t>，开户人必须不是国家规定禁止开户的四类人员，其他人员均可以</w:t>
-      </w:r>
-      <w:proofErr w:type="gramStart"/>
-      <w:r>
-        <w:rPr>
-          <w:rFonts w:hint="eastAsia"/>
-        </w:rPr>
-        <w:t>凭相关</w:t>
-      </w:r>
-      <w:proofErr w:type="gramEnd"/>
-      <w:r>
-        <w:rPr>
-          <w:rFonts w:hint="eastAsia"/>
-        </w:rPr>
         <w:t>证件到交易所申请开设证券</w:t>
       </w:r>
-      <w:proofErr w:type="gramStart"/>
-      <w:r>
-        <w:rPr>
-          <w:rFonts w:hint="eastAsia"/>
-        </w:rPr>
-        <w:t>帐户</w:t>
-      </w:r>
-      <w:proofErr w:type="gramEnd"/>
+      <w:r>
+        <w:rPr>
+          <w:rFonts w:hint="eastAsia"/>
+        </w:rPr>
+        <w:t>账户</w:t>
+      </w:r>
       <w:r>
         <w:rPr>
           <w:rFonts w:hint="eastAsia"/>
@@ -9218,14 +9189,12 @@
         </w:rPr>
         <w:t>证券相关从业人员（不得开立股票</w:t>
       </w:r>
-      <w:proofErr w:type="gramStart"/>
-      <w:r>
-        <w:rPr>
-          <w:rFonts w:hint="eastAsia"/>
-        </w:rPr>
-        <w:t>帐户</w:t>
-      </w:r>
-      <w:proofErr w:type="gramEnd"/>
+      <w:r>
+        <w:rPr>
+          <w:rFonts w:hint="eastAsia"/>
+        </w:rPr>
+        <w:t>账户</w:t>
+      </w:r>
       <w:r>
         <w:rPr>
           <w:rFonts w:hint="eastAsia"/>
@@ -9320,14 +9289,12 @@
         </w:rPr>
         <w:t>证券</w:t>
       </w:r>
-      <w:proofErr w:type="gramStart"/>
-      <w:r>
-        <w:rPr>
-          <w:rFonts w:hint="eastAsia"/>
-        </w:rPr>
-        <w:t>帐户</w:t>
-      </w:r>
-      <w:proofErr w:type="gramEnd"/>
+      <w:r>
+        <w:rPr>
+          <w:rFonts w:hint="eastAsia"/>
+        </w:rPr>
+        <w:t>账户</w:t>
+      </w:r>
       <w:r>
         <w:rPr>
           <w:rFonts w:hint="eastAsia"/>
@@ -9340,42 +9307,36 @@
         </w:rPr>
         <w:t>自然人开设的个人</w:t>
       </w:r>
-      <w:proofErr w:type="gramStart"/>
-      <w:r>
-        <w:rPr>
-          <w:rFonts w:hint="eastAsia"/>
-        </w:rPr>
-        <w:t>帐户</w:t>
-      </w:r>
-      <w:proofErr w:type="gramEnd"/>
+      <w:r>
+        <w:rPr>
+          <w:rFonts w:hint="eastAsia"/>
+        </w:rPr>
+        <w:t>账户</w:t>
+      </w:r>
       <w:r>
         <w:rPr>
           <w:rFonts w:hint="eastAsia"/>
         </w:rPr>
         <w:t>，以及法人</w:t>
       </w:r>
-      <w:proofErr w:type="gramStart"/>
-      <w:r>
-        <w:rPr>
-          <w:rFonts w:hint="eastAsia"/>
-        </w:rPr>
-        <w:t>帐户</w:t>
-      </w:r>
-      <w:proofErr w:type="gramEnd"/>
+      <w:r>
+        <w:rPr>
+          <w:rFonts w:hint="eastAsia"/>
+        </w:rPr>
+        <w:t>账户</w:t>
+      </w:r>
       <w:r>
         <w:rPr>
           <w:rFonts w:hint="eastAsia"/>
         </w:rPr>
         <w:t>。每个投资者，都只能开立一个证券</w:t>
       </w:r>
-      <w:proofErr w:type="gramStart"/>
-      <w:r>
-        <w:rPr>
-          <w:rFonts w:hint="eastAsia"/>
-        </w:rPr>
-        <w:t>帐户</w:t>
-      </w:r>
-      <w:proofErr w:type="gramEnd"/>
+      <w:r>
+        <w:rPr>
+          <w:rFonts w:hint="eastAsia"/>
+        </w:rPr>
+        <w:t>账户</w:t>
+      </w:r>
       <w:r>
         <w:rPr>
           <w:rFonts w:hint="eastAsia"/>
@@ -9394,70 +9355,60 @@
         </w:rPr>
         <w:t>自然人开立的证券</w:t>
       </w:r>
-      <w:proofErr w:type="gramStart"/>
-      <w:r>
-        <w:rPr>
-          <w:rFonts w:hint="eastAsia"/>
-        </w:rPr>
-        <w:t>帐户</w:t>
-      </w:r>
-      <w:proofErr w:type="gramEnd"/>
+      <w:r>
+        <w:rPr>
+          <w:rFonts w:hint="eastAsia"/>
+        </w:rPr>
+        <w:t>账户</w:t>
+      </w:r>
       <w:r>
         <w:rPr>
           <w:rFonts w:hint="eastAsia"/>
         </w:rPr>
         <w:t>为个人</w:t>
       </w:r>
-      <w:proofErr w:type="gramStart"/>
-      <w:r>
-        <w:rPr>
-          <w:rFonts w:hint="eastAsia"/>
-        </w:rPr>
-        <w:t>帐户</w:t>
-      </w:r>
-      <w:proofErr w:type="gramEnd"/>
+      <w:r>
+        <w:rPr>
+          <w:rFonts w:hint="eastAsia"/>
+        </w:rPr>
+        <w:t>账户</w:t>
+      </w:r>
       <w:r>
         <w:rPr>
           <w:rFonts w:hint="eastAsia"/>
         </w:rPr>
         <w:t>。开立个人</w:t>
       </w:r>
-      <w:proofErr w:type="gramStart"/>
-      <w:r>
-        <w:rPr>
-          <w:rFonts w:hint="eastAsia"/>
-        </w:rPr>
-        <w:t>帐户</w:t>
-      </w:r>
-      <w:proofErr w:type="gramEnd"/>
+      <w:r>
+        <w:rPr>
+          <w:rFonts w:hint="eastAsia"/>
+        </w:rPr>
+        <w:t>账户</w:t>
+      </w:r>
       <w:r>
         <w:rPr>
           <w:rFonts w:hint="eastAsia"/>
         </w:rPr>
         <w:t>时，投资者必须持有效的身份证件（一般为居民身份证）去证券交易所指定的证券登记机构或会员证券公司办理名册登记并开立证券</w:t>
       </w:r>
-      <w:proofErr w:type="gramStart"/>
-      <w:r>
-        <w:rPr>
-          <w:rFonts w:hint="eastAsia"/>
-        </w:rPr>
-        <w:t>帐户</w:t>
-      </w:r>
-      <w:proofErr w:type="gramEnd"/>
+      <w:r>
+        <w:rPr>
+          <w:rFonts w:hint="eastAsia"/>
+        </w:rPr>
+        <w:t>账户</w:t>
+      </w:r>
       <w:r>
         <w:rPr>
           <w:rFonts w:hint="eastAsia"/>
         </w:rPr>
         <w:t>。个人投资者在开立证券</w:t>
       </w:r>
-      <w:proofErr w:type="gramStart"/>
-      <w:r>
-        <w:rPr>
-          <w:rFonts w:hint="eastAsia"/>
-        </w:rPr>
-        <w:t>帐户</w:t>
-      </w:r>
-      <w:proofErr w:type="gramEnd"/>
+      <w:r>
+        <w:rPr>
+          <w:rFonts w:hint="eastAsia"/>
+        </w:rPr>
+        <w:t>账户</w:t>
+      </w:r>
       <w:r>
         <w:rPr>
           <w:rFonts w:hint="eastAsia"/>
@@ -9486,14 +9437,12 @@
         </w:rPr>
         <w:t>个人股票</w:t>
       </w:r>
-      <w:proofErr w:type="gramStart"/>
-      <w:r>
-        <w:rPr>
-          <w:rFonts w:hint="eastAsia"/>
-        </w:rPr>
-        <w:t>帐户</w:t>
-      </w:r>
-      <w:proofErr w:type="gramEnd"/>
+      <w:r>
+        <w:rPr>
+          <w:rFonts w:hint="eastAsia"/>
+        </w:rPr>
+        <w:t>账户</w:t>
+      </w:r>
       <w:r>
         <w:rPr>
           <w:rFonts w:hint="eastAsia"/>
@@ -9667,42 +9616,36 @@
         </w:rPr>
         <w:t>法人开立股票</w:t>
       </w:r>
-      <w:proofErr w:type="gramStart"/>
-      <w:r>
-        <w:rPr>
-          <w:rFonts w:hint="eastAsia"/>
-        </w:rPr>
-        <w:t>帐户</w:t>
-      </w:r>
-      <w:proofErr w:type="gramEnd"/>
+      <w:r>
+        <w:rPr>
+          <w:rFonts w:hint="eastAsia"/>
+        </w:rPr>
+        <w:t>账户</w:t>
+      </w:r>
       <w:r>
         <w:rPr>
           <w:rFonts w:hint="eastAsia"/>
         </w:rPr>
         <w:t>称为法人</w:t>
       </w:r>
-      <w:proofErr w:type="gramStart"/>
-      <w:r>
-        <w:rPr>
-          <w:rFonts w:hint="eastAsia"/>
-        </w:rPr>
-        <w:t>帐户</w:t>
-      </w:r>
-      <w:proofErr w:type="gramEnd"/>
+      <w:r>
+        <w:rPr>
+          <w:rFonts w:hint="eastAsia"/>
+        </w:rPr>
+        <w:t>账户</w:t>
+      </w:r>
       <w:r>
         <w:rPr>
           <w:rFonts w:hint="eastAsia"/>
         </w:rPr>
         <w:t>，法人</w:t>
       </w:r>
-      <w:proofErr w:type="gramStart"/>
-      <w:r>
-        <w:rPr>
-          <w:rFonts w:hint="eastAsia"/>
-        </w:rPr>
-        <w:t>帐户</w:t>
-      </w:r>
-      <w:proofErr w:type="gramEnd"/>
+      <w:r>
+        <w:rPr>
+          <w:rFonts w:hint="eastAsia"/>
+        </w:rPr>
+        <w:t>账户</w:t>
+      </w:r>
       <w:r>
         <w:rPr>
           <w:rFonts w:hint="eastAsia"/>
@@ -9725,14 +9668,12 @@
         </w:rPr>
         <w:t>法人股票</w:t>
       </w:r>
-      <w:proofErr w:type="gramStart"/>
-      <w:r>
-        <w:rPr>
-          <w:rFonts w:hint="eastAsia"/>
-        </w:rPr>
-        <w:t>帐户</w:t>
-      </w:r>
-      <w:proofErr w:type="gramEnd"/>
+      <w:r>
+        <w:rPr>
+          <w:rFonts w:hint="eastAsia"/>
+        </w:rPr>
+        <w:t>账户</w:t>
+      </w:r>
       <w:r>
         <w:rPr>
           <w:rFonts w:hint="eastAsia"/>
@@ -9910,7 +9851,7 @@
       <w:pPr>
         <w:pStyle w:val="3"/>
       </w:pPr>
-      <w:bookmarkStart w:id="13" w:name="_Toc385575165"/>
+      <w:bookmarkStart w:id="12" w:name="_Toc385576075"/>
       <w:r>
         <w:rPr>
           <w:rFonts w:hint="eastAsia"/>
@@ -9929,15 +9870,13 @@
         </w:rPr>
         <w:t>挂失，补办证券</w:t>
       </w:r>
-      <w:proofErr w:type="gramStart"/>
-      <w:r>
-        <w:rPr>
-          <w:rFonts w:hint="eastAsia"/>
-        </w:rPr>
-        <w:t>帐户</w:t>
-      </w:r>
-      <w:bookmarkEnd w:id="13"/>
-      <w:proofErr w:type="gramEnd"/>
+      <w:r>
+        <w:rPr>
+          <w:rFonts w:hint="eastAsia"/>
+        </w:rPr>
+        <w:t>账户</w:t>
+      </w:r>
+      <w:bookmarkEnd w:id="12"/>
     </w:p>
     <w:p>
       <w:pPr>
@@ -9949,14 +9888,12 @@
         </w:rPr>
         <w:t>如遇投资者的证券</w:t>
       </w:r>
-      <w:proofErr w:type="gramStart"/>
-      <w:r>
-        <w:rPr>
-          <w:rFonts w:hint="eastAsia"/>
-        </w:rPr>
-        <w:t>帐户</w:t>
-      </w:r>
-      <w:proofErr w:type="gramEnd"/>
+      <w:r>
+        <w:rPr>
+          <w:rFonts w:hint="eastAsia"/>
+        </w:rPr>
+        <w:t>账户</w:t>
+      </w:r>
       <w:r>
         <w:rPr>
           <w:rFonts w:hint="eastAsia"/>
@@ -9996,14 +9933,12 @@
         </w:rPr>
         <w:t>证券</w:t>
       </w:r>
-      <w:proofErr w:type="gramStart"/>
-      <w:r>
-        <w:rPr>
-          <w:rFonts w:hint="eastAsia"/>
-        </w:rPr>
-        <w:t>帐户</w:t>
-      </w:r>
-      <w:proofErr w:type="gramEnd"/>
+      <w:r>
+        <w:rPr>
+          <w:rFonts w:hint="eastAsia"/>
+        </w:rPr>
+        <w:t>账户</w:t>
+      </w:r>
       <w:r>
         <w:rPr>
           <w:rFonts w:hint="eastAsia"/>
@@ -10026,14 +9961,12 @@
         </w:rPr>
         <w:t>按照开户的手续，重新申请证券</w:t>
       </w:r>
-      <w:proofErr w:type="gramStart"/>
-      <w:r>
-        <w:rPr>
-          <w:rFonts w:hint="eastAsia"/>
-        </w:rPr>
-        <w:t>帐户</w:t>
-      </w:r>
-      <w:proofErr w:type="gramEnd"/>
+      <w:r>
+        <w:rPr>
+          <w:rFonts w:hint="eastAsia"/>
+        </w:rPr>
+        <w:t>账户</w:t>
+      </w:r>
       <w:r>
         <w:rPr>
           <w:rFonts w:hint="eastAsia"/>
@@ -10056,14 +9989,12 @@
         </w:rPr>
         <w:t>拿到证券</w:t>
       </w:r>
-      <w:proofErr w:type="gramStart"/>
-      <w:r>
-        <w:rPr>
-          <w:rFonts w:hint="eastAsia"/>
-        </w:rPr>
-        <w:t>帐户</w:t>
-      </w:r>
-      <w:proofErr w:type="gramEnd"/>
+      <w:r>
+        <w:rPr>
+          <w:rFonts w:hint="eastAsia"/>
+        </w:rPr>
+        <w:t>账户</w:t>
+      </w:r>
       <w:r>
         <w:rPr>
           <w:rFonts w:hint="eastAsia"/>
@@ -10105,7 +10036,7 @@
       <w:pPr>
         <w:pStyle w:val="3"/>
       </w:pPr>
-      <w:bookmarkStart w:id="14" w:name="_Toc385575166"/>
+      <w:bookmarkStart w:id="13" w:name="_Toc385576076"/>
       <w:r>
         <w:rPr>
           <w:rFonts w:hint="eastAsia"/>
@@ -10122,17 +10053,23 @@
         <w:rPr>
           <w:rFonts w:hint="eastAsia"/>
         </w:rPr>
-        <w:t>销户证券</w:t>
+        <w:t>销</w:t>
       </w:r>
       <w:proofErr w:type="gramStart"/>
       <w:r>
         <w:rPr>
           <w:rFonts w:hint="eastAsia"/>
         </w:rPr>
-        <w:t>帐户</w:t>
-      </w:r>
-      <w:bookmarkEnd w:id="14"/>
+        <w:t>户证券</w:t>
+      </w:r>
       <w:proofErr w:type="gramEnd"/>
+      <w:r>
+        <w:rPr>
+          <w:rFonts w:hint="eastAsia"/>
+        </w:rPr>
+        <w:t>账户</w:t>
+      </w:r>
+      <w:bookmarkEnd w:id="13"/>
     </w:p>
     <w:p>
       <w:pPr>
@@ -10150,75 +10087,65 @@
         </w:rPr>
         <w:t>因各种原因不再使用证券</w:t>
       </w:r>
-      <w:proofErr w:type="gramStart"/>
-      <w:r>
-        <w:rPr>
-          <w:rFonts w:hint="eastAsia"/>
-        </w:rPr>
-        <w:t>帐户</w:t>
-      </w:r>
-      <w:proofErr w:type="gramEnd"/>
+      <w:r>
+        <w:rPr>
+          <w:rFonts w:hint="eastAsia"/>
+        </w:rPr>
+        <w:t>账户</w:t>
+      </w:r>
       <w:r>
         <w:rPr>
           <w:rFonts w:hint="eastAsia"/>
         </w:rPr>
         <w:t>，可凭本人身份证和证券</w:t>
       </w:r>
-      <w:proofErr w:type="gramStart"/>
-      <w:r>
-        <w:rPr>
-          <w:rFonts w:hint="eastAsia"/>
-        </w:rPr>
-        <w:t>帐户</w:t>
-      </w:r>
-      <w:proofErr w:type="gramEnd"/>
+      <w:r>
+        <w:rPr>
+          <w:rFonts w:hint="eastAsia"/>
+        </w:rPr>
+        <w:t>账户</w:t>
+      </w:r>
       <w:r>
         <w:rPr>
           <w:rFonts w:hint="eastAsia"/>
         </w:rPr>
         <w:t>卡到指定交易的证券营业部办理（未指定的必须先办理指定交易）证券</w:t>
       </w:r>
-      <w:proofErr w:type="gramStart"/>
-      <w:r>
-        <w:rPr>
-          <w:rFonts w:hint="eastAsia"/>
-        </w:rPr>
-        <w:t>帐户</w:t>
-      </w:r>
-      <w:proofErr w:type="gramEnd"/>
+      <w:r>
+        <w:rPr>
+          <w:rFonts w:hint="eastAsia"/>
+        </w:rPr>
+        <w:t>账户</w:t>
+      </w:r>
       <w:r>
         <w:rPr>
           <w:rFonts w:hint="eastAsia"/>
         </w:rPr>
         <w:t>销户手续。投资者在办理证券</w:t>
       </w:r>
-      <w:proofErr w:type="gramStart"/>
-      <w:r>
-        <w:rPr>
-          <w:rFonts w:hint="eastAsia"/>
-        </w:rPr>
-        <w:t>帐户</w:t>
-      </w:r>
-      <w:proofErr w:type="gramEnd"/>
-      <w:r>
-        <w:rPr>
-          <w:rFonts w:hint="eastAsia"/>
-        </w:rPr>
-        <w:t>销户前，必须卖出</w:t>
-      </w:r>
-      <w:proofErr w:type="gramStart"/>
-      <w:r>
-        <w:rPr>
-          <w:rFonts w:hint="eastAsia"/>
-        </w:rPr>
-        <w:t>该帐</w:t>
-      </w:r>
-      <w:proofErr w:type="gramEnd"/>
-      <w:r>
-        <w:rPr>
-          <w:rFonts w:hint="eastAsia"/>
-        </w:rPr>
-        <w:t>户中的所有证券。</w:t>
+      <w:r>
+        <w:rPr>
+          <w:rFonts w:hint="eastAsia"/>
+        </w:rPr>
+        <w:t>账户</w:t>
+      </w:r>
+      <w:r>
+        <w:rPr>
+          <w:rFonts w:hint="eastAsia"/>
+        </w:rPr>
+        <w:t>销户前，必须卖出该</w:t>
+      </w:r>
+      <w:r>
+        <w:rPr>
+          <w:rFonts w:hint="eastAsia"/>
+        </w:rPr>
+        <w:t>账户</w:t>
+      </w:r>
+      <w:r>
+        <w:rPr>
+          <w:rFonts w:hint="eastAsia"/>
+        </w:rPr>
+        <w:t>中的所有证券。</w:t>
       </w:r>
     </w:p>
     <w:p>
@@ -10229,7 +10156,7 @@
           <w:szCs w:val="12"/>
         </w:rPr>
       </w:pPr>
-      <w:bookmarkStart w:id="15" w:name="_Toc385575167"/>
+      <w:bookmarkStart w:id="14" w:name="_Toc385576077"/>
       <w:r>
         <w:t>3.</w:t>
       </w:r>
@@ -10245,7 +10172,7 @@
       <w:r>
         <w:t>接口</w:t>
       </w:r>
-      <w:bookmarkEnd w:id="15"/>
+      <w:bookmarkEnd w:id="14"/>
       <w:r>
         <w:t> </w:t>
       </w:r>
@@ -10259,7 +10186,7 @@
           <w:szCs w:val="12"/>
         </w:rPr>
       </w:pPr>
-      <w:bookmarkStart w:id="16" w:name="_Toc385575168"/>
+      <w:bookmarkStart w:id="15" w:name="_Toc385576078"/>
       <w:r>
         <w:t>3.</w:t>
       </w:r>
@@ -10275,7 +10202,7 @@
       <w:r>
         <w:t>目标</w:t>
       </w:r>
-      <w:bookmarkEnd w:id="16"/>
+      <w:bookmarkEnd w:id="15"/>
       <w:r>
         <w:t> </w:t>
       </w:r>
@@ -10374,7 +10301,7 @@
           <w:szCs w:val="12"/>
         </w:rPr>
       </w:pPr>
-      <w:bookmarkStart w:id="17" w:name="_Toc385575169"/>
+      <w:bookmarkStart w:id="16" w:name="_Toc385576079"/>
       <w:r>
         <w:t>3.</w:t>
       </w:r>
@@ -10390,7 +10317,7 @@
       <w:r>
         <w:t>规则</w:t>
       </w:r>
-      <w:bookmarkEnd w:id="17"/>
+      <w:bookmarkEnd w:id="16"/>
       <w:r>
         <w:t> </w:t>
       </w:r>
@@ -13385,7 +13312,7 @@
       <w:pPr>
         <w:pStyle w:val="3"/>
       </w:pPr>
-      <w:bookmarkStart w:id="18" w:name="_Toc385575170"/>
+      <w:bookmarkStart w:id="17" w:name="_Toc385576080"/>
       <w:r>
         <w:rPr>
           <w:rFonts w:hint="eastAsia"/>
@@ -13404,7 +13331,7 @@
         </w:rPr>
         <w:t>管理员登录注销接口</w:t>
       </w:r>
-      <w:bookmarkEnd w:id="18"/>
+      <w:bookmarkEnd w:id="17"/>
       <w:r>
         <w:rPr>
           <w:rFonts w:hint="eastAsia"/>
@@ -13854,14 +13781,12 @@
         </w:rPr>
         <w:t>证券</w:t>
       </w:r>
-      <w:proofErr w:type="gramStart"/>
-      <w:r>
-        <w:rPr>
-          <w:rFonts w:hint="eastAsia"/>
-        </w:rPr>
-        <w:t>帐户</w:t>
-      </w:r>
-      <w:proofErr w:type="gramEnd"/>
+      <w:r>
+        <w:rPr>
+          <w:rFonts w:hint="eastAsia"/>
+        </w:rPr>
+        <w:t>账户</w:t>
+      </w:r>
       <w:r>
         <w:rPr>
           <w:rFonts w:hint="eastAsia"/>
@@ -14673,14 +14598,12 @@
         </w:rPr>
         <w:t>功能：证券</w:t>
       </w:r>
-      <w:proofErr w:type="gramStart"/>
-      <w:r>
-        <w:rPr>
-          <w:rFonts w:hint="eastAsia"/>
-        </w:rPr>
-        <w:t>帐户</w:t>
-      </w:r>
-      <w:proofErr w:type="gramEnd"/>
+      <w:r>
+        <w:rPr>
+          <w:rFonts w:hint="eastAsia"/>
+        </w:rPr>
+        <w:t>账户</w:t>
+      </w:r>
       <w:r>
         <w:rPr>
           <w:rFonts w:hint="eastAsia"/>
@@ -14886,14 +14809,12 @@
         </w:rPr>
         <w:t>功能：证券</w:t>
       </w:r>
-      <w:proofErr w:type="gramStart"/>
-      <w:r>
-        <w:rPr>
-          <w:rFonts w:hint="eastAsia"/>
-        </w:rPr>
-        <w:t>帐户</w:t>
-      </w:r>
-      <w:proofErr w:type="gramEnd"/>
+      <w:r>
+        <w:rPr>
+          <w:rFonts w:hint="eastAsia"/>
+        </w:rPr>
+        <w:t>账户</w:t>
+      </w:r>
       <w:r>
         <w:rPr>
           <w:rFonts w:hint="eastAsia"/>
@@ -15073,7 +14994,7 @@
       <w:pPr>
         <w:pStyle w:val="3"/>
       </w:pPr>
-      <w:bookmarkStart w:id="19" w:name="_Toc385575171"/>
+      <w:bookmarkStart w:id="18" w:name="_Toc385576081"/>
       <w:r>
         <w:rPr>
           <w:rFonts w:hint="eastAsia"/>
@@ -15098,7 +15019,7 @@
         </w:rPr>
         <w:t>证券操作接口</w:t>
       </w:r>
-      <w:bookmarkEnd w:id="19"/>
+      <w:bookmarkEnd w:id="18"/>
       <w:r>
         <w:rPr>
           <w:rFonts w:hint="eastAsia"/>
@@ -16275,7 +16196,7 @@
       <w:pPr>
         <w:pStyle w:val="2"/>
       </w:pPr>
-      <w:bookmarkStart w:id="20" w:name="_Toc385575172"/>
+      <w:bookmarkStart w:id="19" w:name="_Toc385576082"/>
       <w:r>
         <w:t>3.</w:t>
       </w:r>
@@ -16290,15 +16211,46 @@
       </w:r>
       <w:r>
         <w:t>数据库</w:t>
+      </w:r>
+      <w:bookmarkEnd w:id="19"/>
+    </w:p>
+    <w:p>
+      <w:pPr>
+        <w:pStyle w:val="3"/>
+      </w:pPr>
+      <w:bookmarkStart w:id="20" w:name="_Toc385576083"/>
+      <w:r>
+        <w:t>3.</w:t>
+      </w:r>
+      <w:r>
+        <w:rPr>
+          <w:rFonts w:hint="eastAsia"/>
+        </w:rPr>
+        <w:t>3</w:t>
+      </w:r>
+      <w:r>
+        <w:t xml:space="preserve">.1 </w:t>
+      </w:r>
+      <w:r>
+        <w:t>数据库命名规则</w:t>
       </w:r>
       <w:bookmarkEnd w:id="20"/>
     </w:p>
     <w:p>
       <w:pPr>
+        <w:ind w:firstLine="420"/>
+      </w:pPr>
+      <w:r>
+        <w:t>数据库和属性值将采用下划线命名法，即当遇到多余一个词的属性、表或数据库时，使用单字符下划线作为分隔符。</w:t>
+      </w:r>
+    </w:p>
+    <w:p>
+      <w:pPr>
         <w:pStyle w:val="3"/>
       </w:pPr>
-      <w:bookmarkStart w:id="21" w:name="_Toc385575173"/>
-      <w:r>
+      <w:bookmarkStart w:id="21" w:name="_Toc385576084"/>
+      <w:r>
+        <w:lastRenderedPageBreak/>
         <w:t>3.</w:t>
       </w:r>
       <w:r>
@@ -16308,89 +16260,58 @@
         <w:t>3</w:t>
       </w:r>
       <w:r>
-        <w:t xml:space="preserve">.1 </w:t>
-      </w:r>
-      <w:r>
-        <w:t>数据库命名规则</w:t>
+        <w:t xml:space="preserve">.2 </w:t>
+      </w:r>
+      <w:r>
+        <w:t>数据库设计说明</w:t>
       </w:r>
       <w:bookmarkEnd w:id="21"/>
     </w:p>
     <w:p>
       <w:pPr>
-        <w:ind w:firstLine="420"/>
-      </w:pPr>
-      <w:r>
-        <w:t>数据库和属性值将采用下划线命名法，即当遇到多余一个词的属性、表或数据库时，使用单字符下划线作为分隔符。</w:t>
+        <w:pStyle w:val="4"/>
+      </w:pPr>
+      <w:r>
+        <w:t>3.</w:t>
+      </w:r>
+      <w:r>
+        <w:rPr>
+          <w:rFonts w:hint="eastAsia"/>
+        </w:rPr>
+        <w:t>3</w:t>
+      </w:r>
+      <w:r>
+        <w:t xml:space="preserve">.2.1 </w:t>
+      </w:r>
+      <w:r>
+        <w:t>数据库逻辑设计</w:t>
       </w:r>
     </w:p>
     <w:p>
       <w:pPr>
-        <w:pStyle w:val="3"/>
-      </w:pPr>
-      <w:bookmarkStart w:id="22" w:name="_Toc385575174"/>
-      <w:r>
-        <w:lastRenderedPageBreak/>
-        <w:t>3.</w:t>
-      </w:r>
-      <w:r>
-        <w:rPr>
-          <w:rFonts w:hint="eastAsia"/>
-        </w:rPr>
-        <w:t>3</w:t>
-      </w:r>
-      <w:r>
-        <w:t xml:space="preserve">.2 </w:t>
-      </w:r>
-      <w:r>
-        <w:t>数据库设计说明</w:t>
-      </w:r>
-      <w:bookmarkEnd w:id="22"/>
+        <w:ind w:firstLine="420"/>
+      </w:pPr>
+      <w:r>
+        <w:t>根据前文的需求分析，创建与数据库相关的实体关系图（</w:t>
+      </w:r>
+      <w:r>
+        <w:t>E-R</w:t>
+      </w:r>
+      <w:r>
+        <w:t>图</w:t>
+      </w:r>
+      <w:r>
+        <w:t>）</w:t>
+      </w:r>
+      <w:r>
+        <w:rPr>
+          <w:rFonts w:hint="eastAsia"/>
+        </w:rPr>
+        <w:t>：</w:t>
+      </w:r>
     </w:p>
     <w:p>
       <w:pPr>
-        <w:pStyle w:val="4"/>
-      </w:pPr>
-      <w:r>
-        <w:t>3.</w:t>
-      </w:r>
-      <w:r>
-        <w:rPr>
-          <w:rFonts w:hint="eastAsia"/>
-        </w:rPr>
-        <w:t>3</w:t>
-      </w:r>
-      <w:r>
-        <w:t xml:space="preserve">.2.1 </w:t>
-      </w:r>
-      <w:r>
-        <w:t>数据库逻辑设计</w:t>
-      </w:r>
-    </w:p>
-    <w:p>
-      <w:pPr>
-        <w:ind w:firstLine="420"/>
-      </w:pPr>
-      <w:r>
-        <w:t>根据前文的需求分析，创建与数据库相关的实体关系图（</w:t>
-      </w:r>
-      <w:r>
-        <w:t>E-R</w:t>
-      </w:r>
-      <w:r>
-        <w:t>图</w:t>
-      </w:r>
-      <w:r>
-        <w:t>）</w:t>
-      </w:r>
-      <w:r>
-        <w:rPr>
-          <w:rFonts w:hint="eastAsia"/>
-        </w:rPr>
-        <w:t>：</w:t>
-      </w:r>
-    </w:p>
-    <w:p>
-      <w:pPr>
         <w:ind w:firstLine="420"/>
         <w:jc w:val="center"/>
       </w:pPr>
@@ -16399,7 +16320,7 @@
           <w:noProof/>
         </w:rPr>
         <w:drawing>
-          <wp:inline distT="0" distB="0" distL="0" distR="0" wp14:anchorId="63665E79" wp14:editId="69433E91">
+          <wp:inline distT="0" distB="0" distL="0" distR="0" wp14:anchorId="406C6C09" wp14:editId="1A79751B">
             <wp:extent cx="4699614" cy="6430466"/>
             <wp:effectExtent l="0" t="0" r="6350" b="8890"/>
             <wp:docPr id="1" name="Picture 1"/>
@@ -28410,7 +28331,7 @@
           <w:szCs w:val="12"/>
         </w:rPr>
       </w:pPr>
-      <w:bookmarkStart w:id="23" w:name="_Toc385575175"/>
+      <w:bookmarkStart w:id="22" w:name="_Toc385576085"/>
       <w:r>
         <w:lastRenderedPageBreak/>
         <w:t>4. </w:t>
@@ -28418,7 +28339,7 @@
       <w:r>
         <w:t>用户场景</w:t>
       </w:r>
-      <w:bookmarkEnd w:id="23"/>
+      <w:bookmarkEnd w:id="22"/>
       <w:r>
         <w:t> </w:t>
       </w:r>
@@ -28431,14 +28352,14 @@
           <w:szCs w:val="12"/>
         </w:rPr>
       </w:pPr>
-      <w:bookmarkStart w:id="24" w:name="_Toc385575176"/>
+      <w:bookmarkStart w:id="23" w:name="_Toc385576086"/>
       <w:r>
         <w:t>4.1 </w:t>
       </w:r>
       <w:r>
         <w:t>目标</w:t>
       </w:r>
-      <w:bookmarkEnd w:id="24"/>
+      <w:bookmarkEnd w:id="23"/>
       <w:r>
         <w:t> </w:t>
       </w:r>
@@ -28500,7 +28421,7 @@
           <w:szCs w:val="12"/>
         </w:rPr>
       </w:pPr>
-      <w:bookmarkStart w:id="25" w:name="_Toc385575177"/>
+      <w:bookmarkStart w:id="24" w:name="_Toc385576087"/>
       <w:r>
         <w:rPr>
           <w:rFonts w:hint="eastAsia"/>
@@ -28513,7 +28434,7 @@
         </w:rPr>
         <w:t>用户场景用例</w:t>
       </w:r>
-      <w:bookmarkEnd w:id="25"/>
+      <w:bookmarkEnd w:id="24"/>
       <w:r>
         <w:rPr>
           <w:rFonts w:hint="eastAsia"/>
@@ -28551,7 +28472,31 @@
         <w:rPr>
           <w:rFonts w:hint="eastAsia"/>
         </w:rPr>
-        <w:t>对于证券公司的雇员这一用户，主要有五个场景，分别是登陆，为投资者开设证券账户，为投资者挂失证券账户、为投资者补办证券账户，为投资者注销证券账户，在以下说明分别简称为登陆，开设证券账户，挂失证券账户，补办证券账户，注销证券账户。</w:t>
+        <w:t>对于证券公司的雇员这一用户，主要有五个场景，分别是</w:t>
+      </w:r>
+      <w:r>
+        <w:rPr>
+          <w:rFonts w:hint="eastAsia"/>
+        </w:rPr>
+        <w:t>登录</w:t>
+      </w:r>
+      <w:r>
+        <w:rPr>
+          <w:rFonts w:hint="eastAsia"/>
+        </w:rPr>
+        <w:t>，为投资者开设证券账户，为投资者挂失证券账户、为投资者补办证券账户，为投资者注销证券账户，在以下说明分别简称为</w:t>
+      </w:r>
+      <w:r>
+        <w:rPr>
+          <w:rFonts w:hint="eastAsia"/>
+        </w:rPr>
+        <w:t>登录</w:t>
+      </w:r>
+      <w:r>
+        <w:rPr>
+          <w:rFonts w:hint="eastAsia"/>
+        </w:rPr>
+        <w:t>，开设证券账户，挂失证券账户，补办证券账户，注销证券账户。</w:t>
       </w:r>
       <w:r>
         <w:t> </w:t>
@@ -28566,7 +28511,7 @@
           <w:szCs w:val="12"/>
         </w:rPr>
       </w:pPr>
-      <w:bookmarkStart w:id="26" w:name="_Toc385575178"/>
+      <w:bookmarkStart w:id="25" w:name="_Toc385576088"/>
       <w:r>
         <w:rPr>
           <w:rFonts w:hint="eastAsia"/>
@@ -28580,7 +28525,7 @@
         </w:rPr>
         <w:t>登录</w:t>
       </w:r>
-      <w:bookmarkEnd w:id="26"/>
+      <w:bookmarkEnd w:id="25"/>
       <w:r>
         <w:rPr>
           <w:rFonts w:hint="eastAsia"/>
@@ -28618,7 +28563,31 @@
         <w:rPr>
           <w:rFonts w:hint="eastAsia"/>
         </w:rPr>
-        <w:t>在为登陆这一场景中，证券公司雇员需要输入用户名和密码，从而登陆整个证券账户业务系统。</w:t>
+        <w:t>在为</w:t>
+      </w:r>
+      <w:r>
+        <w:rPr>
+          <w:rFonts w:hint="eastAsia"/>
+        </w:rPr>
+        <w:t>登录</w:t>
+      </w:r>
+      <w:r>
+        <w:rPr>
+          <w:rFonts w:hint="eastAsia"/>
+        </w:rPr>
+        <w:t>这一场景中，证券公司雇员需要输入用户名和密码，从而</w:t>
+      </w:r>
+      <w:r>
+        <w:rPr>
+          <w:rFonts w:hint="eastAsia"/>
+        </w:rPr>
+        <w:t>登录</w:t>
+      </w:r>
+      <w:r>
+        <w:rPr>
+          <w:rFonts w:hint="eastAsia"/>
+        </w:rPr>
+        <w:t>整个证券账户业务系统。</w:t>
       </w:r>
       <w:r>
         <w:rPr>
@@ -28726,7 +28695,7 @@
                 <w:b w:val="0"/>
                 <w:bCs w:val="0"/>
               </w:rPr>
-              <w:t>登陆</w:t>
+              <w:t>登录</w:t>
             </w:r>
             <w:r>
               <w:rPr>
@@ -28860,7 +28829,19 @@
               <w:rPr>
                 <w:rFonts w:hint="eastAsia"/>
               </w:rPr>
-              <w:t>输入雇员的用户名和密码从而实现登陆整个证券账户业务系统。</w:t>
+              <w:t>输入雇员的用户名和密码从而实现</w:t>
+            </w:r>
+            <w:r>
+              <w:rPr>
+                <w:rFonts w:hint="eastAsia"/>
+              </w:rPr>
+              <w:t>登录</w:t>
+            </w:r>
+            <w:r>
+              <w:rPr>
+                <w:rFonts w:hint="eastAsia"/>
+              </w:rPr>
+              <w:t>整个证券账户业务系统。</w:t>
             </w:r>
             <w:r>
               <w:rPr>
@@ -29092,7 +29073,19 @@
               <w:rPr>
                 <w:rFonts w:hint="eastAsia"/>
               </w:rPr>
-              <w:t>雇员：填写用户名和密码，并点击“登陆”按钮，从而进入证券账户业务操作主界面。</w:t>
+              <w:t>雇员：填写用户名和密码，并点击“</w:t>
+            </w:r>
+            <w:r>
+              <w:rPr>
+                <w:rFonts w:hint="eastAsia"/>
+              </w:rPr>
+              <w:t>登录</w:t>
+            </w:r>
+            <w:r>
+              <w:rPr>
+                <w:rFonts w:hint="eastAsia"/>
+              </w:rPr>
+              <w:t>”按钮，从而进入证券账户业务操作主界面。</w:t>
             </w:r>
             <w:r>
               <w:rPr>
@@ -29296,7 +29289,19 @@
               <w:rPr>
                 <w:rFonts w:hint="eastAsia"/>
               </w:rPr>
-              <w:t>使用频率较高，雇员每次登陆系统时都需要使用该用户场景。</w:t>
+              <w:t>使用频率较高，雇员每次</w:t>
+            </w:r>
+            <w:r>
+              <w:rPr>
+                <w:rFonts w:hint="eastAsia"/>
+              </w:rPr>
+              <w:t>登录</w:t>
+            </w:r>
+            <w:r>
+              <w:rPr>
+                <w:rFonts w:hint="eastAsia"/>
+              </w:rPr>
+              <w:t>系统时都需要使用该用户场景。</w:t>
             </w:r>
             <w:r>
               <w:rPr>
@@ -29374,7 +29379,19 @@
               <w:rPr>
                 <w:rFonts w:hint="eastAsia"/>
               </w:rPr>
-              <w:t>机登陆网站，进行鼠标和键盘的操作。</w:t>
+              <w:t>机</w:t>
+            </w:r>
+            <w:r>
+              <w:rPr>
+                <w:rFonts w:hint="eastAsia"/>
+              </w:rPr>
+              <w:t>登录</w:t>
+            </w:r>
+            <w:r>
+              <w:rPr>
+                <w:rFonts w:hint="eastAsia"/>
+              </w:rPr>
+              <w:t>网站，进行鼠标和键盘的操作。</w:t>
             </w:r>
             <w:r>
               <w:rPr>
@@ -29432,7 +29449,7 @@
           <w:sz w:val="22"/>
         </w:rPr>
         <w:drawing>
-          <wp:inline distT="0" distB="0" distL="0" distR="0" wp14:anchorId="1BE8AA63" wp14:editId="47DD601F">
+          <wp:inline distT="0" distB="0" distL="0" distR="0" wp14:anchorId="408E4C7F" wp14:editId="2E198D1D">
             <wp:extent cx="5262880" cy="1967230"/>
             <wp:effectExtent l="0" t="0" r="0" b="0"/>
             <wp:docPr id="2" name="图片 2" descr="C:\Users\Light\workspace\SESS\doc\denglu.jpg"/>
@@ -29527,7 +29544,7 @@
           <w:szCs w:val="12"/>
         </w:rPr>
       </w:pPr>
-      <w:bookmarkStart w:id="27" w:name="_Toc385575179"/>
+      <w:bookmarkStart w:id="26" w:name="_Toc385576089"/>
       <w:r>
         <w:rPr>
           <w:rFonts w:hint="eastAsia"/>
@@ -29540,7 +29557,7 @@
         </w:rPr>
         <w:t>开设证券账户</w:t>
       </w:r>
-      <w:bookmarkEnd w:id="27"/>
+      <w:bookmarkEnd w:id="26"/>
       <w:r>
         <w:rPr>
           <w:rFonts w:hint="eastAsia"/>
@@ -29822,7 +29839,19 @@
               <w:rPr>
                 <w:rFonts w:hint="eastAsia"/>
               </w:rPr>
-              <w:t>雇员需要通过管理员认证并成功登陆。</w:t>
+              <w:t>雇员需要通过管理员认证并成功</w:t>
+            </w:r>
+            <w:r>
+              <w:rPr>
+                <w:rFonts w:hint="eastAsia"/>
+              </w:rPr>
+              <w:t>登录</w:t>
+            </w:r>
+            <w:r>
+              <w:rPr>
+                <w:rFonts w:hint="eastAsia"/>
+              </w:rPr>
+              <w:t>。</w:t>
             </w:r>
           </w:p>
         </w:tc>
@@ -30285,7 +30314,19 @@
               <w:rPr>
                 <w:rFonts w:hint="eastAsia"/>
               </w:rPr>
-              <w:t>机登陆网站，进行鼠标和键盘的操作。</w:t>
+              <w:t>机</w:t>
+            </w:r>
+            <w:r>
+              <w:rPr>
+                <w:rFonts w:hint="eastAsia"/>
+              </w:rPr>
+              <w:t>登录</w:t>
+            </w:r>
+            <w:r>
+              <w:rPr>
+                <w:rFonts w:hint="eastAsia"/>
+              </w:rPr>
+              <w:t>网站，进行鼠标和键盘的操作。</w:t>
             </w:r>
           </w:p>
         </w:tc>
@@ -30329,7 +30370,7 @@
           <w:sz w:val="22"/>
         </w:rPr>
         <w:drawing>
-          <wp:inline distT="0" distB="0" distL="0" distR="0" wp14:anchorId="034CEFDD" wp14:editId="399A9686">
+          <wp:inline distT="0" distB="0" distL="0" distR="0" wp14:anchorId="2547575F" wp14:editId="3CEF9614">
             <wp:extent cx="5273675" cy="4444365"/>
             <wp:effectExtent l="0" t="0" r="3175" b="0"/>
             <wp:docPr id="3" name="图片 3" descr="C:\Users\Light\workspace\SESS\doc\kaihu.jpg"/>
@@ -30400,14 +30441,12 @@
         </w:rPr>
         <w:t>：开设证券</w:t>
       </w:r>
-      <w:proofErr w:type="gramStart"/>
-      <w:r>
-        <w:rPr>
-          <w:rFonts w:hint="eastAsia"/>
-        </w:rPr>
-        <w:t>帐户</w:t>
-      </w:r>
-      <w:proofErr w:type="gramEnd"/>
+      <w:r>
+        <w:rPr>
+          <w:rFonts w:hint="eastAsia"/>
+        </w:rPr>
+        <w:t>账户</w:t>
+      </w:r>
     </w:p>
     <w:p>
       <w:pPr>
@@ -30418,7 +30457,7 @@
           <w:szCs w:val="12"/>
         </w:rPr>
       </w:pPr>
-      <w:bookmarkStart w:id="28" w:name="_Toc385575180"/>
+      <w:bookmarkStart w:id="27" w:name="_Toc385576090"/>
       <w:r>
         <w:rPr>
           <w:rFonts w:hint="eastAsia"/>
@@ -30432,7 +30471,7 @@
         </w:rPr>
         <w:t>挂失证券账户</w:t>
       </w:r>
-      <w:bookmarkEnd w:id="28"/>
+      <w:bookmarkEnd w:id="27"/>
       <w:r>
         <w:rPr>
           <w:rFonts w:hint="eastAsia"/>
@@ -30757,7 +30796,19 @@
               <w:rPr>
                 <w:rFonts w:hint="eastAsia"/>
               </w:rPr>
-              <w:t>雇员需要通过管理员认证并成功登陆。</w:t>
+              <w:t>雇员需要通过管理员认证并成功</w:t>
+            </w:r>
+            <w:r>
+              <w:rPr>
+                <w:rFonts w:hint="eastAsia"/>
+              </w:rPr>
+              <w:t>登录</w:t>
+            </w:r>
+            <w:r>
+              <w:rPr>
+                <w:rFonts w:hint="eastAsia"/>
+              </w:rPr>
+              <w:t>。</w:t>
             </w:r>
             <w:r>
               <w:rPr>
@@ -31286,7 +31337,19 @@
               <w:rPr>
                 <w:rFonts w:hint="eastAsia"/>
               </w:rPr>
-              <w:t>机登陆网站，进行鼠标和键盘的操作。</w:t>
+              <w:t>机</w:t>
+            </w:r>
+            <w:r>
+              <w:rPr>
+                <w:rFonts w:hint="eastAsia"/>
+              </w:rPr>
+              <w:t>登录</w:t>
+            </w:r>
+            <w:r>
+              <w:rPr>
+                <w:rFonts w:hint="eastAsia"/>
+              </w:rPr>
+              <w:t>网站，进行鼠标和键盘的操作。</w:t>
             </w:r>
             <w:r>
               <w:rPr>
@@ -31333,7 +31396,7 @@
           <w:sz w:val="22"/>
         </w:rPr>
         <w:drawing>
-          <wp:inline distT="0" distB="0" distL="0" distR="0" wp14:anchorId="03D311AA" wp14:editId="53595E5B">
+          <wp:inline distT="0" distB="0" distL="0" distR="0" wp14:anchorId="4E5D4A71" wp14:editId="6BFDAE56">
             <wp:extent cx="5273675" cy="1797050"/>
             <wp:effectExtent l="0" t="0" r="3175" b="0"/>
             <wp:docPr id="4" name="图片 4" descr="C:\Users\Light\workspace\SESS\doc\guashi.jpg"/>
@@ -31409,14 +31472,12 @@
         </w:rPr>
         <w:t>：挂失证券</w:t>
       </w:r>
-      <w:proofErr w:type="gramStart"/>
-      <w:r>
-        <w:rPr>
-          <w:rFonts w:hint="eastAsia"/>
-        </w:rPr>
-        <w:t>帐户</w:t>
-      </w:r>
-      <w:proofErr w:type="gramEnd"/>
+      <w:r>
+        <w:rPr>
+          <w:rFonts w:hint="eastAsia"/>
+        </w:rPr>
+        <w:t>账户</w:t>
+      </w:r>
     </w:p>
     <w:p>
       <w:pPr>
@@ -31427,7 +31488,7 @@
           <w:szCs w:val="12"/>
         </w:rPr>
       </w:pPr>
-      <w:bookmarkStart w:id="29" w:name="_Toc385575181"/>
+      <w:bookmarkStart w:id="28" w:name="_Toc385576091"/>
       <w:r>
         <w:rPr>
           <w:rFonts w:hint="eastAsia"/>
@@ -31440,7 +31501,7 @@
         </w:rPr>
         <w:t>补办证券账户</w:t>
       </w:r>
-      <w:bookmarkEnd w:id="29"/>
+      <w:bookmarkEnd w:id="28"/>
       <w:r>
         <w:rPr>
           <w:rFonts w:hint="eastAsia"/>
@@ -31776,7 +31837,19 @@
               <w:rPr>
                 <w:rFonts w:hint="eastAsia"/>
               </w:rPr>
-              <w:t>雇员需要通过管理员认证并成功登陆。</w:t>
+              <w:t>雇员需要通过管理员认证并成功</w:t>
+            </w:r>
+            <w:r>
+              <w:rPr>
+                <w:rFonts w:hint="eastAsia"/>
+              </w:rPr>
+              <w:t>登录</w:t>
+            </w:r>
+            <w:r>
+              <w:rPr>
+                <w:rFonts w:hint="eastAsia"/>
+              </w:rPr>
+              <w:t>。</w:t>
             </w:r>
             <w:r>
               <w:rPr>
@@ -32330,7 +32403,19 @@
               <w:rPr>
                 <w:rFonts w:hint="eastAsia"/>
               </w:rPr>
-              <w:t>机登陆网站，进行鼠标和键盘的操作。</w:t>
+              <w:t>机</w:t>
+            </w:r>
+            <w:r>
+              <w:rPr>
+                <w:rFonts w:hint="eastAsia"/>
+              </w:rPr>
+              <w:t>登录</w:t>
+            </w:r>
+            <w:r>
+              <w:rPr>
+                <w:rFonts w:hint="eastAsia"/>
+              </w:rPr>
+              <w:t>网站，进行鼠标和键盘的操作。</w:t>
             </w:r>
             <w:r>
               <w:rPr>
@@ -32360,7 +32445,7 @@
           <w:noProof/>
         </w:rPr>
         <w:drawing>
-          <wp:inline distT="0" distB="0" distL="0" distR="0">
+          <wp:inline distT="0" distB="0" distL="0" distR="0" wp14:anchorId="7E15F88C" wp14:editId="2BED14DD">
             <wp:extent cx="5273675" cy="4433570"/>
             <wp:effectExtent l="0" t="0" r="3175" b="5080"/>
             <wp:docPr id="5" name="图片 5" descr="C:\Users\Light\workspace\SESS\doc\buban.jpg"/>
@@ -32436,14 +32521,12 @@
         </w:rPr>
         <w:t>：补办证券</w:t>
       </w:r>
-      <w:proofErr w:type="gramStart"/>
-      <w:r>
-        <w:rPr>
-          <w:rFonts w:hint="eastAsia"/>
-        </w:rPr>
-        <w:t>帐户</w:t>
-      </w:r>
-      <w:proofErr w:type="gramEnd"/>
+      <w:r>
+        <w:rPr>
+          <w:rFonts w:hint="eastAsia"/>
+        </w:rPr>
+        <w:t>账户</w:t>
+      </w:r>
     </w:p>
     <w:p>
       <w:pPr>
@@ -32454,7 +32537,7 @@
           <w:szCs w:val="12"/>
         </w:rPr>
       </w:pPr>
-      <w:bookmarkStart w:id="30" w:name="_Toc385575182"/>
+      <w:bookmarkStart w:id="29" w:name="_Toc385576092"/>
       <w:r>
         <w:rPr>
           <w:rFonts w:hint="eastAsia"/>
@@ -32467,7 +32550,7 @@
         </w:rPr>
         <w:t>注销证券账户</w:t>
       </w:r>
-      <w:bookmarkEnd w:id="30"/>
+      <w:bookmarkEnd w:id="29"/>
       <w:r>
         <w:rPr>
           <w:rFonts w:hint="eastAsia"/>
@@ -32803,7 +32886,19 @@
               <w:rPr>
                 <w:rFonts w:hint="eastAsia"/>
               </w:rPr>
-              <w:t>雇员需要通过管理员认证并成功登陆。</w:t>
+              <w:t>雇员需要通过管理员认证并成功</w:t>
+            </w:r>
+            <w:r>
+              <w:rPr>
+                <w:rFonts w:hint="eastAsia"/>
+              </w:rPr>
+              <w:t>登录</w:t>
+            </w:r>
+            <w:r>
+              <w:rPr>
+                <w:rFonts w:hint="eastAsia"/>
+              </w:rPr>
+              <w:t>。</w:t>
             </w:r>
             <w:r>
               <w:rPr>
@@ -33342,7 +33437,19 @@
               <w:rPr>
                 <w:rFonts w:hint="eastAsia"/>
               </w:rPr>
-              <w:t>机登陆网站，进行鼠标和键盘的操作。</w:t>
+              <w:t>机</w:t>
+            </w:r>
+            <w:r>
+              <w:rPr>
+                <w:rFonts w:hint="eastAsia"/>
+              </w:rPr>
+              <w:t>登录</w:t>
+            </w:r>
+            <w:r>
+              <w:rPr>
+                <w:rFonts w:hint="eastAsia"/>
+              </w:rPr>
+              <w:t>网站，进行鼠标和键盘的操作。</w:t>
             </w:r>
             <w:r>
               <w:rPr>
@@ -33400,7 +33507,7 @@
           <w:noProof/>
         </w:rPr>
         <w:drawing>
-          <wp:inline distT="0" distB="0" distL="0" distR="0">
+          <wp:inline distT="0" distB="0" distL="0" distR="0" wp14:anchorId="41461B75" wp14:editId="399821AF">
             <wp:extent cx="5273675" cy="1711960"/>
             <wp:effectExtent l="0" t="0" r="3175" b="2540"/>
             <wp:docPr id="6" name="图片 6" descr="C:\Users\Light\workspace\SESS\doc\zhuxiao.jpg"/>
@@ -33476,14 +33583,12 @@
         </w:rPr>
         <w:t>：注销证券</w:t>
       </w:r>
-      <w:proofErr w:type="gramStart"/>
-      <w:r>
-        <w:rPr>
-          <w:rFonts w:hint="eastAsia"/>
-        </w:rPr>
-        <w:t>帐户</w:t>
-      </w:r>
-      <w:proofErr w:type="gramEnd"/>
+      <w:r>
+        <w:rPr>
+          <w:rFonts w:hint="eastAsia"/>
+        </w:rPr>
+        <w:t>账户</w:t>
+      </w:r>
     </w:p>
     <w:p>
       <w:pPr>
@@ -33493,18 +33598,32 @@
           <w:numId w:val="13"/>
         </w:numPr>
       </w:pPr>
-      <w:bookmarkStart w:id="31" w:name="_Toc385575183"/>
+      <w:bookmarkStart w:id="30" w:name="_Toc385576093"/>
       <w:r>
         <w:t>数据流图</w:t>
       </w:r>
-      <w:bookmarkEnd w:id="31"/>
+      <w:bookmarkEnd w:id="30"/>
       <w:r>
         <w:t> </w:t>
       </w:r>
     </w:p>
     <w:p>
       <w:pPr>
-        <w:keepNext/>
+        <w:ind w:firstLine="360"/>
+      </w:pPr>
+      <w:r>
+        <w:rPr>
+          <w:rFonts w:hint="eastAsia"/>
+        </w:rPr>
+        <w:t>根据用例</w:t>
+      </w:r>
+      <w:r>
+        <w:t>，结合设计层次做出数据流图如下：</w:t>
+      </w:r>
+    </w:p>
+    <w:p>
+      <w:pPr>
+        <w:ind w:firstLine="360"/>
         <w:jc w:val="center"/>
       </w:pPr>
       <w:r>
@@ -33512,10 +33631,10 @@
           <w:noProof/>
         </w:rPr>
         <w:drawing>
-          <wp:inline distT="0" distB="0" distL="0" distR="0" wp14:anchorId="44C8D148" wp14:editId="67118E25">
+          <wp:inline distT="0" distB="0" distL="0" distR="0" wp14:anchorId="1C5109AC" wp14:editId="6BECCFD1">
             <wp:extent cx="1390650" cy="2057400"/>
             <wp:effectExtent l="0" t="0" r="0" b="0"/>
-            <wp:docPr id="8" name="Picture 8" descr="C:\Users\Ming\Desktop\1.png"/>
+            <wp:docPr id="14" name="Picture 8" descr="C:\Users\Ming\Desktop\1.png"/>
             <wp:cNvGraphicFramePr>
               <a:graphicFrameLocks xmlns:a="http://schemas.openxmlformats.org/drawingml/2006/main" noChangeAspect="1"/>
             </wp:cNvGraphicFramePr>
@@ -33585,8 +33704,45 @@
       </w:r>
     </w:p>
     <w:p>
-      <w:pPr>
-        <w:keepNext/>
+      <w:r>
+        <w:rPr>
+          <w:rFonts w:hint="eastAsia"/>
+        </w:rPr>
+        <w:t>根据</w:t>
+      </w:r>
+      <w:r>
+        <w:t>设计，</w:t>
+      </w:r>
+      <w:r>
+        <w:rPr>
+          <w:rFonts w:hint="eastAsia"/>
+        </w:rPr>
+        <w:t>将顶</w:t>
+      </w:r>
+      <w:r>
+        <w:t>层图中证券</w:t>
+      </w:r>
+      <w:r>
+        <w:rPr>
+          <w:rFonts w:hint="eastAsia"/>
+        </w:rPr>
+        <w:t>账户</w:t>
+      </w:r>
+      <w:r>
+        <w:t>系统</w:t>
+      </w:r>
+      <w:r>
+        <w:rPr>
+          <w:rFonts w:hint="eastAsia"/>
+        </w:rPr>
+        <w:t>进行</w:t>
+      </w:r>
+      <w:r>
+        <w:t>分解：</w:t>
+      </w:r>
+    </w:p>
+    <w:p>
+      <w:pPr>
         <w:jc w:val="center"/>
       </w:pPr>
       <w:r>
@@ -33595,10 +33751,10 @@
         </w:rPr>
         <w:lastRenderedPageBreak/>
         <w:drawing>
-          <wp:inline distT="0" distB="0" distL="0" distR="0" wp14:anchorId="27871D3A" wp14:editId="0578F03F">
-            <wp:extent cx="5915025" cy="3952921"/>
-            <wp:effectExtent l="0" t="0" r="0" b="9525"/>
-            <wp:docPr id="10" name="Picture 9" descr="C:\Users\Ming\Desktop\2.png"/>
+          <wp:inline distT="0" distB="0" distL="0" distR="0" wp14:anchorId="76ED77F0" wp14:editId="0F1F2B80">
+            <wp:extent cx="5274310" cy="3354052"/>
+            <wp:effectExtent l="0" t="0" r="2540" b="0"/>
+            <wp:docPr id="15" name="Picture 14" descr="C:\Users\Ming\Desktop\2.png"/>
             <wp:cNvGraphicFramePr>
               <a:graphicFrameLocks xmlns:a="http://schemas.openxmlformats.org/drawingml/2006/main" noChangeAspect="1"/>
             </wp:cNvGraphicFramePr>
@@ -33606,7 +33762,7 @@
               <a:graphicData uri="http://schemas.openxmlformats.org/drawingml/2006/picture">
                 <pic:pic xmlns:pic="http://schemas.openxmlformats.org/drawingml/2006/picture">
                   <pic:nvPicPr>
-                    <pic:cNvPr id="0" name="Picture 5" descr="C:\Users\Ming\Desktop\2.png"/>
+                    <pic:cNvPr id="0" name="Picture 1" descr="C:\Users\Ming\Desktop\2.png"/>
                     <pic:cNvPicPr>
                       <a:picLocks noChangeAspect="1" noChangeArrowheads="1"/>
                     </pic:cNvPicPr>
@@ -33627,7 +33783,7 @@
                   <pic:spPr bwMode="auto">
                     <a:xfrm>
                       <a:off x="0" y="0"/>
-                      <a:ext cx="5915094" cy="3952967"/>
+                      <a:ext cx="5274310" cy="3354052"/>
                     </a:xfrm>
                     <a:prstGeom prst="rect">
                       <a:avLst/>
@@ -33666,7 +33822,61 @@
     </w:p>
     <w:p>
       <w:pPr>
-        <w:keepNext/>
+        <w:ind w:firstLine="420"/>
+      </w:pPr>
+      <w:r>
+        <w:rPr>
+          <w:rFonts w:hint="eastAsia"/>
+        </w:rPr>
+        <w:t>再</w:t>
+      </w:r>
+      <w:r>
+        <w:t>将登录，开户，挂失，补办，销户四个</w:t>
+      </w:r>
+      <w:r>
+        <w:rPr>
+          <w:rFonts w:hint="eastAsia"/>
+        </w:rPr>
+        <w:t>部分</w:t>
+      </w:r>
+      <w:r>
+        <w:t>结合</w:t>
+      </w:r>
+      <w:r>
+        <w:rPr>
+          <w:rFonts w:hint="eastAsia"/>
+        </w:rPr>
+        <w:t>用例</w:t>
+      </w:r>
+      <w:r>
+        <w:t>进行</w:t>
+      </w:r>
+      <w:r>
+        <w:rPr>
+          <w:rFonts w:hint="eastAsia"/>
+        </w:rPr>
+        <w:t>分解</w:t>
+      </w:r>
+      <w:r>
+        <w:t>并</w:t>
+      </w:r>
+      <w:proofErr w:type="gramStart"/>
+      <w:r>
+        <w:t>作出</w:t>
+      </w:r>
+      <w:proofErr w:type="gramEnd"/>
+      <w:r>
+        <w:rPr>
+          <w:rFonts w:hint="eastAsia"/>
+        </w:rPr>
+        <w:t>分层</w:t>
+      </w:r>
+      <w:r>
+        <w:t>数据流图：</w:t>
+      </w:r>
+    </w:p>
+    <w:p>
+      <w:pPr>
         <w:jc w:val="center"/>
       </w:pPr>
       <w:r>
@@ -33674,7 +33884,7 @@
           <w:noProof/>
         </w:rPr>
         <w:drawing>
-          <wp:inline distT="0" distB="0" distL="0" distR="0" wp14:anchorId="0BA560E1" wp14:editId="62824FDC">
+          <wp:inline distT="0" distB="0" distL="0" distR="0" wp14:anchorId="39D483F9" wp14:editId="28D7C352">
             <wp:extent cx="4829175" cy="3524250"/>
             <wp:effectExtent l="0" t="0" r="9525" b="0"/>
             <wp:docPr id="11" name="Picture 10" descr="C:\Users\Ming\Desktop\3.png"/>
@@ -33731,6 +33941,7 @@
         <w:rPr>
           <w:rFonts w:hint="eastAsia"/>
         </w:rPr>
+        <w:lastRenderedPageBreak/>
         <w:t xml:space="preserve">5.3 </w:t>
       </w:r>
       <w:r>
@@ -33742,16 +33953,14 @@
     </w:p>
     <w:p>
       <w:pPr>
-        <w:keepNext/>
         <w:jc w:val="center"/>
       </w:pPr>
       <w:r>
         <w:rPr>
           <w:noProof/>
         </w:rPr>
-        <w:lastRenderedPageBreak/>
         <w:drawing>
-          <wp:inline distT="0" distB="0" distL="0" distR="0" wp14:anchorId="3C3E86A2" wp14:editId="45BFDB47">
+          <wp:inline distT="0" distB="0" distL="0" distR="0" wp14:anchorId="786CEEC9" wp14:editId="06119899">
             <wp:extent cx="4829175" cy="3514725"/>
             <wp:effectExtent l="0" t="0" r="9525" b="9525"/>
             <wp:docPr id="12" name="Picture 11" descr="C:\Users\Ming\Desktop\4.png"/>
@@ -33819,7 +34028,6 @@
     </w:p>
     <w:p>
       <w:pPr>
-        <w:keepNext/>
         <w:jc w:val="center"/>
       </w:pPr>
       <w:r>
@@ -33827,7 +34035,7 @@
           <w:noProof/>
         </w:rPr>
         <w:drawing>
-          <wp:inline distT="0" distB="0" distL="0" distR="0" wp14:anchorId="6C4C183E" wp14:editId="3E4B007A">
+          <wp:inline distT="0" distB="0" distL="0" distR="0" wp14:anchorId="6C17D78F" wp14:editId="69B568B5">
             <wp:extent cx="4829175" cy="3514725"/>
             <wp:effectExtent l="0" t="0" r="9525" b="9525"/>
             <wp:docPr id="13" name="Picture 12" descr="C:\Users\Ming\Desktop\5.png"/>
@@ -33895,16 +34103,6 @@
     </w:p>
     <w:p>
       <w:pPr>
-        <w:pStyle w:val="aa"/>
-        <w:numPr>
-          <w:ilvl w:val="0"/>
-          <w:numId w:val="13"/>
-        </w:numPr>
-        <w:ind w:firstLineChars="0"/>
-      </w:pPr>
-    </w:p>
-    <w:p>
-      <w:pPr>
         <w:pStyle w:val="1"/>
         <w:rPr>
           <w:rFonts w:ascii="Segoe UI" w:hAnsi="Segoe UI" w:cs="Segoe UI"/>
@@ -33912,7 +34110,7 @@
           <w:szCs w:val="12"/>
         </w:rPr>
       </w:pPr>
-      <w:bookmarkStart w:id="32" w:name="_Toc385575184"/>
+      <w:bookmarkStart w:id="31" w:name="_Toc385576094"/>
       <w:r>
         <w:lastRenderedPageBreak/>
         <w:t>6</w:t>
@@ -33926,7 +34124,7 @@
       <w:r>
         <w:t>状态图</w:t>
       </w:r>
-      <w:bookmarkEnd w:id="32"/>
+      <w:bookmarkEnd w:id="31"/>
       <w:r>
         <w:t> </w:t>
       </w:r>
@@ -33951,14 +34149,14 @@
       <w:pPr>
         <w:pStyle w:val="2"/>
       </w:pPr>
-      <w:bookmarkStart w:id="33" w:name="_Toc385575185"/>
+      <w:bookmarkStart w:id="32" w:name="_Toc385576095"/>
       <w:r>
         <w:t>6.1 </w:t>
       </w:r>
       <w:r>
         <w:t>状态图</w:t>
       </w:r>
-      <w:bookmarkEnd w:id="33"/>
+      <w:bookmarkEnd w:id="32"/>
     </w:p>
     <w:p>
       <w:r>
@@ -33966,7 +34164,7 @@
           <w:noProof/>
         </w:rPr>
         <w:drawing>
-          <wp:inline distT="0" distB="0" distL="0" distR="0">
+          <wp:inline distT="0" distB="0" distL="0" distR="0" wp14:anchorId="6F7EC6D6" wp14:editId="6D9EECD6">
             <wp:extent cx="5231130" cy="3561715"/>
             <wp:effectExtent l="0" t="0" r="7620" b="635"/>
             <wp:docPr id="7" name="图片 7" descr="C:\Users\Light\workspace\SESS\doc\UI_state.jpg"/>
@@ -34046,7 +34244,7 @@
           <w:szCs w:val="12"/>
         </w:rPr>
       </w:pPr>
-      <w:bookmarkStart w:id="34" w:name="_Toc385575186"/>
+      <w:bookmarkStart w:id="33" w:name="_Toc385576096"/>
       <w:r>
         <w:t>6.2 </w:t>
       </w:r>
@@ -34056,7 +34254,7 @@
         </w:rPr>
         <w:t>状态详述</w:t>
       </w:r>
-      <w:bookmarkEnd w:id="34"/>
+      <w:bookmarkEnd w:id="33"/>
       <w:r>
         <w:t> </w:t>
       </w:r>
@@ -34070,14 +34268,17 @@
           <w:szCs w:val="12"/>
         </w:rPr>
       </w:pPr>
-      <w:bookmarkStart w:id="35" w:name="_Toc385575187"/>
+      <w:bookmarkStart w:id="34" w:name="_Toc385576097"/>
       <w:r>
         <w:t>6.2.1 </w:t>
       </w:r>
       <w:r>
-        <w:t>登陆界面</w:t>
-      </w:r>
-      <w:bookmarkEnd w:id="35"/>
+        <w:t>登录</w:t>
+      </w:r>
+      <w:r>
+        <w:t>界面</w:t>
+      </w:r>
+      <w:bookmarkEnd w:id="34"/>
       <w:r>
         <w:t> </w:t>
       </w:r>
@@ -34120,14 +34321,14 @@
           <w:szCs w:val="12"/>
         </w:rPr>
       </w:pPr>
-      <w:bookmarkStart w:id="36" w:name="_Toc385575188"/>
+      <w:bookmarkStart w:id="35" w:name="_Toc385576098"/>
       <w:r>
         <w:t>6.2.2 </w:t>
       </w:r>
       <w:r>
         <w:t>证券账户业务操作主界面</w:t>
       </w:r>
-      <w:bookmarkEnd w:id="36"/>
+      <w:bookmarkEnd w:id="35"/>
       <w:r>
         <w:t> </w:t>
       </w:r>
@@ -34145,7 +34346,19 @@
         <w:rPr>
           <w:rFonts w:hint="eastAsia"/>
         </w:rPr>
-        <w:t>界面提供四大类功能：开户、挂失、补办、注销。证券公司的雇员根据需求，选择对应的功能（如果是开户还需要选择账户类型）并跳转进入相应页面。开户选择对应开户类别后，跳转到开户申请界面；挂失跳转到挂失界面；补办跳转到补办验证界面；注销跳转到注销界面。雇员完成工作后，点击注销按钮，界面跳转到登陆界面。注：账户开户分为自然人开户和法人开户，需要跳转到不同的界面</w:t>
+        <w:t>界面提供四大类功能：开户、挂失、补办、注销。证券公司的雇员根据需求，选择对应的功能（如果是开户还需要选择账户类型）并跳转进入相应页面。开户选择对应开户类别后，跳转到开户申请界面；挂失跳转到挂失界面；补办跳转到补办验证界面；注销跳转到注销界面。雇员完成工作后，点击注销按钮，界面跳转到</w:t>
+      </w:r>
+      <w:r>
+        <w:rPr>
+          <w:rFonts w:hint="eastAsia"/>
+        </w:rPr>
+        <w:t>登录</w:t>
+      </w:r>
+      <w:r>
+        <w:rPr>
+          <w:rFonts w:hint="eastAsia"/>
+        </w:rPr>
+        <w:t>界面。注：账户开户分为自然人开户和法人开户，需要跳转到不同的界面</w:t>
       </w:r>
       <w:r>
         <w:rPr>
@@ -34163,14 +34376,14 @@
           <w:szCs w:val="12"/>
         </w:rPr>
       </w:pPr>
-      <w:bookmarkStart w:id="37" w:name="_Toc385575189"/>
+      <w:bookmarkStart w:id="36" w:name="_Toc385576099"/>
       <w:r>
         <w:t>6.2.3 </w:t>
       </w:r>
       <w:r>
         <w:t>开户申请界面</w:t>
       </w:r>
-      <w:bookmarkEnd w:id="37"/>
+      <w:bookmarkEnd w:id="36"/>
       <w:r>
         <w:t> </w:t>
       </w:r>
@@ -34206,14 +34419,14 @@
           <w:szCs w:val="12"/>
         </w:rPr>
       </w:pPr>
-      <w:bookmarkStart w:id="38" w:name="_Toc385575190"/>
+      <w:bookmarkStart w:id="37" w:name="_Toc385576100"/>
       <w:r>
         <w:t>6.2.4 </w:t>
       </w:r>
       <w:r>
         <w:t>新账户信息确认界面</w:t>
       </w:r>
-      <w:bookmarkEnd w:id="38"/>
+      <w:bookmarkEnd w:id="37"/>
       <w:r>
         <w:t> </w:t>
       </w:r>
@@ -34256,14 +34469,14 @@
           <w:szCs w:val="12"/>
         </w:rPr>
       </w:pPr>
-      <w:bookmarkStart w:id="39" w:name="_Toc385575191"/>
+      <w:bookmarkStart w:id="38" w:name="_Toc385576101"/>
       <w:r>
         <w:t>6.2.5 </w:t>
       </w:r>
       <w:r>
         <w:t>挂失界面</w:t>
       </w:r>
-      <w:bookmarkEnd w:id="39"/>
+      <w:bookmarkEnd w:id="38"/>
       <w:r>
         <w:t> </w:t>
       </w:r>
@@ -34311,14 +34524,14 @@
           <w:szCs w:val="12"/>
         </w:rPr>
       </w:pPr>
-      <w:bookmarkStart w:id="40" w:name="_Toc385575192"/>
+      <w:bookmarkStart w:id="39" w:name="_Toc385576102"/>
       <w:r>
         <w:t>6.2.6 </w:t>
       </w:r>
       <w:r>
         <w:t>补办验证界面</w:t>
       </w:r>
-      <w:bookmarkEnd w:id="40"/>
+      <w:bookmarkEnd w:id="39"/>
       <w:r>
         <w:t> </w:t>
       </w:r>
@@ -34354,14 +34567,14 @@
           <w:szCs w:val="12"/>
         </w:rPr>
       </w:pPr>
-      <w:bookmarkStart w:id="41" w:name="_Toc385575193"/>
+      <w:bookmarkStart w:id="40" w:name="_Toc385576103"/>
       <w:r>
         <w:t>6.2.7 </w:t>
       </w:r>
       <w:r>
         <w:t>补办账户申请界面</w:t>
       </w:r>
-      <w:bookmarkEnd w:id="41"/>
+      <w:bookmarkEnd w:id="40"/>
       <w:r>
         <w:t> </w:t>
       </w:r>
@@ -34415,14 +34628,14 @@
           <w:szCs w:val="12"/>
         </w:rPr>
       </w:pPr>
-      <w:bookmarkStart w:id="42" w:name="_Toc385575194"/>
+      <w:bookmarkStart w:id="41" w:name="_Toc385576104"/>
       <w:r>
         <w:t>6.2.8 </w:t>
       </w:r>
       <w:r>
         <w:t>补办账户信息确认界面</w:t>
       </w:r>
-      <w:bookmarkEnd w:id="42"/>
+      <w:bookmarkEnd w:id="41"/>
       <w:r>
         <w:t> </w:t>
       </w:r>
@@ -34465,14 +34678,14 @@
           <w:szCs w:val="12"/>
         </w:rPr>
       </w:pPr>
-      <w:bookmarkStart w:id="43" w:name="_Toc385575195"/>
+      <w:bookmarkStart w:id="42" w:name="_Toc385576105"/>
       <w:r>
         <w:t>6.2.9 </w:t>
       </w:r>
       <w:r>
         <w:t>注销界面</w:t>
       </w:r>
-      <w:bookmarkEnd w:id="43"/>
+      <w:bookmarkEnd w:id="42"/>
       <w:r>
         <w:t> </w:t>
       </w:r>
@@ -34499,15 +34712,13 @@
         </w:rPr>
         <w:t>个人股票</w:t>
       </w:r>
-      <w:proofErr w:type="gramStart"/>
       <w:r>
         <w:rPr>
           <w:rFonts w:ascii="Arial" w:hAnsi="Arial" w:cs="Arial"/>
           <w:color w:val="222222"/>
         </w:rPr>
-        <w:t>帐户</w:t>
-      </w:r>
-      <w:proofErr w:type="gramEnd"/>
+        <w:t>账户</w:t>
+      </w:r>
       <w:r>
         <w:rPr>
           <w:rFonts w:ascii="Arial" w:hAnsi="Arial" w:cs="Arial"/>
@@ -34544,7 +34755,7 @@
       <w:pPr>
         <w:pStyle w:val="1"/>
       </w:pPr>
-      <w:bookmarkStart w:id="44" w:name="_Toc385575196"/>
+      <w:bookmarkStart w:id="43" w:name="_Toc385576106"/>
       <w:r>
         <w:t>7</w:t>
       </w:r>
@@ -34554,7 +34765,7 @@
       <w:r>
         <w:t>类图</w:t>
       </w:r>
-      <w:bookmarkEnd w:id="44"/>
+      <w:bookmarkEnd w:id="43"/>
     </w:p>
     <w:p>
       <w:r>
@@ -34562,7 +34773,7 @@
           <w:noProof/>
         </w:rPr>
         <w:drawing>
-          <wp:inline distT="0" distB="0" distL="0" distR="0" wp14:anchorId="5607CE9B" wp14:editId="048DED00">
+          <wp:inline distT="0" distB="0" distL="0" distR="0" wp14:anchorId="04F0B991" wp14:editId="220BB1D7">
             <wp:extent cx="5266690" cy="3606165"/>
             <wp:effectExtent l="0" t="0" r="0" b="0"/>
             <wp:docPr id="9" name="图片 9"/>
@@ -34639,7 +34850,7 @@
       <w:pPr>
         <w:pStyle w:val="1"/>
       </w:pPr>
-      <w:bookmarkStart w:id="45" w:name="_Toc385575197"/>
+      <w:bookmarkStart w:id="44" w:name="_Toc385576107"/>
       <w:r>
         <w:t>8</w:t>
       </w:r>
@@ -34655,13 +34866,13 @@
       <w:r>
         <w:t>卡片</w:t>
       </w:r>
-      <w:bookmarkEnd w:id="45"/>
+      <w:bookmarkEnd w:id="44"/>
     </w:p>
     <w:p>
       <w:pPr>
         <w:pStyle w:val="2"/>
       </w:pPr>
-      <w:bookmarkStart w:id="46" w:name="_Toc385575198"/>
+      <w:bookmarkStart w:id="45" w:name="_Toc385576108"/>
       <w:r>
         <w:t>8.</w:t>
       </w:r>
@@ -34703,7 +34914,7 @@
       <w:r>
         <w:t>账户系统）</w:t>
       </w:r>
-      <w:bookmarkEnd w:id="46"/>
+      <w:bookmarkEnd w:id="45"/>
       <w:r>
         <w:t xml:space="preserve"> </w:t>
       </w:r>
@@ -35159,7 +35370,7 @@
       <w:pPr>
         <w:pStyle w:val="2"/>
       </w:pPr>
-      <w:bookmarkStart w:id="47" w:name="_Toc385575199"/>
+      <w:bookmarkStart w:id="46" w:name="_Toc385576109"/>
       <w:r>
         <w:t>8.</w:t>
       </w:r>
@@ -35175,7 +35386,7 @@
       <w:r>
         <w:t>（管理员管理）</w:t>
       </w:r>
-      <w:bookmarkEnd w:id="47"/>
+      <w:bookmarkEnd w:id="46"/>
       <w:r>
         <w:t xml:space="preserve"> </w:t>
       </w:r>
@@ -35427,7 +35638,7 @@
         <w:lastRenderedPageBreak/>
         <w:t xml:space="preserve"> </w:t>
       </w:r>
-      <w:bookmarkStart w:id="48" w:name="_Toc385575200"/>
+      <w:bookmarkStart w:id="47" w:name="_Toc385576110"/>
       <w:r>
         <w:t>8.</w:t>
       </w:r>
@@ -35451,7 +35662,7 @@
       <w:r>
         <w:t>账户的管理）</w:t>
       </w:r>
-      <w:bookmarkEnd w:id="48"/>
+      <w:bookmarkEnd w:id="47"/>
       <w:r>
         <w:t xml:space="preserve"> </w:t>
       </w:r>
@@ -35830,7 +36041,7 @@
       <w:pPr>
         <w:pStyle w:val="2"/>
       </w:pPr>
-      <w:bookmarkStart w:id="49" w:name="_Toc385575201"/>
+      <w:bookmarkStart w:id="48" w:name="_Toc385576111"/>
       <w:r>
         <w:t>8.</w:t>
       </w:r>
@@ -35846,7 +36057,7 @@
       <w:r>
         <w:t>（数据库类）</w:t>
       </w:r>
-      <w:bookmarkEnd w:id="49"/>
+      <w:bookmarkEnd w:id="48"/>
       <w:r>
         <w:t xml:space="preserve"> </w:t>
       </w:r>
@@ -36129,7 +36340,7 @@
       <w:pPr>
         <w:pStyle w:val="2"/>
       </w:pPr>
-      <w:bookmarkStart w:id="50" w:name="_Toc385575202"/>
+      <w:bookmarkStart w:id="49" w:name="_Toc385576112"/>
       <w:r>
         <w:t>8.</w:t>
       </w:r>
@@ -36153,7 +36364,7 @@
       <w:r>
         <w:t>管理）</w:t>
       </w:r>
-      <w:bookmarkEnd w:id="50"/>
+      <w:bookmarkEnd w:id="49"/>
       <w:r>
         <w:t xml:space="preserve"> </w:t>
       </w:r>
@@ -36504,7 +36715,7 @@
           <w:szCs w:val="12"/>
         </w:rPr>
       </w:pPr>
-      <w:bookmarkStart w:id="51" w:name="_Toc385575203"/>
+      <w:bookmarkStart w:id="50" w:name="_Toc385576113"/>
       <w:r>
         <w:t>9</w:t>
       </w:r>
@@ -36517,7 +36728,7 @@
       <w:r>
         <w:t>验收标准</w:t>
       </w:r>
-      <w:bookmarkEnd w:id="51"/>
+      <w:bookmarkEnd w:id="50"/>
       <w:r>
         <w:t> </w:t>
       </w:r>
@@ -36530,7 +36741,7 @@
           <w:szCs w:val="12"/>
         </w:rPr>
       </w:pPr>
-      <w:bookmarkStart w:id="52" w:name="_Toc385575204"/>
+      <w:bookmarkStart w:id="51" w:name="_Toc385576114"/>
       <w:r>
         <w:t>9.1</w:t>
       </w:r>
@@ -36543,7 +36754,7 @@
       <w:r>
         <w:t>功能需求</w:t>
       </w:r>
-      <w:bookmarkEnd w:id="52"/>
+      <w:bookmarkEnd w:id="51"/>
       <w:r>
         <w:t> </w:t>
       </w:r>
@@ -36557,7 +36768,7 @@
           <w:szCs w:val="12"/>
         </w:rPr>
       </w:pPr>
-      <w:bookmarkStart w:id="53" w:name="_Toc385575205"/>
+      <w:bookmarkStart w:id="52" w:name="_Toc385576115"/>
       <w:r>
         <w:t>9.1.1</w:t>
       </w:r>
@@ -36568,9 +36779,12 @@
         <w:t xml:space="preserve"> </w:t>
       </w:r>
       <w:r>
-        <w:t>管理员登陆</w:t>
-      </w:r>
-      <w:bookmarkEnd w:id="53"/>
+        <w:t>管理员</w:t>
+      </w:r>
+      <w:r>
+        <w:t>登录</w:t>
+      </w:r>
+      <w:bookmarkEnd w:id="52"/>
       <w:r>
         <w:t> </w:t>
       </w:r>
@@ -36599,7 +36813,13 @@
         </w:rPr>
       </w:pPr>
       <w:r>
-        <w:t>可行操作：输出用户名和密码登陆证券账户业务系统</w:t>
+        <w:t>可行操作：输出用户名和密码</w:t>
+      </w:r>
+      <w:r>
+        <w:t>登录</w:t>
+      </w:r>
+      <w:r>
+        <w:t>证券账户业务系统</w:t>
       </w:r>
       <w:r>
         <w:t> </w:t>
@@ -36614,7 +36834,13 @@
         </w:rPr>
       </w:pPr>
       <w:r>
-        <w:t>反馈信息：登陆失败或者直接转至主界面</w:t>
+        <w:t>反馈信息：</w:t>
+      </w:r>
+      <w:r>
+        <w:t>登录</w:t>
+      </w:r>
+      <w:r>
+        <w:t>失败或者直接转至主界面</w:t>
       </w:r>
       <w:r>
         <w:t> </w:t>
@@ -36629,7 +36855,7 @@
           <w:szCs w:val="12"/>
         </w:rPr>
       </w:pPr>
-      <w:bookmarkStart w:id="54" w:name="_Toc385575206"/>
+      <w:bookmarkStart w:id="53" w:name="_Toc385576116"/>
       <w:r>
         <w:t>9.1.2</w:t>
       </w:r>
@@ -36642,7 +36868,7 @@
       <w:r>
         <w:t>开设证券账户</w:t>
       </w:r>
-      <w:bookmarkEnd w:id="54"/>
+      <w:bookmarkEnd w:id="53"/>
       <w:r>
         <w:t> </w:t>
       </w:r>
@@ -36701,7 +36927,7 @@
           <w:szCs w:val="12"/>
         </w:rPr>
       </w:pPr>
-      <w:bookmarkStart w:id="55" w:name="_Toc385575207"/>
+      <w:bookmarkStart w:id="54" w:name="_Toc385576117"/>
       <w:r>
         <w:t>9.1.3</w:t>
       </w:r>
@@ -36714,7 +36940,7 @@
       <w:r>
         <w:t>挂失证券账户</w:t>
       </w:r>
-      <w:bookmarkEnd w:id="55"/>
+      <w:bookmarkEnd w:id="54"/>
       <w:r>
         <w:t> </w:t>
       </w:r>
@@ -36773,7 +36999,7 @@
           <w:szCs w:val="12"/>
         </w:rPr>
       </w:pPr>
-      <w:bookmarkStart w:id="56" w:name="_Toc385575208"/>
+      <w:bookmarkStart w:id="55" w:name="_Toc385576118"/>
       <w:r>
         <w:lastRenderedPageBreak/>
         <w:t>9.1.4</w:t>
@@ -36787,7 +37013,7 @@
       <w:r>
         <w:t>补办证券账户</w:t>
       </w:r>
-      <w:bookmarkEnd w:id="56"/>
+      <w:bookmarkEnd w:id="55"/>
       <w:r>
         <w:t> </w:t>
       </w:r>
@@ -36846,7 +37072,7 @@
           <w:szCs w:val="12"/>
         </w:rPr>
       </w:pPr>
-      <w:bookmarkStart w:id="57" w:name="_Toc385575209"/>
+      <w:bookmarkStart w:id="56" w:name="_Toc385576119"/>
       <w:r>
         <w:t>9.1.5</w:t>
       </w:r>
@@ -36859,7 +37085,7 @@
       <w:r>
         <w:t>注销证券账户</w:t>
       </w:r>
-      <w:bookmarkEnd w:id="57"/>
+      <w:bookmarkEnd w:id="56"/>
       <w:r>
         <w:t> </w:t>
       </w:r>
@@ -36918,14 +37144,14 @@
           <w:szCs w:val="12"/>
         </w:rPr>
       </w:pPr>
-      <w:bookmarkStart w:id="58" w:name="_Toc385575210"/>
+      <w:bookmarkStart w:id="57" w:name="_Toc385576120"/>
       <w:r>
         <w:t>9.2</w:t>
       </w:r>
       <w:r>
         <w:t>性能需求</w:t>
       </w:r>
-      <w:bookmarkEnd w:id="58"/>
+      <w:bookmarkEnd w:id="57"/>
       <w:r>
         <w:t> </w:t>
       </w:r>
@@ -37023,14 +37249,14 @@
           <w:szCs w:val="12"/>
         </w:rPr>
       </w:pPr>
-      <w:bookmarkStart w:id="59" w:name="_Toc385575211"/>
+      <w:bookmarkStart w:id="58" w:name="_Toc385576121"/>
       <w:r>
         <w:t>9.3</w:t>
       </w:r>
       <w:r>
         <w:t>故障处理要求</w:t>
       </w:r>
-      <w:bookmarkEnd w:id="59"/>
+      <w:bookmarkEnd w:id="58"/>
       <w:r>
         <w:t> </w:t>
       </w:r>
@@ -37063,14 +37289,14 @@
           <w:szCs w:val="12"/>
         </w:rPr>
       </w:pPr>
-      <w:bookmarkStart w:id="60" w:name="_Toc385575212"/>
+      <w:bookmarkStart w:id="59" w:name="_Toc385576122"/>
       <w:r>
         <w:t>9.4</w:t>
       </w:r>
       <w:r>
         <w:t>可维护性要求</w:t>
       </w:r>
-      <w:bookmarkEnd w:id="60"/>
+      <w:bookmarkEnd w:id="59"/>
       <w:r>
         <w:t> </w:t>
       </w:r>
@@ -37144,12 +37370,12 @@
           <w:sz w:val="22"/>
         </w:rPr>
       </w:pPr>
-      <w:bookmarkStart w:id="61" w:name="_Toc385575213"/>
+      <w:bookmarkStart w:id="60" w:name="_Toc385576123"/>
       <w:r>
         <w:lastRenderedPageBreak/>
         <w:t>附录</w:t>
       </w:r>
-      <w:bookmarkEnd w:id="61"/>
+      <w:bookmarkEnd w:id="60"/>
       <w:r>
         <w:t> </w:t>
       </w:r>
@@ -37164,14 +37390,14 @@
       <w:pPr>
         <w:pStyle w:val="2"/>
       </w:pPr>
-      <w:bookmarkStart w:id="62" w:name="_Toc385575214"/>
+      <w:bookmarkStart w:id="61" w:name="_Toc385576124"/>
       <w:r>
         <w:rPr>
           <w:rFonts w:hint="eastAsia"/>
         </w:rPr>
         <w:t>参考文献</w:t>
       </w:r>
-      <w:bookmarkEnd w:id="62"/>
+      <w:bookmarkEnd w:id="61"/>
     </w:p>
     <w:p>
       <w:pPr>
@@ -37244,6 +37470,8 @@
       <w:r>
         <w:t>Pressman, Roger S. "Software Engineering: a practitioner’s approach." McGraw Hill International Edition (2005): 466-472.</w:t>
       </w:r>
+      <w:bookmarkStart w:id="62" w:name="_GoBack"/>
+      <w:bookmarkEnd w:id="62"/>
     </w:p>
     <w:sectPr>
       <w:headerReference w:type="default" r:id="rId25"/>
@@ -37425,7 +37653,7 @@
             <w:noProof/>
             <w:lang w:val="zh-CN"/>
           </w:rPr>
-          <w:t>9</w:t>
+          <w:t>53</w:t>
         </w:r>
         <w:r>
           <w:fldChar w:fldCharType="end"/>
@@ -37464,14 +37692,12 @@
       </w:rPr>
       <w:t>证券</w:t>
     </w:r>
-    <w:proofErr w:type="gramStart"/>
     <w:r>
       <w:rPr>
         <w:rFonts w:hint="eastAsia"/>
       </w:rPr>
-      <w:t>帐户</w:t>
+      <w:t>账户</w:t>
     </w:r>
-    <w:proofErr w:type="gramEnd"/>
     <w:r>
       <w:rPr>
         <w:rFonts w:hint="eastAsia"/>
@@ -42990,760 +43216,6 @@
 </w:styles>
 </file>
 
-<file path=word/glossary/document.xml><?xml version="1.0" encoding="utf-8"?>
-<w:glossaryDocument xmlns:wpc="http://schemas.microsoft.com/office/word/2010/wordprocessingCanvas" xmlns:mc="http://schemas.openxmlformats.org/markup-compatibility/2006" xmlns:o="urn:schemas-microsoft-com:office:office" xmlns:r="http://schemas.openxmlformats.org/officeDocument/2006/relationships" xmlns:m="http://schemas.openxmlformats.org/officeDocument/2006/math" xmlns:v="urn:schemas-microsoft-com:vml" xmlns:wp14="http://schemas.microsoft.com/office/word/2010/wordprocessingDrawing" xmlns:wp="http://schemas.openxmlformats.org/drawingml/2006/wordprocessingDrawing" xmlns:w10="urn:schemas-microsoft-com:office:word" xmlns:w="http://schemas.openxmlformats.org/wordprocessingml/2006/main" xmlns:w14="http://schemas.microsoft.com/office/word/2010/wordml" xmlns:wpg="http://schemas.microsoft.com/office/word/2010/wordprocessingGroup" xmlns:wpi="http://schemas.microsoft.com/office/word/2010/wordprocessingInk" xmlns:wne="http://schemas.microsoft.com/office/word/2006/wordml" xmlns:wps="http://schemas.microsoft.com/office/word/2010/wordprocessingShape" mc:Ignorable="w14 wp14">
-  <w:docParts>
-    <w:docPart>
-      <w:docPartPr>
-        <w:name w:val="2EAF5EBEEAE64490925B902A64C0A60B"/>
-        <w:category>
-          <w:name w:val="常规"/>
-          <w:gallery w:val="placeholder"/>
-        </w:category>
-        <w:types>
-          <w:type w:val="bbPlcHdr"/>
-        </w:types>
-        <w:behaviors>
-          <w:behavior w:val="content"/>
-        </w:behaviors>
-        <w:guid w:val="{23A13266-23BA-48FA-803A-DC383254089F}"/>
-      </w:docPartPr>
-      <w:docPartBody>
-        <w:p>
-          <w:pPr>
-            <w:pStyle w:val="2EAF5EBEEAE64490925B902A64C0A60B"/>
-          </w:pPr>
-          <w:r>
-            <w:rPr>
-              <w:rFonts w:asciiTheme="majorHAnsi" w:eastAsiaTheme="majorEastAsia" w:hAnsiTheme="majorHAnsi" w:cstheme="majorBidi"/>
-              <w:sz w:val="72"/>
-              <w:szCs w:val="72"/>
-              <w:lang w:val="zh-CN"/>
-            </w:rPr>
-            <w:t>[</w:t>
-          </w:r>
-          <w:r>
-            <w:rPr>
-              <w:rFonts w:asciiTheme="majorHAnsi" w:eastAsiaTheme="majorEastAsia" w:hAnsiTheme="majorHAnsi" w:cstheme="majorBidi"/>
-              <w:sz w:val="72"/>
-              <w:szCs w:val="72"/>
-              <w:lang w:val="zh-CN"/>
-            </w:rPr>
-            <w:t>键入文档标题</w:t>
-          </w:r>
-          <w:r>
-            <w:rPr>
-              <w:rFonts w:asciiTheme="majorHAnsi" w:eastAsiaTheme="majorEastAsia" w:hAnsiTheme="majorHAnsi" w:cstheme="majorBidi"/>
-              <w:sz w:val="72"/>
-              <w:szCs w:val="72"/>
-              <w:lang w:val="zh-CN"/>
-            </w:rPr>
-            <w:t>]</w:t>
-          </w:r>
-        </w:p>
-      </w:docPartBody>
-    </w:docPart>
-  </w:docParts>
-</w:glossaryDocument>
-</file>
-
-<file path=word/glossary/fontTable.xml><?xml version="1.0" encoding="utf-8"?>
-<w:fonts xmlns:mc="http://schemas.openxmlformats.org/markup-compatibility/2006" xmlns:r="http://schemas.openxmlformats.org/officeDocument/2006/relationships" xmlns:w="http://schemas.openxmlformats.org/wordprocessingml/2006/main" xmlns:w14="http://schemas.microsoft.com/office/word/2010/wordml" mc:Ignorable="w14">
-  <w:font w:name="Times New Roman">
-    <w:panose1 w:val="02020603050405020304"/>
-    <w:charset w:val="00"/>
-    <w:family w:val="roman"/>
-    <w:pitch w:val="variable"/>
-    <w:sig w:usb0="E0002AFF" w:usb1="C0007841" w:usb2="00000009" w:usb3="00000000" w:csb0="000001FF" w:csb1="00000000"/>
-  </w:font>
-  <w:font w:name="Wingdings">
-    <w:panose1 w:val="05000000000000000000"/>
-    <w:charset w:val="02"/>
-    <w:family w:val="auto"/>
-    <w:pitch w:val="variable"/>
-    <w:sig w:usb0="00000000" w:usb1="10000000" w:usb2="00000000" w:usb3="00000000" w:csb0="80000000" w:csb1="00000000"/>
-  </w:font>
-  <w:font w:name="Symbol">
-    <w:panose1 w:val="05050102010706020507"/>
-    <w:charset w:val="02"/>
-    <w:family w:val="roman"/>
-    <w:pitch w:val="variable"/>
-    <w:sig w:usb0="00000000" w:usb1="10000000" w:usb2="00000000" w:usb3="00000000" w:csb0="80000000" w:csb1="00000000"/>
-  </w:font>
-  <w:font w:name="Courier New">
-    <w:panose1 w:val="02070309020205020404"/>
-    <w:charset w:val="00"/>
-    <w:family w:val="modern"/>
-    <w:pitch w:val="fixed"/>
-    <w:sig w:usb0="E0002AFF" w:usb1="C0007843" w:usb2="00000009" w:usb3="00000000" w:csb0="000001FF" w:csb1="00000000"/>
-  </w:font>
-  <w:font w:name="Calibri">
-    <w:panose1 w:val="020F0502020204030204"/>
-    <w:charset w:val="00"/>
-    <w:family w:val="swiss"/>
-    <w:pitch w:val="variable"/>
-    <w:sig w:usb0="E10002FF" w:usb1="4000ACFF" w:usb2="00000009" w:usb3="00000000" w:csb0="0000019F" w:csb1="00000000"/>
-  </w:font>
-  <w:font w:name="宋体">
-    <w:altName w:val="SimSun"/>
-    <w:panose1 w:val="02010600030101010101"/>
-    <w:charset w:val="86"/>
-    <w:family w:val="auto"/>
-    <w:pitch w:val="variable"/>
-    <w:sig w:usb0="00000003" w:usb1="288F0000" w:usb2="00000016" w:usb3="00000000" w:csb0="00040001" w:csb1="00000000"/>
-  </w:font>
-  <w:font w:name="微软雅黑">
-    <w:panose1 w:val="020B0503020204020204"/>
-    <w:charset w:val="86"/>
-    <w:family w:val="swiss"/>
-    <w:pitch w:val="variable"/>
-    <w:sig w:usb0="80000287" w:usb1="280F3C52" w:usb2="00000016" w:usb3="00000000" w:csb0="0004001F" w:csb1="00000000"/>
-  </w:font>
-  <w:font w:name="Cambria">
-    <w:panose1 w:val="02040503050406030204"/>
-    <w:charset w:val="00"/>
-    <w:family w:val="roman"/>
-    <w:pitch w:val="variable"/>
-    <w:sig w:usb0="E00002FF" w:usb1="400004FF" w:usb2="00000000" w:usb3="00000000" w:csb0="0000019F" w:csb1="00000000"/>
-  </w:font>
-  <w:font w:name="黑体">
-    <w:altName w:val="SimHei"/>
-    <w:panose1 w:val="02010609060101010101"/>
-    <w:charset w:val="86"/>
-    <w:family w:val="modern"/>
-    <w:pitch w:val="fixed"/>
-    <w:sig w:usb0="800002BF" w:usb1="38CF7CFA" w:usb2="00000016" w:usb3="00000000" w:csb0="00040001" w:csb1="00000000"/>
-  </w:font>
-  <w:font w:name="Segoe UI">
-    <w:panose1 w:val="020B0502040204020203"/>
-    <w:charset w:val="00"/>
-    <w:family w:val="swiss"/>
-    <w:pitch w:val="variable"/>
-    <w:sig w:usb0="E10022FF" w:usb1="C000E47F" w:usb2="00000029" w:usb3="00000000" w:csb0="000001DF" w:csb1="00000000"/>
-  </w:font>
-  <w:font w:name="Century Schoolbook">
-    <w:panose1 w:val="02040604050505020304"/>
-    <w:charset w:val="00"/>
-    <w:family w:val="roman"/>
-    <w:pitch w:val="variable"/>
-    <w:sig w:usb0="00000287" w:usb1="00000000" w:usb2="00000000" w:usb3="00000000" w:csb0="0000009F" w:csb1="00000000"/>
-  </w:font>
-  <w:font w:name="Arial">
-    <w:panose1 w:val="020B0604020202020204"/>
-    <w:charset w:val="00"/>
-    <w:family w:val="swiss"/>
-    <w:pitch w:val="variable"/>
-    <w:sig w:usb0="E0002AFF" w:usb1="C0007843" w:usb2="00000009" w:usb3="00000000" w:csb0="000001FF" w:csb1="00000000"/>
-  </w:font>
-  <w:font w:name="Consolas">
-    <w:panose1 w:val="020B0609020204030204"/>
-    <w:charset w:val="00"/>
-    <w:family w:val="modern"/>
-    <w:pitch w:val="fixed"/>
-    <w:sig w:usb0="E10002FF" w:usb1="4000FCFF" w:usb2="00000009" w:usb3="00000000" w:csb0="0000019F" w:csb1="00000000"/>
-  </w:font>
-</w:fonts>
-</file>
-
-<file path=word/glossary/settings.xml><?xml version="1.0" encoding="utf-8"?>
-<w:settings xmlns:mc="http://schemas.openxmlformats.org/markup-compatibility/2006" xmlns:o="urn:schemas-microsoft-com:office:office" xmlns:r="http://schemas.openxmlformats.org/officeDocument/2006/relationships" xmlns:m="http://schemas.openxmlformats.org/officeDocument/2006/math" xmlns:v="urn:schemas-microsoft-com:vml" xmlns:w10="urn:schemas-microsoft-com:office:word" xmlns:w="http://schemas.openxmlformats.org/wordprocessingml/2006/main" xmlns:w14="http://schemas.microsoft.com/office/word/2010/wordml" xmlns:sl="http://schemas.openxmlformats.org/schemaLibrary/2006/main" mc:Ignorable="w14">
-  <w:view w:val="normal"/>
-  <w:bordersDoNotSurroundHeader/>
-  <w:bordersDoNotSurroundFooter/>
-  <w:defaultTabStop w:val="420"/>
-  <w:drawingGridVerticalSpacing w:val="156"/>
-  <w:displayHorizontalDrawingGridEvery w:val="0"/>
-  <w:displayVerticalDrawingGridEvery w:val="2"/>
-  <w:characterSpacingControl w:val="compressPunctuation"/>
-  <w:compat>
-    <w:spaceForUL/>
-    <w:balanceSingleByteDoubleByteWidth/>
-    <w:doNotLeaveBackslashAlone/>
-    <w:ulTrailSpace/>
-    <w:doNotExpandShiftReturn/>
-    <w:adjustLineHeightInTable/>
-    <w:useFELayout/>
-    <w:compatSetting w:name="compatibilityMode" w:uri="http://schemas.microsoft.com/office/word" w:val="14"/>
-    <w:compatSetting w:name="overrideTableStyleFontSizeAndJustification" w:uri="http://schemas.microsoft.com/office/word" w:val="1"/>
-    <w:compatSetting w:name="enableOpenTypeFeatures" w:uri="http://schemas.microsoft.com/office/word" w:val="1"/>
-    <w:compatSetting w:name="doNotFlipMirrorIndents" w:uri="http://schemas.microsoft.com/office/word" w:val="1"/>
-  </w:compat>
-  <w:rsids>
-    <w:rsidRoot w:val="00640BA0"/>
-    <w:rsid w:val="005729C5"/>
-    <w:rsid w:val="00640BA0"/>
-    <w:rsid w:val="00D42113"/>
-    <w:rsid w:val="00E9465C"/>
-  </w:rsids>
-  <m:mathPr>
-    <m:mathFont m:val="Cambria Math"/>
-    <m:brkBin m:val="before"/>
-    <m:brkBinSub m:val="--"/>
-    <m:smallFrac m:val="0"/>
-    <m:dispDef/>
-    <m:lMargin m:val="0"/>
-    <m:rMargin m:val="0"/>
-    <m:defJc m:val="centerGroup"/>
-    <m:wrapIndent m:val="1440"/>
-    <m:intLim m:val="subSup"/>
-    <m:naryLim m:val="undOvr"/>
-  </m:mathPr>
-  <w:themeFontLang w:val="en-US" w:eastAsia="zh-CN"/>
-  <w:clrSchemeMapping w:bg1="light1" w:t1="dark1" w:bg2="light2" w:t2="dark2" w:accent1="accent1" w:accent2="accent2" w:accent3="accent3" w:accent4="accent4" w:accent5="accent5" w:accent6="accent6" w:hyperlink="hyperlink" w:followedHyperlink="followedHyperlink"/>
-  <w:decimalSymbol w:val="."/>
-  <w:listSeparator w:val=","/>
-</w:settings>
-</file>
-
-<file path=word/glossary/styles.xml><?xml version="1.0" encoding="utf-8"?>
-<w:styles xmlns:mc="http://schemas.openxmlformats.org/markup-compatibility/2006" xmlns:r="http://schemas.openxmlformats.org/officeDocument/2006/relationships" xmlns:w="http://schemas.openxmlformats.org/wordprocessingml/2006/main" xmlns:w14="http://schemas.microsoft.com/office/word/2010/wordml" mc:Ignorable="w14">
-  <w:docDefaults>
-    <w:rPrDefault>
-      <w:rPr>
-        <w:rFonts w:asciiTheme="minorHAnsi" w:eastAsiaTheme="minorEastAsia" w:hAnsiTheme="minorHAnsi" w:cstheme="minorBidi"/>
-        <w:kern w:val="2"/>
-        <w:sz w:val="21"/>
-        <w:szCs w:val="22"/>
-        <w:lang w:val="en-US" w:eastAsia="zh-CN" w:bidi="ar-SA"/>
-      </w:rPr>
-    </w:rPrDefault>
-    <w:pPrDefault/>
-  </w:docDefaults>
-  <w:latentStyles w:defLockedState="0" w:defUIPriority="99" w:defSemiHidden="1" w:defUnhideWhenUsed="1" w:defQFormat="0" w:count="267">
-    <w:lsdException w:name="Normal" w:semiHidden="0" w:uiPriority="0" w:unhideWhenUsed="0" w:qFormat="1"/>
-    <w:lsdException w:name="heading 1" w:semiHidden="0" w:uiPriority="9" w:unhideWhenUsed="0" w:qFormat="1"/>
-    <w:lsdException w:name="heading 2" w:uiPriority="9" w:qFormat="1"/>
-    <w:lsdException w:name="heading 3" w:uiPriority="9" w:qFormat="1"/>
-    <w:lsdException w:name="heading 4" w:uiPriority="9" w:qFormat="1"/>
-    <w:lsdException w:name="heading 5" w:uiPriority="9" w:qFormat="1"/>
-    <w:lsdException w:name="heading 6" w:uiPriority="9" w:qFormat="1"/>
-    <w:lsdException w:name="heading 7" w:uiPriority="9" w:qFormat="1"/>
-    <w:lsdException w:name="heading 8" w:uiPriority="9" w:qFormat="1"/>
-    <w:lsdException w:name="heading 9" w:uiPriority="9" w:qFormat="1"/>
-    <w:lsdException w:name="toc 1" w:uiPriority="39"/>
-    <w:lsdException w:name="toc 2" w:uiPriority="39"/>
-    <w:lsdException w:name="toc 3" w:uiPriority="39"/>
-    <w:lsdException w:name="toc 4" w:uiPriority="39"/>
-    <w:lsdException w:name="toc 5" w:uiPriority="39"/>
-    <w:lsdException w:name="toc 6" w:uiPriority="39"/>
-    <w:lsdException w:name="toc 7" w:uiPriority="39"/>
-    <w:lsdException w:name="toc 8" w:uiPriority="39"/>
-    <w:lsdException w:name="toc 9" w:uiPriority="39"/>
-    <w:lsdException w:name="caption" w:uiPriority="35" w:qFormat="1"/>
-    <w:lsdException w:name="Title" w:semiHidden="0" w:uiPriority="10" w:unhideWhenUsed="0" w:qFormat="1"/>
-    <w:lsdException w:name="Default Paragraph Font" w:uiPriority="1"/>
-    <w:lsdException w:name="Subtitle" w:semiHidden="0" w:uiPriority="11" w:unhideWhenUsed="0" w:qFormat="1"/>
-    <w:lsdException w:name="Strong" w:semiHidden="0" w:uiPriority="22" w:unhideWhenUsed="0" w:qFormat="1"/>
-    <w:lsdException w:name="Emphasis" w:semiHidden="0" w:uiPriority="20" w:unhideWhenUsed="0" w:qFormat="1"/>
-    <w:lsdException w:name="Table Grid" w:semiHidden="0" w:uiPriority="59" w:unhideWhenUsed="0"/>
-    <w:lsdException w:name="Placeholder Text" w:unhideWhenUsed="0"/>
-    <w:lsdException w:name="No Spacing" w:semiHidden="0" w:uiPriority="1" w:unhideWhenUsed="0" w:qFormat="1"/>
-    <w:lsdException w:name="Light Shading" w:semiHidden="0" w:uiPriority="60" w:unhideWhenUsed="0"/>
-    <w:lsdException w:name="Light List" w:semiHidden="0" w:uiPriority="61" w:unhideWhenUsed="0"/>
-    <w:lsdException w:name="Light Grid" w:semiHidden="0" w:uiPriority="62" w:unhideWhenUsed="0"/>
-    <w:lsdException w:name="Medium Shading 1" w:semiHidden="0" w:uiPriority="63" w:unhideWhenUsed="0"/>
-    <w:lsdException w:name="Medium Shading 2" w:semiHidden="0" w:uiPriority="64" w:unhideWhenUsed="0"/>
-    <w:lsdException w:name="Medium List 1" w:semiHidden="0" w:uiPriority="65" w:unhideWhenUsed="0"/>
-    <w:lsdException w:name="Medium List 2" w:semiHidden="0" w:uiPriority="66" w:unhideWhenUsed="0"/>
-    <w:lsdException w:name="Medium Grid 1" w:semiHidden="0" w:uiPriority="67" w:unhideWhenUsed="0"/>
-    <w:lsdException w:name="Medium Grid 2" w:semiHidden="0" w:uiPriority="68" w:unhideWhenUsed="0"/>
-    <w:lsdException w:name="Medium Grid 3" w:semiHidden="0" w:uiPriority="69" w:unhideWhenUsed="0"/>
-    <w:lsdException w:name="Dark List" w:semiHidden="0" w:uiPriority="70" w:unhideWhenUsed="0"/>
-    <w:lsdException w:name="Colorful Shading" w:semiHidden="0" w:uiPriority="71" w:unhideWhenUsed="0"/>
-    <w:lsdException w:name="Colorful List" w:semiHidden="0" w:uiPriority="72" w:unhideWhenUsed="0"/>
-    <w:lsdException w:name="Colorful Grid" w:semiHidden="0" w:uiPriority="73" w:unhideWhenUsed="0"/>
-    <w:lsdException w:name="Light Shading Accent 1" w:semiHidden="0" w:uiPriority="60" w:unhideWhenUsed="0"/>
-    <w:lsdException w:name="Light List Accent 1" w:semiHidden="0" w:uiPriority="61" w:unhideWhenUsed="0"/>
-    <w:lsdException w:name="Light Grid Accent 1" w:semiHidden="0" w:uiPriority="62" w:unhideWhenUsed="0"/>
-    <w:lsdException w:name="Medium Shading 1 Accent 1" w:semiHidden="0" w:uiPriority="63" w:unhideWhenUsed="0"/>
-    <w:lsdException w:name="Medium Shading 2 Accent 1" w:semiHidden="0" w:uiPriority="64" w:unhideWhenUsed="0"/>
-    <w:lsdException w:name="Medium List 1 Accent 1" w:semiHidden="0" w:uiPriority="65" w:unhideWhenUsed="0"/>
-    <w:lsdException w:name="Revision" w:unhideWhenUsed="0"/>
-    <w:lsdException w:name="List Paragraph" w:semiHidden="0" w:uiPriority="34" w:unhideWhenUsed="0" w:qFormat="1"/>
-    <w:lsdException w:name="Quote" w:semiHidden="0" w:uiPriority="29" w:unhideWhenUsed="0" w:qFormat="1"/>
-    <w:lsdException w:name="Intense Quote" w:semiHidden="0" w:uiPriority="30" w:unhideWhenUsed="0" w:qFormat="1"/>
-    <w:lsdException w:name="Medium List 2 Accent 1" w:semiHidden="0" w:uiPriority="66" w:unhideWhenUsed="0"/>
-    <w:lsdException w:name="Medium Grid 1 Accent 1" w:semiHidden="0" w:uiPriority="67" w:unhideWhenUsed="0"/>
-    <w:lsdException w:name="Medium Grid 2 Accent 1" w:semiHidden="0" w:uiPriority="68" w:unhideWhenUsed="0"/>
-    <w:lsdException w:name="Medium Grid 3 Accent 1" w:semiHidden="0" w:uiPriority="69" w:unhideWhenUsed="0"/>
-    <w:lsdException w:name="Dark List Accent 1" w:semiHidden="0" w:uiPriority="70" w:unhideWhenUsed="0"/>
-    <w:lsdException w:name="Colorful Shading Accent 1" w:semiHidden="0" w:uiPriority="71" w:unhideWhenUsed="0"/>
-    <w:lsdException w:name="Colorful List Accent 1" w:semiHidden="0" w:uiPriority="72" w:unhideWhenUsed="0"/>
-    <w:lsdException w:name="Colorful Grid Accent 1" w:semiHidden="0" w:uiPriority="73" w:unhideWhenUsed="0"/>
-    <w:lsdException w:name="Light Shading Accent 2" w:semiHidden="0" w:uiPriority="60" w:unhideWhenUsed="0"/>
-    <w:lsdException w:name="Light List Accent 2" w:semiHidden="0" w:uiPriority="61" w:unhideWhenUsed="0"/>
-    <w:lsdException w:name="Light Grid Accent 2" w:semiHidden="0" w:uiPriority="62" w:unhideWhenUsed="0"/>
-    <w:lsdException w:name="Medium Shading 1 Accent 2" w:semiHidden="0" w:uiPriority="63" w:unhideWhenUsed="0"/>
-    <w:lsdException w:name="Medium Shading 2 Accent 2" w:semiHidden="0" w:uiPriority="64" w:unhideWhenUsed="0"/>
-    <w:lsdException w:name="Medium List 1 Accent 2" w:semiHidden="0" w:uiPriority="65" w:unhideWhenUsed="0"/>
-    <w:lsdException w:name="Medium List 2 Accent 2" w:semiHidden="0" w:uiPriority="66" w:unhideWhenUsed="0"/>
-    <w:lsdException w:name="Medium Grid 1 Accent 2" w:semiHidden="0" w:uiPriority="67" w:unhideWhenUsed="0"/>
-    <w:lsdException w:name="Medium Grid 2 Accent 2" w:semiHidden="0" w:uiPriority="68" w:unhideWhenUsed="0"/>
-    <w:lsdException w:name="Medium Grid 3 Accent 2" w:semiHidden="0" w:uiPriority="69" w:unhideWhenUsed="0"/>
-    <w:lsdException w:name="Dark List Accent 2" w:semiHidden="0" w:uiPriority="70" w:unhideWhenUsed="0"/>
-    <w:lsdException w:name="Colorful Shading Accent 2" w:semiHidden="0" w:uiPriority="71" w:unhideWhenUsed="0"/>
-    <w:lsdException w:name="Colorful List Accent 2" w:semiHidden="0" w:uiPriority="72" w:unhideWhenUsed="0"/>
-    <w:lsdException w:name="Colorful Grid Accent 2" w:semiHidden="0" w:uiPriority="73" w:unhideWhenUsed="0"/>
-    <w:lsdException w:name="Light Shading Accent 3" w:semiHidden="0" w:uiPriority="60" w:unhideWhenUsed="0"/>
-    <w:lsdException w:name="Light List Accent 3" w:semiHidden="0" w:uiPriority="61" w:unhideWhenUsed="0"/>
-    <w:lsdException w:name="Light Grid Accent 3" w:semiHidden="0" w:uiPriority="62" w:unhideWhenUsed="0"/>
-    <w:lsdException w:name="Medium Shading 1 Accent 3" w:semiHidden="0" w:uiPriority="63" w:unhideWhenUsed="0"/>
-    <w:lsdException w:name="Medium Shading 2 Accent 3" w:semiHidden="0" w:uiPriority="64" w:unhideWhenUsed="0"/>
-    <w:lsdException w:name="Medium List 1 Accent 3" w:semiHidden="0" w:uiPriority="65" w:unhideWhenUsed="0"/>
-    <w:lsdException w:name="Medium List 2 Accent 3" w:semiHidden="0" w:uiPriority="66" w:unhideWhenUsed="0"/>
-    <w:lsdException w:name="Medium Grid 1 Accent 3" w:semiHidden="0" w:uiPriority="67" w:unhideWhenUsed="0"/>
-    <w:lsdException w:name="Medium Grid 2 Accent 3" w:semiHidden="0" w:uiPriority="68" w:unhideWhenUsed="0"/>
-    <w:lsdException w:name="Medium Grid 3 Accent 3" w:semiHidden="0" w:uiPriority="69" w:unhideWhenUsed="0"/>
-    <w:lsdException w:name="Dark List Accent 3" w:semiHidden="0" w:uiPriority="70" w:unhideWhenUsed="0"/>
-    <w:lsdException w:name="Colorful Shading Accent 3" w:semiHidden="0" w:uiPriority="71" w:unhideWhenUsed="0"/>
-    <w:lsdException w:name="Colorful List Accent 3" w:semiHidden="0" w:uiPriority="72" w:unhideWhenUsed="0"/>
-    <w:lsdException w:name="Colorful Grid Accent 3" w:semiHidden="0" w:uiPriority="73" w:unhideWhenUsed="0"/>
-    <w:lsdException w:name="Light Shading Accent 4" w:semiHidden="0" w:uiPriority="60" w:unhideWhenUsed="0"/>
-    <w:lsdException w:name="Light List Accent 4" w:semiHidden="0" w:uiPriority="61" w:unhideWhenUsed="0"/>
-    <w:lsdException w:name="Light Grid Accent 4" w:semiHidden="0" w:uiPriority="62" w:unhideWhenUsed="0"/>
-    <w:lsdException w:name="Medium Shading 1 Accent 4" w:semiHidden="0" w:uiPriority="63" w:unhideWhenUsed="0"/>
-    <w:lsdException w:name="Medium Shading 2 Accent 4" w:semiHidden="0" w:uiPriority="64" w:unhideWhenUsed="0"/>
-    <w:lsdException w:name="Medium List 1 Accent 4" w:semiHidden="0" w:uiPriority="65" w:unhideWhenUsed="0"/>
-    <w:lsdException w:name="Medium List 2 Accent 4" w:semiHidden="0" w:uiPriority="66" w:unhideWhenUsed="0"/>
-    <w:lsdException w:name="Medium Grid 1 Accent 4" w:semiHidden="0" w:uiPriority="67" w:unhideWhenUsed="0"/>
-    <w:lsdException w:name="Medium Grid 2 Accent 4" w:semiHidden="0" w:uiPriority="68" w:unhideWhenUsed="0"/>
-    <w:lsdException w:name="Medium Grid 3 Accent 4" w:semiHidden="0" w:uiPriority="69" w:unhideWhenUsed="0"/>
-    <w:lsdException w:name="Dark List Accent 4" w:semiHidden="0" w:uiPriority="70" w:unhideWhenUsed="0"/>
-    <w:lsdException w:name="Colorful Shading Accent 4" w:semiHidden="0" w:uiPriority="71" w:unhideWhenUsed="0"/>
-    <w:lsdException w:name="Colorful List Accent 4" w:semiHidden="0" w:uiPriority="72" w:unhideWhenUsed="0"/>
-    <w:lsdException w:name="Colorful Grid Accent 4" w:semiHidden="0" w:uiPriority="73" w:unhideWhenUsed="0"/>
-    <w:lsdException w:name="Light Shading Accent 5" w:semiHidden="0" w:uiPriority="60" w:unhideWhenUsed="0"/>
-    <w:lsdException w:name="Light List Accent 5" w:semiHidden="0" w:uiPriority="61" w:unhideWhenUsed="0"/>
-    <w:lsdException w:name="Light Grid Accent 5" w:semiHidden="0" w:uiPriority="62" w:unhideWhenUsed="0"/>
-    <w:lsdException w:name="Medium Shading 1 Accent 5" w:semiHidden="0" w:uiPriority="63" w:unhideWhenUsed="0"/>
-    <w:lsdException w:name="Medium Shading 2 Accent 5" w:semiHidden="0" w:uiPriority="64" w:unhideWhenUsed="0"/>
-    <w:lsdException w:name="Medium List 1 Accent 5" w:semiHidden="0" w:uiPriority="65" w:unhideWhenUsed="0"/>
-    <w:lsdException w:name="Medium List 2 Accent 5" w:semiHidden="0" w:uiPriority="66" w:unhideWhenUsed="0"/>
-    <w:lsdException w:name="Medium Grid 1 Accent 5" w:semiHidden="0" w:uiPriority="67" w:unhideWhenUsed="0"/>
-    <w:lsdException w:name="Medium Grid 2 Accent 5" w:semiHidden="0" w:uiPriority="68" w:unhideWhenUsed="0"/>
-    <w:lsdException w:name="Medium Grid 3 Accent 5" w:semiHidden="0" w:uiPriority="69" w:unhideWhenUsed="0"/>
-    <w:lsdException w:name="Dark List Accent 5" w:semiHidden="0" w:uiPriority="70" w:unhideWhenUsed="0"/>
-    <w:lsdException w:name="Colorful Shading Accent 5" w:semiHidden="0" w:uiPriority="71" w:unhideWhenUsed="0"/>
-    <w:lsdException w:name="Colorful List Accent 5" w:semiHidden="0" w:uiPriority="72" w:unhideWhenUsed="0"/>
-    <w:lsdException w:name="Colorful Grid Accent 5" w:semiHidden="0" w:uiPriority="73" w:unhideWhenUsed="0"/>
-    <w:lsdException w:name="Light Shading Accent 6" w:semiHidden="0" w:uiPriority="60" w:unhideWhenUsed="0"/>
-    <w:lsdException w:name="Light List Accent 6" w:semiHidden="0" w:uiPriority="61" w:unhideWhenUsed="0"/>
-    <w:lsdException w:name="Light Grid Accent 6" w:semiHidden="0" w:uiPriority="62" w:unhideWhenUsed="0"/>
-    <w:lsdException w:name="Medium Shading 1 Accent 6" w:semiHidden="0" w:uiPriority="63" w:unhideWhenUsed="0"/>
-    <w:lsdException w:name="Medium Shading 2 Accent 6" w:semiHidden="0" w:uiPriority="64" w:unhideWhenUsed="0"/>
-    <w:lsdException w:name="Medium List 1 Accent 6" w:semiHidden="0" w:uiPriority="65" w:unhideWhenUsed="0"/>
-    <w:lsdException w:name="Medium List 2 Accent 6" w:semiHidden="0" w:uiPriority="66" w:unhideWhenUsed="0"/>
-    <w:lsdException w:name="Medium Grid 1 Accent 6" w:semiHidden="0" w:uiPriority="67" w:unhideWhenUsed="0"/>
-    <w:lsdException w:name="Medium Grid 2 Accent 6" w:semiHidden="0" w:uiPriority="68" w:unhideWhenUsed="0"/>
-    <w:lsdException w:name="Medium Grid 3 Accent 6" w:semiHidden="0" w:uiPriority="69" w:unhideWhenUsed="0"/>
-    <w:lsdException w:name="Dark List Accent 6" w:semiHidden="0" w:uiPriority="70" w:unhideWhenUsed="0"/>
-    <w:lsdException w:name="Colorful Shading Accent 6" w:semiHidden="0" w:uiPriority="71" w:unhideWhenUsed="0"/>
-    <w:lsdException w:name="Colorful List Accent 6" w:semiHidden="0" w:uiPriority="72" w:unhideWhenUsed="0"/>
-    <w:lsdException w:name="Colorful Grid Accent 6" w:semiHidden="0" w:uiPriority="73" w:unhideWhenUsed="0"/>
-    <w:lsdException w:name="Subtle Emphasis" w:semiHidden="0" w:uiPriority="19" w:unhideWhenUsed="0" w:qFormat="1"/>
-    <w:lsdException w:name="Intense Emphasis" w:semiHidden="0" w:uiPriority="21" w:unhideWhenUsed="0" w:qFormat="1"/>
-    <w:lsdException w:name="Subtle Reference" w:semiHidden="0" w:uiPriority="31" w:unhideWhenUsed="0" w:qFormat="1"/>
-    <w:lsdException w:name="Intense Reference" w:semiHidden="0" w:uiPriority="32" w:unhideWhenUsed="0" w:qFormat="1"/>
-    <w:lsdException w:name="Book Title" w:semiHidden="0" w:uiPriority="33" w:unhideWhenUsed="0" w:qFormat="1"/>
-    <w:lsdException w:name="Bibliography" w:uiPriority="37"/>
-    <w:lsdException w:name="TOC Heading" w:uiPriority="39" w:qFormat="1"/>
-  </w:latentStyles>
-  <w:style w:type="paragraph" w:default="1" w:styleId="a">
-    <w:name w:val="Normal"/>
-    <w:qFormat/>
-    <w:pPr>
-      <w:widowControl w:val="0"/>
-      <w:jc w:val="both"/>
-    </w:pPr>
-  </w:style>
-  <w:style w:type="character" w:default="1" w:styleId="a0">
-    <w:name w:val="Default Paragraph Font"/>
-    <w:uiPriority w:val="1"/>
-    <w:semiHidden/>
-    <w:unhideWhenUsed/>
-  </w:style>
-  <w:style w:type="table" w:default="1" w:styleId="a1">
-    <w:name w:val="Normal Table"/>
-    <w:uiPriority w:val="99"/>
-    <w:semiHidden/>
-    <w:unhideWhenUsed/>
-    <w:tblPr>
-      <w:tblInd w:w="0" w:type="dxa"/>
-      <w:tblCellMar>
-        <w:top w:w="0" w:type="dxa"/>
-        <w:left w:w="108" w:type="dxa"/>
-        <w:bottom w:w="0" w:type="dxa"/>
-        <w:right w:w="108" w:type="dxa"/>
-      </w:tblCellMar>
-    </w:tblPr>
-  </w:style>
-  <w:style w:type="numbering" w:default="1" w:styleId="a2">
-    <w:name w:val="No List"/>
-    <w:uiPriority w:val="99"/>
-    <w:semiHidden/>
-    <w:unhideWhenUsed/>
-  </w:style>
-  <w:style w:type="paragraph" w:customStyle="1" w:styleId="DE9F8651FFC8460B8032A3E66728052A">
-    <w:name w:val="DE9F8651FFC8460B8032A3E66728052A"/>
-    <w:rsid w:val="00640BA0"/>
-    <w:pPr>
-      <w:widowControl w:val="0"/>
-      <w:jc w:val="both"/>
-    </w:pPr>
-  </w:style>
-  <w:style w:type="paragraph" w:customStyle="1" w:styleId="11BB5170BA90459E84E80C12FC3687BD">
-    <w:name w:val="11BB5170BA90459E84E80C12FC3687BD"/>
-    <w:rsid w:val="00640BA0"/>
-    <w:pPr>
-      <w:widowControl w:val="0"/>
-      <w:jc w:val="both"/>
-    </w:pPr>
-  </w:style>
-  <w:style w:type="paragraph" w:customStyle="1" w:styleId="695C033E36F14BE7BDF05433ABB90738">
-    <w:name w:val="695C033E36F14BE7BDF05433ABB90738"/>
-    <w:rsid w:val="00640BA0"/>
-    <w:pPr>
-      <w:widowControl w:val="0"/>
-      <w:jc w:val="both"/>
-    </w:pPr>
-  </w:style>
-  <w:style w:type="paragraph" w:customStyle="1" w:styleId="4F5F326615DE4429AD7147CF1F49014F">
-    <w:name w:val="4F5F326615DE4429AD7147CF1F49014F"/>
-    <w:rsid w:val="00640BA0"/>
-    <w:pPr>
-      <w:widowControl w:val="0"/>
-      <w:jc w:val="both"/>
-    </w:pPr>
-  </w:style>
-  <w:style w:type="paragraph" w:customStyle="1" w:styleId="5FD3A5F7A9B14FC4A3E01000ADA2D287">
-    <w:name w:val="5FD3A5F7A9B14FC4A3E01000ADA2D287"/>
-    <w:rsid w:val="00640BA0"/>
-    <w:pPr>
-      <w:widowControl w:val="0"/>
-      <w:jc w:val="both"/>
-    </w:pPr>
-  </w:style>
-  <w:style w:type="paragraph" w:customStyle="1" w:styleId="2EAF5EBEEAE64490925B902A64C0A60B">
-    <w:name w:val="2EAF5EBEEAE64490925B902A64C0A60B"/>
-    <w:rsid w:val="00640BA0"/>
-    <w:pPr>
-      <w:widowControl w:val="0"/>
-      <w:jc w:val="both"/>
-    </w:pPr>
-  </w:style>
-  <w:style w:type="paragraph" w:customStyle="1" w:styleId="BFE2442F95554DEABE8BFB717E14EE5E">
-    <w:name w:val="BFE2442F95554DEABE8BFB717E14EE5E"/>
-    <w:rsid w:val="00640BA0"/>
-    <w:pPr>
-      <w:widowControl w:val="0"/>
-      <w:jc w:val="both"/>
-    </w:pPr>
-  </w:style>
-  <w:style w:type="paragraph" w:customStyle="1" w:styleId="39AB7573A35F4B82B6D5AC9D1A3527B5">
-    <w:name w:val="39AB7573A35F4B82B6D5AC9D1A3527B5"/>
-    <w:rsid w:val="00640BA0"/>
-    <w:pPr>
-      <w:widowControl w:val="0"/>
-      <w:jc w:val="both"/>
-    </w:pPr>
-  </w:style>
-  <w:style w:type="paragraph" w:customStyle="1" w:styleId="3F2C15A301CE48D59ED6908EEA90FCEA">
-    <w:name w:val="3F2C15A301CE48D59ED6908EEA90FCEA"/>
-    <w:rsid w:val="00640BA0"/>
-    <w:pPr>
-      <w:widowControl w:val="0"/>
-      <w:jc w:val="both"/>
-    </w:pPr>
-  </w:style>
-  <w:style w:type="paragraph" w:customStyle="1" w:styleId="2792CB43E9744CB193990319654074B4">
-    <w:name w:val="2792CB43E9744CB193990319654074B4"/>
-    <w:rsid w:val="00640BA0"/>
-    <w:pPr>
-      <w:widowControl w:val="0"/>
-      <w:jc w:val="both"/>
-    </w:pPr>
-  </w:style>
-</w:styles>
-</file>
-
-<file path=word/glossary/stylesWithEffects.xml><?xml version="1.0" encoding="utf-8"?>
-<w:styles xmlns:wpc="http://schemas.microsoft.com/office/word/2010/wordprocessingCanvas" xmlns:mc="http://schemas.openxmlformats.org/markup-compatibility/2006" xmlns:o="urn:schemas-microsoft-com:office:office" xmlns:r="http://schemas.openxmlformats.org/officeDocument/2006/relationships" xmlns:m="http://schemas.openxmlformats.org/officeDocument/2006/math" xmlns:v="urn:schemas-microsoft-com:vml" xmlns:wp14="http://schemas.microsoft.com/office/word/2010/wordprocessingDrawing" xmlns:wp="http://schemas.openxmlformats.org/drawingml/2006/wordprocessingDrawing" xmlns:w10="urn:schemas-microsoft-com:office:word" xmlns:w="http://schemas.openxmlformats.org/wordprocessingml/2006/main" xmlns:w14="http://schemas.microsoft.com/office/word/2010/wordml" xmlns:wpg="http://schemas.microsoft.com/office/word/2010/wordprocessingGroup" xmlns:wpi="http://schemas.microsoft.com/office/word/2010/wordprocessingInk" xmlns:wne="http://schemas.microsoft.com/office/word/2006/wordml" xmlns:wps="http://schemas.microsoft.com/office/word/2010/wordprocessingShape" mc:Ignorable="w14 wp14">
-  <w:docDefaults>
-    <w:rPrDefault>
-      <w:rPr>
-        <w:rFonts w:asciiTheme="minorHAnsi" w:eastAsiaTheme="minorEastAsia" w:hAnsiTheme="minorHAnsi" w:cstheme="minorBidi"/>
-        <w:kern w:val="2"/>
-        <w:sz w:val="21"/>
-        <w:szCs w:val="22"/>
-        <w:lang w:val="en-US" w:eastAsia="zh-CN" w:bidi="ar-SA"/>
-      </w:rPr>
-    </w:rPrDefault>
-    <w:pPrDefault/>
-  </w:docDefaults>
-  <w:latentStyles w:defLockedState="0" w:defUIPriority="99" w:defSemiHidden="1" w:defUnhideWhenUsed="1" w:defQFormat="0" w:count="267">
-    <w:lsdException w:name="Normal" w:semiHidden="0" w:uiPriority="0" w:unhideWhenUsed="0" w:qFormat="1"/>
-    <w:lsdException w:name="heading 1" w:semiHidden="0" w:uiPriority="9" w:unhideWhenUsed="0" w:qFormat="1"/>
-    <w:lsdException w:name="heading 2" w:uiPriority="9" w:qFormat="1"/>
-    <w:lsdException w:name="heading 3" w:uiPriority="9" w:qFormat="1"/>
-    <w:lsdException w:name="heading 4" w:uiPriority="9" w:qFormat="1"/>
-    <w:lsdException w:name="heading 5" w:uiPriority="9" w:qFormat="1"/>
-    <w:lsdException w:name="heading 6" w:uiPriority="9" w:qFormat="1"/>
-    <w:lsdException w:name="heading 7" w:uiPriority="9" w:qFormat="1"/>
-    <w:lsdException w:name="heading 8" w:uiPriority="9" w:qFormat="1"/>
-    <w:lsdException w:name="heading 9" w:uiPriority="9" w:qFormat="1"/>
-    <w:lsdException w:name="toc 1" w:uiPriority="39"/>
-    <w:lsdException w:name="toc 2" w:uiPriority="39"/>
-    <w:lsdException w:name="toc 3" w:uiPriority="39"/>
-    <w:lsdException w:name="toc 4" w:uiPriority="39"/>
-    <w:lsdException w:name="toc 5" w:uiPriority="39"/>
-    <w:lsdException w:name="toc 6" w:uiPriority="39"/>
-    <w:lsdException w:name="toc 7" w:uiPriority="39"/>
-    <w:lsdException w:name="toc 8" w:uiPriority="39"/>
-    <w:lsdException w:name="toc 9" w:uiPriority="39"/>
-    <w:lsdException w:name="caption" w:uiPriority="35" w:qFormat="1"/>
-    <w:lsdException w:name="Title" w:semiHidden="0" w:uiPriority="10" w:unhideWhenUsed="0" w:qFormat="1"/>
-    <w:lsdException w:name="Default Paragraph Font" w:uiPriority="1"/>
-    <w:lsdException w:name="Subtitle" w:semiHidden="0" w:uiPriority="11" w:unhideWhenUsed="0" w:qFormat="1"/>
-    <w:lsdException w:name="Strong" w:semiHidden="0" w:uiPriority="22" w:unhideWhenUsed="0" w:qFormat="1"/>
-    <w:lsdException w:name="Emphasis" w:semiHidden="0" w:uiPriority="20" w:unhideWhenUsed="0" w:qFormat="1"/>
-    <w:lsdException w:name="Table Grid" w:semiHidden="0" w:uiPriority="59" w:unhideWhenUsed="0"/>
-    <w:lsdException w:name="Placeholder Text" w:unhideWhenUsed="0"/>
-    <w:lsdException w:name="No Spacing" w:semiHidden="0" w:uiPriority="1" w:unhideWhenUsed="0" w:qFormat="1"/>
-    <w:lsdException w:name="Light Shading" w:semiHidden="0" w:uiPriority="60" w:unhideWhenUsed="0"/>
-    <w:lsdException w:name="Light List" w:semiHidden="0" w:uiPriority="61" w:unhideWhenUsed="0"/>
-    <w:lsdException w:name="Light Grid" w:semiHidden="0" w:uiPriority="62" w:unhideWhenUsed="0"/>
-    <w:lsdException w:name="Medium Shading 1" w:semiHidden="0" w:uiPriority="63" w:unhideWhenUsed="0"/>
-    <w:lsdException w:name="Medium Shading 2" w:semiHidden="0" w:uiPriority="64" w:unhideWhenUsed="0"/>
-    <w:lsdException w:name="Medium List 1" w:semiHidden="0" w:uiPriority="65" w:unhideWhenUsed="0"/>
-    <w:lsdException w:name="Medium List 2" w:semiHidden="0" w:uiPriority="66" w:unhideWhenUsed="0"/>
-    <w:lsdException w:name="Medium Grid 1" w:semiHidden="0" w:uiPriority="67" w:unhideWhenUsed="0"/>
-    <w:lsdException w:name="Medium Grid 2" w:semiHidden="0" w:uiPriority="68" w:unhideWhenUsed="0"/>
-    <w:lsdException w:name="Medium Grid 3" w:semiHidden="0" w:uiPriority="69" w:unhideWhenUsed="0"/>
-    <w:lsdException w:name="Dark List" w:semiHidden="0" w:uiPriority="70" w:unhideWhenUsed="0"/>
-    <w:lsdException w:name="Colorful Shading" w:semiHidden="0" w:uiPriority="71" w:unhideWhenUsed="0"/>
-    <w:lsdException w:name="Colorful List" w:semiHidden="0" w:uiPriority="72" w:unhideWhenUsed="0"/>
-    <w:lsdException w:name="Colorful Grid" w:semiHidden="0" w:uiPriority="73" w:unhideWhenUsed="0"/>
-    <w:lsdException w:name="Light Shading Accent 1" w:semiHidden="0" w:uiPriority="60" w:unhideWhenUsed="0"/>
-    <w:lsdException w:name="Light List Accent 1" w:semiHidden="0" w:uiPriority="61" w:unhideWhenUsed="0"/>
-    <w:lsdException w:name="Light Grid Accent 1" w:semiHidden="0" w:uiPriority="62" w:unhideWhenUsed="0"/>
-    <w:lsdException w:name="Medium Shading 1 Accent 1" w:semiHidden="0" w:uiPriority="63" w:unhideWhenUsed="0"/>
-    <w:lsdException w:name="Medium Shading 2 Accent 1" w:semiHidden="0" w:uiPriority="64" w:unhideWhenUsed="0"/>
-    <w:lsdException w:name="Medium List 1 Accent 1" w:semiHidden="0" w:uiPriority="65" w:unhideWhenUsed="0"/>
-    <w:lsdException w:name="Revision" w:unhideWhenUsed="0"/>
-    <w:lsdException w:name="List Paragraph" w:semiHidden="0" w:uiPriority="34" w:unhideWhenUsed="0" w:qFormat="1"/>
-    <w:lsdException w:name="Quote" w:semiHidden="0" w:uiPriority="29" w:unhideWhenUsed="0" w:qFormat="1"/>
-    <w:lsdException w:name="Intense Quote" w:semiHidden="0" w:uiPriority="30" w:unhideWhenUsed="0" w:qFormat="1"/>
-    <w:lsdException w:name="Medium List 2 Accent 1" w:semiHidden="0" w:uiPriority="66" w:unhideWhenUsed="0"/>
-    <w:lsdException w:name="Medium Grid 1 Accent 1" w:semiHidden="0" w:uiPriority="67" w:unhideWhenUsed="0"/>
-    <w:lsdException w:name="Medium Grid 2 Accent 1" w:semiHidden="0" w:uiPriority="68" w:unhideWhenUsed="0"/>
-    <w:lsdException w:name="Medium Grid 3 Accent 1" w:semiHidden="0" w:uiPriority="69" w:unhideWhenUsed="0"/>
-    <w:lsdException w:name="Dark List Accent 1" w:semiHidden="0" w:uiPriority="70" w:unhideWhenUsed="0"/>
-    <w:lsdException w:name="Colorful Shading Accent 1" w:semiHidden="0" w:uiPriority="71" w:unhideWhenUsed="0"/>
-    <w:lsdException w:name="Colorful List Accent 1" w:semiHidden="0" w:uiPriority="72" w:unhideWhenUsed="0"/>
-    <w:lsdException w:name="Colorful Grid Accent 1" w:semiHidden="0" w:uiPriority="73" w:unhideWhenUsed="0"/>
-    <w:lsdException w:name="Light Shading Accent 2" w:semiHidden="0" w:uiPriority="60" w:unhideWhenUsed="0"/>
-    <w:lsdException w:name="Light List Accent 2" w:semiHidden="0" w:uiPriority="61" w:unhideWhenUsed="0"/>
-    <w:lsdException w:name="Light Grid Accent 2" w:semiHidden="0" w:uiPriority="62" w:unhideWhenUsed="0"/>
-    <w:lsdException w:name="Medium Shading 1 Accent 2" w:semiHidden="0" w:uiPriority="63" w:unhideWhenUsed="0"/>
-    <w:lsdException w:name="Medium Shading 2 Accent 2" w:semiHidden="0" w:uiPriority="64" w:unhideWhenUsed="0"/>
-    <w:lsdException w:name="Medium List 1 Accent 2" w:semiHidden="0" w:uiPriority="65" w:unhideWhenUsed="0"/>
-    <w:lsdException w:name="Medium List 2 Accent 2" w:semiHidden="0" w:uiPriority="66" w:unhideWhenUsed="0"/>
-    <w:lsdException w:name="Medium Grid 1 Accent 2" w:semiHidden="0" w:uiPriority="67" w:unhideWhenUsed="0"/>
-    <w:lsdException w:name="Medium Grid 2 Accent 2" w:semiHidden="0" w:uiPriority="68" w:unhideWhenUsed="0"/>
-    <w:lsdException w:name="Medium Grid 3 Accent 2" w:semiHidden="0" w:uiPriority="69" w:unhideWhenUsed="0"/>
-    <w:lsdException w:name="Dark List Accent 2" w:semiHidden="0" w:uiPriority="70" w:unhideWhenUsed="0"/>
-    <w:lsdException w:name="Colorful Shading Accent 2" w:semiHidden="0" w:uiPriority="71" w:unhideWhenUsed="0"/>
-    <w:lsdException w:name="Colorful List Accent 2" w:semiHidden="0" w:uiPriority="72" w:unhideWhenUsed="0"/>
-    <w:lsdException w:name="Colorful Grid Accent 2" w:semiHidden="0" w:uiPriority="73" w:unhideWhenUsed="0"/>
-    <w:lsdException w:name="Light Shading Accent 3" w:semiHidden="0" w:uiPriority="60" w:unhideWhenUsed="0"/>
-    <w:lsdException w:name="Light List Accent 3" w:semiHidden="0" w:uiPriority="61" w:unhideWhenUsed="0"/>
-    <w:lsdException w:name="Light Grid Accent 3" w:semiHidden="0" w:uiPriority="62" w:unhideWhenUsed="0"/>
-    <w:lsdException w:name="Medium Shading 1 Accent 3" w:semiHidden="0" w:uiPriority="63" w:unhideWhenUsed="0"/>
-    <w:lsdException w:name="Medium Shading 2 Accent 3" w:semiHidden="0" w:uiPriority="64" w:unhideWhenUsed="0"/>
-    <w:lsdException w:name="Medium List 1 Accent 3" w:semiHidden="0" w:uiPriority="65" w:unhideWhenUsed="0"/>
-    <w:lsdException w:name="Medium List 2 Accent 3" w:semiHidden="0" w:uiPriority="66" w:unhideWhenUsed="0"/>
-    <w:lsdException w:name="Medium Grid 1 Accent 3" w:semiHidden="0" w:uiPriority="67" w:unhideWhenUsed="0"/>
-    <w:lsdException w:name="Medium Grid 2 Accent 3" w:semiHidden="0" w:uiPriority="68" w:unhideWhenUsed="0"/>
-    <w:lsdException w:name="Medium Grid 3 Accent 3" w:semiHidden="0" w:uiPriority="69" w:unhideWhenUsed="0"/>
-    <w:lsdException w:name="Dark List Accent 3" w:semiHidden="0" w:uiPriority="70" w:unhideWhenUsed="0"/>
-    <w:lsdException w:name="Colorful Shading Accent 3" w:semiHidden="0" w:uiPriority="71" w:unhideWhenUsed="0"/>
-    <w:lsdException w:name="Colorful List Accent 3" w:semiHidden="0" w:uiPriority="72" w:unhideWhenUsed="0"/>
-    <w:lsdException w:name="Colorful Grid Accent 3" w:semiHidden="0" w:uiPriority="73" w:unhideWhenUsed="0"/>
-    <w:lsdException w:name="Light Shading Accent 4" w:semiHidden="0" w:uiPriority="60" w:unhideWhenUsed="0"/>
-    <w:lsdException w:name="Light List Accent 4" w:semiHidden="0" w:uiPriority="61" w:unhideWhenUsed="0"/>
-    <w:lsdException w:name="Light Grid Accent 4" w:semiHidden="0" w:uiPriority="62" w:unhideWhenUsed="0"/>
-    <w:lsdException w:name="Medium Shading 1 Accent 4" w:semiHidden="0" w:uiPriority="63" w:unhideWhenUsed="0"/>
-    <w:lsdException w:name="Medium Shading 2 Accent 4" w:semiHidden="0" w:uiPriority="64" w:unhideWhenUsed="0"/>
-    <w:lsdException w:name="Medium List 1 Accent 4" w:semiHidden="0" w:uiPriority="65" w:unhideWhenUsed="0"/>
-    <w:lsdException w:name="Medium List 2 Accent 4" w:semiHidden="0" w:uiPriority="66" w:unhideWhenUsed="0"/>
-    <w:lsdException w:name="Medium Grid 1 Accent 4" w:semiHidden="0" w:uiPriority="67" w:unhideWhenUsed="0"/>
-    <w:lsdException w:name="Medium Grid 2 Accent 4" w:semiHidden="0" w:uiPriority="68" w:unhideWhenUsed="0"/>
-    <w:lsdException w:name="Medium Grid 3 Accent 4" w:semiHidden="0" w:uiPriority="69" w:unhideWhenUsed="0"/>
-    <w:lsdException w:name="Dark List Accent 4" w:semiHidden="0" w:uiPriority="70" w:unhideWhenUsed="0"/>
-    <w:lsdException w:name="Colorful Shading Accent 4" w:semiHidden="0" w:uiPriority="71" w:unhideWhenUsed="0"/>
-    <w:lsdException w:name="Colorful List Accent 4" w:semiHidden="0" w:uiPriority="72" w:unhideWhenUsed="0"/>
-    <w:lsdException w:name="Colorful Grid Accent 4" w:semiHidden="0" w:uiPriority="73" w:unhideWhenUsed="0"/>
-    <w:lsdException w:name="Light Shading Accent 5" w:semiHidden="0" w:uiPriority="60" w:unhideWhenUsed="0"/>
-    <w:lsdException w:name="Light List Accent 5" w:semiHidden="0" w:uiPriority="61" w:unhideWhenUsed="0"/>
-    <w:lsdException w:name="Light Grid Accent 5" w:semiHidden="0" w:uiPriority="62" w:unhideWhenUsed="0"/>
-    <w:lsdException w:name="Medium Shading 1 Accent 5" w:semiHidden="0" w:uiPriority="63" w:unhideWhenUsed="0"/>
-    <w:lsdException w:name="Medium Shading 2 Accent 5" w:semiHidden="0" w:uiPriority="64" w:unhideWhenUsed="0"/>
-    <w:lsdException w:name="Medium List 1 Accent 5" w:semiHidden="0" w:uiPriority="65" w:unhideWhenUsed="0"/>
-    <w:lsdException w:name="Medium List 2 Accent 5" w:semiHidden="0" w:uiPriority="66" w:unhideWhenUsed="0"/>
-    <w:lsdException w:name="Medium Grid 1 Accent 5" w:semiHidden="0" w:uiPriority="67" w:unhideWhenUsed="0"/>
-    <w:lsdException w:name="Medium Grid 2 Accent 5" w:semiHidden="0" w:uiPriority="68" w:unhideWhenUsed="0"/>
-    <w:lsdException w:name="Medium Grid 3 Accent 5" w:semiHidden="0" w:uiPriority="69" w:unhideWhenUsed="0"/>
-    <w:lsdException w:name="Dark List Accent 5" w:semiHidden="0" w:uiPriority="70" w:unhideWhenUsed="0"/>
-    <w:lsdException w:name="Colorful Shading Accent 5" w:semiHidden="0" w:uiPriority="71" w:unhideWhenUsed="0"/>
-    <w:lsdException w:name="Colorful List Accent 5" w:semiHidden="0" w:uiPriority="72" w:unhideWhenUsed="0"/>
-    <w:lsdException w:name="Colorful Grid Accent 5" w:semiHidden="0" w:uiPriority="73" w:unhideWhenUsed="0"/>
-    <w:lsdException w:name="Light Shading Accent 6" w:semiHidden="0" w:uiPriority="60" w:unhideWhenUsed="0"/>
-    <w:lsdException w:name="Light List Accent 6" w:semiHidden="0" w:uiPriority="61" w:unhideWhenUsed="0"/>
-    <w:lsdException w:name="Light Grid Accent 6" w:semiHidden="0" w:uiPriority="62" w:unhideWhenUsed="0"/>
-    <w:lsdException w:name="Medium Shading 1 Accent 6" w:semiHidden="0" w:uiPriority="63" w:unhideWhenUsed="0"/>
-    <w:lsdException w:name="Medium Shading 2 Accent 6" w:semiHidden="0" w:uiPriority="64" w:unhideWhenUsed="0"/>
-    <w:lsdException w:name="Medium List 1 Accent 6" w:semiHidden="0" w:uiPriority="65" w:unhideWhenUsed="0"/>
-    <w:lsdException w:name="Medium List 2 Accent 6" w:semiHidden="0" w:uiPriority="66" w:unhideWhenUsed="0"/>
-    <w:lsdException w:name="Medium Grid 1 Accent 6" w:semiHidden="0" w:uiPriority="67" w:unhideWhenUsed="0"/>
-    <w:lsdException w:name="Medium Grid 2 Accent 6" w:semiHidden="0" w:uiPriority="68" w:unhideWhenUsed="0"/>
-    <w:lsdException w:name="Medium Grid 3 Accent 6" w:semiHidden="0" w:uiPriority="69" w:unhideWhenUsed="0"/>
-    <w:lsdException w:name="Dark List Accent 6" w:semiHidden="0" w:uiPriority="70" w:unhideWhenUsed="0"/>
-    <w:lsdException w:name="Colorful Shading Accent 6" w:semiHidden="0" w:uiPriority="71" w:unhideWhenUsed="0"/>
-    <w:lsdException w:name="Colorful List Accent 6" w:semiHidden="0" w:uiPriority="72" w:unhideWhenUsed="0"/>
-    <w:lsdException w:name="Colorful Grid Accent 6" w:semiHidden="0" w:uiPriority="73" w:unhideWhenUsed="0"/>
-    <w:lsdException w:name="Subtle Emphasis" w:semiHidden="0" w:uiPriority="19" w:unhideWhenUsed="0" w:qFormat="1"/>
-    <w:lsdException w:name="Intense Emphasis" w:semiHidden="0" w:uiPriority="21" w:unhideWhenUsed="0" w:qFormat="1"/>
-    <w:lsdException w:name="Subtle Reference" w:semiHidden="0" w:uiPriority="31" w:unhideWhenUsed="0" w:qFormat="1"/>
-    <w:lsdException w:name="Intense Reference" w:semiHidden="0" w:uiPriority="32" w:unhideWhenUsed="0" w:qFormat="1"/>
-    <w:lsdException w:name="Book Title" w:semiHidden="0" w:uiPriority="33" w:unhideWhenUsed="0" w:qFormat="1"/>
-    <w:lsdException w:name="Bibliography" w:uiPriority="37"/>
-    <w:lsdException w:name="TOC Heading" w:uiPriority="39" w:qFormat="1"/>
-  </w:latentStyles>
-  <w:style w:type="paragraph" w:default="1" w:styleId="a">
-    <w:name w:val="Normal"/>
-    <w:qFormat/>
-    <w:pPr>
-      <w:widowControl w:val="0"/>
-      <w:jc w:val="both"/>
-    </w:pPr>
-  </w:style>
-  <w:style w:type="character" w:default="1" w:styleId="a0">
-    <w:name w:val="Default Paragraph Font"/>
-    <w:uiPriority w:val="1"/>
-    <w:semiHidden/>
-    <w:unhideWhenUsed/>
-  </w:style>
-  <w:style w:type="table" w:default="1" w:styleId="a1">
-    <w:name w:val="Normal Table"/>
-    <w:uiPriority w:val="99"/>
-    <w:semiHidden/>
-    <w:unhideWhenUsed/>
-    <w:tblPr>
-      <w:tblInd w:w="0" w:type="dxa"/>
-      <w:tblCellMar>
-        <w:top w:w="0" w:type="dxa"/>
-        <w:left w:w="108" w:type="dxa"/>
-        <w:bottom w:w="0" w:type="dxa"/>
-        <w:right w:w="108" w:type="dxa"/>
-      </w:tblCellMar>
-    </w:tblPr>
-  </w:style>
-  <w:style w:type="numbering" w:default="1" w:styleId="a2">
-    <w:name w:val="No List"/>
-    <w:uiPriority w:val="99"/>
-    <w:semiHidden/>
-    <w:unhideWhenUsed/>
-  </w:style>
-  <w:style w:type="paragraph" w:customStyle="1" w:styleId="DE9F8651FFC8460B8032A3E66728052A">
-    <w:name w:val="DE9F8651FFC8460B8032A3E66728052A"/>
-    <w:rsid w:val="00640BA0"/>
-    <w:pPr>
-      <w:widowControl w:val="0"/>
-      <w:jc w:val="both"/>
-    </w:pPr>
-  </w:style>
-  <w:style w:type="paragraph" w:customStyle="1" w:styleId="11BB5170BA90459E84E80C12FC3687BD">
-    <w:name w:val="11BB5170BA90459E84E80C12FC3687BD"/>
-    <w:rsid w:val="00640BA0"/>
-    <w:pPr>
-      <w:widowControl w:val="0"/>
-      <w:jc w:val="both"/>
-    </w:pPr>
-  </w:style>
-  <w:style w:type="paragraph" w:customStyle="1" w:styleId="695C033E36F14BE7BDF05433ABB90738">
-    <w:name w:val="695C033E36F14BE7BDF05433ABB90738"/>
-    <w:rsid w:val="00640BA0"/>
-    <w:pPr>
-      <w:widowControl w:val="0"/>
-      <w:jc w:val="both"/>
-    </w:pPr>
-  </w:style>
-  <w:style w:type="paragraph" w:customStyle="1" w:styleId="4F5F326615DE4429AD7147CF1F49014F">
-    <w:name w:val="4F5F326615DE4429AD7147CF1F49014F"/>
-    <w:rsid w:val="00640BA0"/>
-    <w:pPr>
-      <w:widowControl w:val="0"/>
-      <w:jc w:val="both"/>
-    </w:pPr>
-  </w:style>
-  <w:style w:type="paragraph" w:customStyle="1" w:styleId="5FD3A5F7A9B14FC4A3E01000ADA2D287">
-    <w:name w:val="5FD3A5F7A9B14FC4A3E01000ADA2D287"/>
-    <w:rsid w:val="00640BA0"/>
-    <w:pPr>
-      <w:widowControl w:val="0"/>
-      <w:jc w:val="both"/>
-    </w:pPr>
-  </w:style>
-  <w:style w:type="paragraph" w:customStyle="1" w:styleId="2EAF5EBEEAE64490925B902A64C0A60B">
-    <w:name w:val="2EAF5EBEEAE64490925B902A64C0A60B"/>
-    <w:rsid w:val="00640BA0"/>
-    <w:pPr>
-      <w:widowControl w:val="0"/>
-      <w:jc w:val="both"/>
-    </w:pPr>
-  </w:style>
-  <w:style w:type="paragraph" w:customStyle="1" w:styleId="BFE2442F95554DEABE8BFB717E14EE5E">
-    <w:name w:val="BFE2442F95554DEABE8BFB717E14EE5E"/>
-    <w:rsid w:val="00640BA0"/>
-    <w:pPr>
-      <w:widowControl w:val="0"/>
-      <w:jc w:val="both"/>
-    </w:pPr>
-  </w:style>
-  <w:style w:type="paragraph" w:customStyle="1" w:styleId="39AB7573A35F4B82B6D5AC9D1A3527B5">
-    <w:name w:val="39AB7573A35F4B82B6D5AC9D1A3527B5"/>
-    <w:rsid w:val="00640BA0"/>
-    <w:pPr>
-      <w:widowControl w:val="0"/>
-      <w:jc w:val="both"/>
-    </w:pPr>
-  </w:style>
-  <w:style w:type="paragraph" w:customStyle="1" w:styleId="3F2C15A301CE48D59ED6908EEA90FCEA">
-    <w:name w:val="3F2C15A301CE48D59ED6908EEA90FCEA"/>
-    <w:rsid w:val="00640BA0"/>
-    <w:pPr>
-      <w:widowControl w:val="0"/>
-      <w:jc w:val="both"/>
-    </w:pPr>
-  </w:style>
-  <w:style w:type="paragraph" w:customStyle="1" w:styleId="2792CB43E9744CB193990319654074B4">
-    <w:name w:val="2792CB43E9744CB193990319654074B4"/>
-    <w:rsid w:val="00640BA0"/>
-    <w:pPr>
-      <w:widowControl w:val="0"/>
-      <w:jc w:val="both"/>
-    </w:pPr>
-  </w:style>
-</w:styles>
-</file>
-
-<file path=word/glossary/webSettings.xml><?xml version="1.0" encoding="utf-8"?>
-<w:webSettings xmlns:mc="http://schemas.openxmlformats.org/markup-compatibility/2006" xmlns:r="http://schemas.openxmlformats.org/officeDocument/2006/relationships" xmlns:w="http://schemas.openxmlformats.org/wordprocessingml/2006/main" xmlns:w14="http://schemas.microsoft.com/office/word/2010/wordml" mc:Ignorable="w14">
-  <w:optimizeForBrowser/>
-  <w:allowPNG/>
-</w:webSettings>
-</file>
-
 <file path=word/theme/theme1.xml><?xml version="1.0" encoding="utf-8"?>
 <a:theme xmlns:a="http://schemas.openxmlformats.org/drawingml/2006/main" name="Office 主题​​">
   <a:themeElements>
@@ -44034,7 +43506,7 @@
 </file>
 
 <file path=customXml/itemProps1.xml><?xml version="1.0" encoding="utf-8"?>
-<ds:datastoreItem xmlns:ds="http://schemas.openxmlformats.org/officeDocument/2006/customXml" ds:itemID="{9456F057-610B-4B30-9890-CFB519EA2460}">
+<ds:datastoreItem xmlns:ds="http://schemas.openxmlformats.org/officeDocument/2006/customXml" ds:itemID="{FB4C7BF3-8D22-40EA-B90F-AB5424C7A95F}">
   <ds:schemaRefs>
     <ds:schemaRef ds:uri="http://schemas.openxmlformats.org/officeDocument/2006/bibliography"/>
   </ds:schemaRefs>

</xml_diff>